<commit_message>
typo on in document change log fixed
</commit_message>
<xml_diff>
--- a/pathfinder mad scientist class prototype.docx
+++ b/pathfinder mad scientist class prototype.docx
@@ -54,23 +54,7 @@
         <w:pStyle w:val="Standard"/>
       </w:pPr>
       <w:r>
-        <w:t xml:space="preserve">Starting Wealth: 5d6 × 10 </w:t>
-      </w:r>
-      <w:proofErr w:type="spellStart"/>
-      <w:r>
-        <w:t>gp</w:t>
-      </w:r>
-      <w:proofErr w:type="spellEnd"/>
-      <w:r>
-        <w:t xml:space="preserve"> (average 175gp.) In addition, each character begins play with an outfit worth 10 </w:t>
-      </w:r>
-      <w:proofErr w:type="spellStart"/>
-      <w:r>
-        <w:t>gp</w:t>
-      </w:r>
-      <w:proofErr w:type="spellEnd"/>
-      <w:r>
-        <w:t xml:space="preserve"> or less.</w:t>
+        <w:t>Starting Wealth: 5d6 × 10 gp (average 175gp.) In addition, each character begins play with an outfit worth 10 gp or less.</w:t>
       </w:r>
     </w:p>
     <w:p>
@@ -166,11 +150,9 @@
             <w:pPr>
               <w:pStyle w:val="Standard"/>
             </w:pPr>
-            <w:proofErr w:type="spellStart"/>
             <w:r>
               <w:t>bab</w:t>
             </w:r>
-            <w:proofErr w:type="spellEnd"/>
           </w:p>
         </w:tc>
         <w:tc>
@@ -3687,15 +3669,7 @@
       </w:pPr>
       <w:r>
         <w:tab/>
-        <w:t xml:space="preserve">you have learned to augment living things, this allows you to apply </w:t>
-      </w:r>
-      <w:proofErr w:type="spellStart"/>
-      <w:r>
-        <w:t>eidolan</w:t>
-      </w:r>
-      <w:proofErr w:type="spellEnd"/>
-      <w:r>
-        <w:t xml:space="preserve"> evolutions onto others(or even yourself</w:t>
+        <w:t>you have learned to augment living things, this allows you to apply eidolan evolutions onto others(or even yourself</w:t>
       </w:r>
       <w:r>
         <w:t>)</w:t>
@@ -3858,15 +3832,7 @@
       </w:pPr>
       <w:r>
         <w:tab/>
-        <w:t>as a full round action you can mix miscellaneous items and components together to create a makeshift bomb of sorts. This bomb explodes on impact when thrown and deals either fire or acid damage in a 15ft radius. This explosion does 1d8 damage for every 50 g</w:t>
-      </w:r>
-      <w:proofErr w:type="spellStart"/>
-      <w:r>
-        <w:t>p</w:t>
-      </w:r>
-      <w:proofErr w:type="spellEnd"/>
-      <w:r>
-        <w:t xml:space="preserve"> worth of materials used to create it, the mad scientist may use up to 100gp worth of materials per rank in craft alchemy to make this bomb. if any poison is used as materials, the explosion exposes its targets to all poisons used in creating the bomb</w:t>
+        <w:t>as a full round action you can mix miscellaneous items and components together to create a makeshift bomb of sorts. This bomb explodes on impact when thrown and deals either fire or acid damage in a 15ft radius. This explosion does 1d8 damage for every 50 gp worth of materials used to create it, the mad scientist may use up to 100gp worth of materials per rank in craft alchemy to make this bomb. if any poison is used as materials, the explosion exposes its targets to all poisons used in creating the bomb</w:t>
       </w:r>
     </w:p>
     <w:p>
@@ -4086,179 +4052,358 @@
           <w:b/>
           <w:bCs/>
         </w:rPr>
-        <w:t xml:space="preserve">dye </w:t>
-      </w:r>
-      <w:proofErr w:type="spellStart"/>
-      <w:r>
-        <w:rPr>
-          <w:b/>
-          <w:bCs/>
-        </w:rPr>
-        <w:t>dye</w:t>
-      </w:r>
-      <w:proofErr w:type="spellEnd"/>
-      <w:r>
-        <w:rPr>
-          <w:b/>
-          <w:bCs/>
-        </w:rPr>
+        <w:t>dye dye dye!</w:t>
+      </w:r>
+    </w:p>
+    <w:p>
+      <w:pPr>
+        <w:pStyle w:val="Standard"/>
+      </w:pPr>
+      <w:r>
+        <w:tab/>
+        <w:t>by expending 2 genius points, you can pull out a vial of colored dye and toss it at someone as a swift action, this marks them and grants a +5 bonus to track them, it also causes them to incur a -2 penalty on all disguise checks</w:t>
+      </w:r>
+    </w:p>
+    <w:p>
+      <w:pPr>
+        <w:pStyle w:val="Standard"/>
+      </w:pPr>
+    </w:p>
+    <w:p>
+      <w:pPr>
+        <w:pStyle w:val="Standard"/>
+      </w:pPr>
+      <w:r>
+        <w:tab/>
+      </w:r>
+      <w:r>
+        <w:rPr>
+          <w:b/>
+          <w:bCs/>
+        </w:rPr>
+        <w:t>efficient brewery</w:t>
+      </w:r>
+    </w:p>
+    <w:p>
+      <w:pPr>
+        <w:pStyle w:val="Standard"/>
+      </w:pPr>
+      <w:r>
+        <w:tab/>
+        <w:t>requires: brew potion feat</w:t>
+      </w:r>
+    </w:p>
+    <w:p>
+      <w:pPr>
+        <w:pStyle w:val="Standard"/>
+      </w:pPr>
+      <w:r>
+        <w:tab/>
+        <w:t>you can brew 1 additional potion simultaneously per day, may be taken multiple times, each allowing an additional potion to be brewed</w:t>
+      </w:r>
+    </w:p>
+    <w:p>
+      <w:pPr>
+        <w:pStyle w:val="Standard"/>
+      </w:pPr>
+    </w:p>
+    <w:p>
+      <w:pPr>
+        <w:pStyle w:val="Standard"/>
+      </w:pPr>
+      <w:r>
+        <w:tab/>
+      </w:r>
+      <w:r>
+        <w:rPr>
+          <w:b/>
+          <w:bCs/>
+        </w:rPr>
+        <w:t>efficient repair</w:t>
+      </w:r>
+    </w:p>
+    <w:p>
+      <w:pPr>
+        <w:pStyle w:val="Standard"/>
+      </w:pPr>
+      <w:r>
+        <w:tab/>
+        <w:t xml:space="preserve">when you repair something you may either reduce the material cost by 50% or increase the amount you repair the item by 50% </w:t>
+      </w:r>
+    </w:p>
+    <w:p>
+      <w:pPr>
+        <w:pStyle w:val="Standard"/>
+      </w:pPr>
+    </w:p>
+    <w:p>
+      <w:pPr>
+        <w:pStyle w:val="Standard"/>
+      </w:pPr>
+      <w:r>
+        <w:tab/>
+      </w:r>
+      <w:r>
+        <w:rPr>
+          <w:b/>
+          <w:bCs/>
+        </w:rPr>
+        <w:t>electrician</w:t>
+      </w:r>
+    </w:p>
+    <w:p>
+      <w:pPr>
+        <w:pStyle w:val="Standard"/>
+      </w:pPr>
+      <w:r>
+        <w:tab/>
+        <w:t>requires: knowledge engineering 6+, laboratory</w:t>
+      </w:r>
+    </w:p>
+    <w:p>
+      <w:pPr>
+        <w:pStyle w:val="Standard"/>
+      </w:pPr>
+      <w:r>
+        <w:tab/>
+        <w:t xml:space="preserve">you've </w:t>
+      </w:r>
+      <w:r>
+        <w:t>fine-tuned</w:t>
+      </w:r>
+      <w:r>
+        <w:t xml:space="preserve"> the wiring in your lab, this reduces the necessary energy expenditure to progress in your technological labs by 25%, electrician may be taken 3 times, the second time increases the energy expenditure reduction to 50% and the third time increases it to 75%</w:t>
+      </w:r>
+    </w:p>
+    <w:p>
+      <w:pPr>
+        <w:pStyle w:val="Standard"/>
+      </w:pPr>
+    </w:p>
+    <w:p>
+      <w:pPr>
+        <w:pStyle w:val="Standard"/>
+      </w:pPr>
+      <w:r>
+        <w:tab/>
+      </w:r>
+      <w:r>
+        <w:rPr>
+          <w:b/>
+          <w:bCs/>
+        </w:rPr>
+        <w:t>evolution in a bottle</w:t>
+      </w:r>
+    </w:p>
+    <w:p>
+      <w:pPr>
+        <w:pStyle w:val="Standard"/>
+      </w:pPr>
+      <w:r>
+        <w:tab/>
+        <w:t>requires: bio-engineering</w:t>
+      </w:r>
+    </w:p>
+    <w:p>
+      <w:pPr>
+        <w:pStyle w:val="Standard"/>
+      </w:pPr>
+      <w:r>
+        <w:tab/>
+        <w:t xml:space="preserve">you can distill eidolon evolutions into serums, these serums may be injected with a med-lance. </w:t>
+      </w:r>
+      <w:r>
+        <w:t>Distilling</w:t>
+      </w:r>
+      <w:r>
+        <w:t xml:space="preserve"> an evolution is much like brewing a potion, using the evolution point cost as the spell level. </w:t>
+      </w:r>
+      <w:r>
+        <w:t>These serum</w:t>
+      </w:r>
+      <w:r>
+        <w:t xml:space="preserve"> effects last only 1 minute</w:t>
+      </w:r>
+    </w:p>
+    <w:p>
+      <w:pPr>
+        <w:pStyle w:val="Standard"/>
+      </w:pPr>
+    </w:p>
+    <w:p>
+      <w:pPr>
+        <w:pStyle w:val="Standard"/>
+      </w:pPr>
+      <w:r>
+        <w:tab/>
+      </w:r>
+      <w:r>
+        <w:rPr>
+          <w:b/>
+          <w:bCs/>
+        </w:rPr>
+        <w:t>expedience</w:t>
+      </w:r>
+    </w:p>
+    <w:p>
+      <w:pPr>
+        <w:pStyle w:val="Standard"/>
+      </w:pPr>
+      <w:r>
+        <w:tab/>
+        <w:t>requires: combat crafting</w:t>
+      </w:r>
+    </w:p>
+    <w:p>
+      <w:pPr>
+        <w:pStyle w:val="Standard"/>
+      </w:pPr>
+      <w:r>
+        <w:tab/>
+        <w:t xml:space="preserve">when crafting you may make a craft check every </w:t>
+      </w:r>
+      <w:r>
+        <w:t>h</w:t>
+      </w:r>
+      <w:r>
+        <w:t>our</w:t>
+      </w:r>
+      <w:r>
+        <w:t>,</w:t>
+      </w:r>
+      <w:r>
         <w:t xml:space="preserve"> </w:t>
       </w:r>
-      <w:proofErr w:type="spellStart"/>
-      <w:r>
-        <w:rPr>
-          <w:b/>
-          <w:bCs/>
-        </w:rPr>
-        <w:t>dye</w:t>
-      </w:r>
-      <w:proofErr w:type="spellEnd"/>
-      <w:r>
-        <w:rPr>
-          <w:b/>
-          <w:bCs/>
-        </w:rPr>
-        <w:t>!</w:t>
-      </w:r>
-    </w:p>
-    <w:p>
-      <w:pPr>
-        <w:pStyle w:val="Standard"/>
-      </w:pPr>
-      <w:r>
-        <w:tab/>
-        <w:t>by expending 2 genius points, you can pull out a vial of colored dye and toss it at someone as a swift action, this marks them and grants a +5 bonus to track them, it also causes them to incur a -2 penalty on all disguise checks</w:t>
-      </w:r>
-    </w:p>
-    <w:p>
-      <w:pPr>
-        <w:pStyle w:val="Standard"/>
-      </w:pPr>
-    </w:p>
-    <w:p>
-      <w:pPr>
-        <w:pStyle w:val="Standard"/>
-      </w:pPr>
-      <w:r>
-        <w:tab/>
-      </w:r>
-      <w:r>
-        <w:rPr>
-          <w:b/>
-          <w:bCs/>
-        </w:rPr>
-        <w:t>efficient brewery</w:t>
-      </w:r>
-    </w:p>
-    <w:p>
-      <w:pPr>
-        <w:pStyle w:val="Standard"/>
-      </w:pPr>
-      <w:r>
-        <w:tab/>
-        <w:t>requires: brew potion feat</w:t>
-      </w:r>
-    </w:p>
-    <w:p>
-      <w:pPr>
-        <w:pStyle w:val="Standard"/>
-      </w:pPr>
-      <w:r>
-        <w:tab/>
-        <w:t>you can brew 1 additional potion simultaneously per day, may be taken multiple times, each allowing an additional potion to be brewed</w:t>
-      </w:r>
-    </w:p>
-    <w:p>
-      <w:pPr>
-        <w:pStyle w:val="Standard"/>
-      </w:pPr>
-    </w:p>
-    <w:p>
-      <w:pPr>
-        <w:pStyle w:val="Standard"/>
-      </w:pPr>
-      <w:r>
-        <w:tab/>
-      </w:r>
-      <w:r>
-        <w:rPr>
-          <w:b/>
-          <w:bCs/>
-        </w:rPr>
-        <w:t>efficient repair</w:t>
-      </w:r>
-    </w:p>
-    <w:p>
-      <w:pPr>
-        <w:pStyle w:val="Standard"/>
-      </w:pPr>
-      <w:r>
-        <w:tab/>
-        <w:t xml:space="preserve">when you repair something you may either reduce the material cost by 50% or increase the amount you repair the item by 50% </w:t>
-      </w:r>
-    </w:p>
-    <w:p>
-      <w:pPr>
-        <w:pStyle w:val="Standard"/>
-      </w:pPr>
-    </w:p>
-    <w:p>
-      <w:pPr>
-        <w:pStyle w:val="Standard"/>
-      </w:pPr>
-      <w:r>
-        <w:tab/>
-      </w:r>
-      <w:r>
-        <w:rPr>
-          <w:b/>
-          <w:bCs/>
-        </w:rPr>
-        <w:t>electrician</w:t>
-      </w:r>
-    </w:p>
-    <w:p>
-      <w:pPr>
-        <w:pStyle w:val="Standard"/>
-      </w:pPr>
-      <w:r>
-        <w:tab/>
-        <w:t>requires: knowledge engineering 6+, laboratory</w:t>
-      </w:r>
-    </w:p>
-    <w:p>
-      <w:pPr>
-        <w:pStyle w:val="Standard"/>
-      </w:pPr>
-      <w:r>
-        <w:tab/>
-        <w:t xml:space="preserve">you've </w:t>
-      </w:r>
-      <w:r>
-        <w:t>fine-tuned</w:t>
-      </w:r>
-      <w:r>
-        <w:t xml:space="preserve"> the wiring in your lab, this reduces the necessary energy expenditure to progress in your technological labs by 25%, electrician may be taken 3 times, the second time increases the energy expenditure reduction to 50% and the third time increases it to 75%</w:t>
-      </w:r>
-    </w:p>
-    <w:p>
-      <w:pPr>
-        <w:pStyle w:val="Standard"/>
-      </w:pPr>
-    </w:p>
-    <w:p>
-      <w:pPr>
-        <w:pStyle w:val="Standard"/>
-      </w:pPr>
-      <w:r>
-        <w:tab/>
-      </w:r>
-      <w:r>
-        <w:rPr>
-          <w:b/>
-          <w:bCs/>
-        </w:rPr>
-        <w:t>evolution in a bottle</w:t>
+      <w:r>
+        <w:t>add half of each result to your craft roll for the purpose of making progress that day</w:t>
+      </w:r>
+    </w:p>
+    <w:p>
+      <w:pPr>
+        <w:pStyle w:val="Standard"/>
+      </w:pPr>
+    </w:p>
+    <w:p>
+      <w:pPr>
+        <w:pStyle w:val="Standard"/>
+      </w:pPr>
+      <w:r>
+        <w:tab/>
+      </w:r>
+      <w:r>
+        <w:rPr>
+          <w:b/>
+          <w:bCs/>
+        </w:rPr>
+        <w:t>F@#king condos</w:t>
+      </w:r>
+    </w:p>
+    <w:p>
+      <w:pPr>
+        <w:pStyle w:val="Standard"/>
+      </w:pPr>
+      <w:r>
+        <w:tab/>
+        <w:t>requires: laboratory</w:t>
+      </w:r>
+    </w:p>
+    <w:p>
+      <w:pPr>
+        <w:pStyle w:val="Standard"/>
+      </w:pPr>
+      <w:r>
+        <w:tab/>
+        <w:t>adding additional living quarters to your laboratory costs half as much as normal, however they don't provided any additional bonuses from improved laboratory or count toward the limit on expansion bonuses</w:t>
+      </w:r>
+    </w:p>
+    <w:p>
+      <w:pPr>
+        <w:pStyle w:val="Standard"/>
+      </w:pPr>
+    </w:p>
+    <w:p>
+      <w:pPr>
+        <w:pStyle w:val="Standard"/>
+      </w:pPr>
+      <w:r>
+        <w:tab/>
+      </w:r>
+      <w:r>
+        <w:rPr>
+          <w:b/>
+          <w:bCs/>
+        </w:rPr>
+        <w:t>fixer</w:t>
+      </w:r>
+    </w:p>
+    <w:p>
+      <w:pPr>
+        <w:pStyle w:val="Standard"/>
+      </w:pPr>
+      <w:r>
+        <w:tab/>
+        <w:t>you are unusually adept at repairing things, the</w:t>
+      </w:r>
+      <w:r>
+        <w:t xml:space="preserve"> base</w:t>
+      </w:r>
+      <w:r>
+        <w:t xml:space="preserve"> DC for you to repair things is 4 less than normal, this innovation may be taken multiple times, each additional time further reduces the</w:t>
+      </w:r>
+      <w:r>
+        <w:t xml:space="preserve"> base</w:t>
+      </w:r>
+      <w:r>
+        <w:t xml:space="preserve"> DC to repair things by 4</w:t>
+      </w:r>
+    </w:p>
+    <w:p>
+      <w:pPr>
+        <w:pStyle w:val="Standard"/>
+      </w:pPr>
+    </w:p>
+    <w:p>
+      <w:pPr>
+        <w:pStyle w:val="Standard"/>
+      </w:pPr>
+      <w:r>
+        <w:tab/>
+      </w:r>
+      <w:r>
+        <w:rPr>
+          <w:b/>
+          <w:bCs/>
+        </w:rPr>
+        <w:t>fool! that will never work!</w:t>
+      </w:r>
+    </w:p>
+    <w:p>
+      <w:pPr>
+        <w:pStyle w:val="Standard"/>
+      </w:pPr>
+      <w:r>
+        <w:tab/>
+        <w:t>by expending 3 madness points you may make a ranged touch attack against an object within 30 feet, if successful, that object gains the broken condition</w:t>
+      </w:r>
+    </w:p>
+    <w:p>
+      <w:pPr>
+        <w:pStyle w:val="Standard"/>
+      </w:pPr>
+    </w:p>
+    <w:p>
+      <w:pPr>
+        <w:pStyle w:val="Standard"/>
+      </w:pPr>
+      <w:r>
+        <w:tab/>
+      </w:r>
+      <w:r>
+        <w:rPr>
+          <w:b/>
+          <w:bCs/>
+        </w:rPr>
+        <w:t>get the ax</w:t>
       </w:r>
     </w:p>
     <w:p>
@@ -4276,217 +4421,6 @@
       </w:pPr>
       <w:r>
         <w:tab/>
-        <w:t xml:space="preserve">you can distill eidolon evolutions into serums, these serums may be injected with a med-lance. </w:t>
-      </w:r>
-      <w:r>
-        <w:t>Distilling</w:t>
-      </w:r>
-      <w:r>
-        <w:t xml:space="preserve"> an evolution is much like brewing a potion, using the evolution point cost as the spell level. </w:t>
-      </w:r>
-      <w:r>
-        <w:t>These serum</w:t>
-      </w:r>
-      <w:r>
-        <w:t xml:space="preserve"> effects last only 1 minute</w:t>
-      </w:r>
-    </w:p>
-    <w:p>
-      <w:pPr>
-        <w:pStyle w:val="Standard"/>
-      </w:pPr>
-    </w:p>
-    <w:p>
-      <w:pPr>
-        <w:pStyle w:val="Standard"/>
-      </w:pPr>
-      <w:r>
-        <w:tab/>
-      </w:r>
-      <w:r>
-        <w:rPr>
-          <w:b/>
-          <w:bCs/>
-        </w:rPr>
-        <w:t>expedience</w:t>
-      </w:r>
-    </w:p>
-    <w:p>
-      <w:pPr>
-        <w:pStyle w:val="Standard"/>
-      </w:pPr>
-      <w:r>
-        <w:tab/>
-        <w:t>requires: combat crafting</w:t>
-      </w:r>
-    </w:p>
-    <w:p>
-      <w:pPr>
-        <w:pStyle w:val="Standard"/>
-      </w:pPr>
-      <w:r>
-        <w:tab/>
-        <w:t xml:space="preserve">when crafting you may make a craft check every </w:t>
-      </w:r>
-      <w:r>
-        <w:t>h</w:t>
-      </w:r>
-      <w:r>
-        <w:t>our</w:t>
-      </w:r>
-      <w:r>
-        <w:t>,</w:t>
-      </w:r>
-      <w:r>
-        <w:t xml:space="preserve"> </w:t>
-      </w:r>
-      <w:r>
-        <w:t>add half of each result to your craft roll for the purpose of making progress that day</w:t>
-      </w:r>
-    </w:p>
-    <w:p>
-      <w:pPr>
-        <w:pStyle w:val="Standard"/>
-      </w:pPr>
-    </w:p>
-    <w:p>
-      <w:pPr>
-        <w:pStyle w:val="Standard"/>
-      </w:pPr>
-      <w:r>
-        <w:tab/>
-      </w:r>
-      <w:r>
-        <w:rPr>
-          <w:b/>
-          <w:bCs/>
-        </w:rPr>
-        <w:t>F@#king condos</w:t>
-      </w:r>
-    </w:p>
-    <w:p>
-      <w:pPr>
-        <w:pStyle w:val="Standard"/>
-      </w:pPr>
-      <w:r>
-        <w:tab/>
-        <w:t>requires: laboratory</w:t>
-      </w:r>
-    </w:p>
-    <w:p>
-      <w:pPr>
-        <w:pStyle w:val="Standard"/>
-      </w:pPr>
-      <w:r>
-        <w:tab/>
-        <w:t>adding additional living quarters to your laboratory costs half as much as normal, however they don't provided any additional bonuses from improved laboratory or count toward the limit on expansion bonuses</w:t>
-      </w:r>
-    </w:p>
-    <w:p>
-      <w:pPr>
-        <w:pStyle w:val="Standard"/>
-      </w:pPr>
-    </w:p>
-    <w:p>
-      <w:pPr>
-        <w:pStyle w:val="Standard"/>
-      </w:pPr>
-      <w:r>
-        <w:tab/>
-      </w:r>
-      <w:r>
-        <w:rPr>
-          <w:b/>
-          <w:bCs/>
-        </w:rPr>
-        <w:t>fixer</w:t>
-      </w:r>
-    </w:p>
-    <w:p>
-      <w:pPr>
-        <w:pStyle w:val="Standard"/>
-      </w:pPr>
-      <w:r>
-        <w:tab/>
-        <w:t>you are unusually adept at repairing things, the</w:t>
-      </w:r>
-      <w:r>
-        <w:t xml:space="preserve"> base</w:t>
-      </w:r>
-      <w:r>
-        <w:t xml:space="preserve"> DC for you to repair things is 4 less than normal, this innovation may be taken multiple times, each additional time further reduces the</w:t>
-      </w:r>
-      <w:r>
-        <w:t xml:space="preserve"> base</w:t>
-      </w:r>
-      <w:r>
-        <w:t xml:space="preserve"> DC to repair things by 4</w:t>
-      </w:r>
-    </w:p>
-    <w:p>
-      <w:pPr>
-        <w:pStyle w:val="Standard"/>
-      </w:pPr>
-    </w:p>
-    <w:p>
-      <w:pPr>
-        <w:pStyle w:val="Standard"/>
-      </w:pPr>
-      <w:r>
-        <w:tab/>
-      </w:r>
-      <w:r>
-        <w:rPr>
-          <w:b/>
-          <w:bCs/>
-        </w:rPr>
-        <w:t>fool! that will never work!</w:t>
-      </w:r>
-    </w:p>
-    <w:p>
-      <w:pPr>
-        <w:pStyle w:val="Standard"/>
-      </w:pPr>
-      <w:r>
-        <w:tab/>
-        <w:t>by expending 3 madness points you may make a ranged touch attack against an object within 30 feet, if successful, that object gains the broken condition</w:t>
-      </w:r>
-    </w:p>
-    <w:p>
-      <w:pPr>
-        <w:pStyle w:val="Standard"/>
-      </w:pPr>
-    </w:p>
-    <w:p>
-      <w:pPr>
-        <w:pStyle w:val="Standard"/>
-      </w:pPr>
-      <w:r>
-        <w:tab/>
-      </w:r>
-      <w:r>
-        <w:rPr>
-          <w:b/>
-          <w:bCs/>
-        </w:rPr>
-        <w:t>get the ax</w:t>
-      </w:r>
-    </w:p>
-    <w:p>
-      <w:pPr>
-        <w:pStyle w:val="Standard"/>
-      </w:pPr>
-      <w:r>
-        <w:tab/>
-        <w:t>requires: bio-engineering</w:t>
-      </w:r>
-    </w:p>
-    <w:p>
-      <w:pPr>
-        <w:pStyle w:val="Standard"/>
-      </w:pPr>
-      <w:r>
-        <w:tab/>
       </w:r>
       <w:r>
         <w:t>the max number of evolution points you can apply with bio-engineering is double normal</w:t>
@@ -4862,23 +4796,7 @@
           <w:b/>
           <w:bCs/>
         </w:rPr>
-        <w:t xml:space="preserve">s </w:t>
-      </w:r>
-      <w:proofErr w:type="spellStart"/>
-      <w:r>
-        <w:rPr>
-          <w:b/>
-          <w:bCs/>
-        </w:rPr>
-        <w:t>gonna</w:t>
-      </w:r>
-      <w:proofErr w:type="spellEnd"/>
-      <w:r>
-        <w:rPr>
-          <w:b/>
-          <w:bCs/>
-        </w:rPr>
-        <w:t xml:space="preserve"> blow!</w:t>
+        <w:t>s gonna blow!</w:t>
       </w:r>
     </w:p>
     <w:p>
@@ -5243,21 +5161,12 @@
       <w:r>
         <w:tab/>
       </w:r>
-      <w:proofErr w:type="spellStart"/>
-      <w:r>
-        <w:rPr>
-          <w:b/>
-          <w:bCs/>
-        </w:rPr>
-        <w:t>muwahaha</w:t>
-      </w:r>
-      <w:proofErr w:type="spellEnd"/>
-      <w:r>
-        <w:rPr>
-          <w:b/>
-          <w:bCs/>
-        </w:rPr>
-        <w:t>!</w:t>
+      <w:r>
+        <w:rPr>
+          <w:b/>
+          <w:bCs/>
+        </w:rPr>
+        <w:t>muwahaha!</w:t>
       </w:r>
     </w:p>
     <w:p>
@@ -5287,23 +5196,7 @@
           <w:b/>
           <w:bCs/>
         </w:rPr>
-        <w:t xml:space="preserve">my time space </w:t>
-      </w:r>
-      <w:proofErr w:type="spellStart"/>
-      <w:r>
-        <w:rPr>
-          <w:b/>
-          <w:bCs/>
-        </w:rPr>
-        <w:t>manip</w:t>
-      </w:r>
-      <w:proofErr w:type="spellEnd"/>
-      <w:r>
-        <w:rPr>
-          <w:b/>
-          <w:bCs/>
-        </w:rPr>
-        <w:t>--</w:t>
+        <w:t>my time space manip--</w:t>
       </w:r>
     </w:p>
     <w:p>
@@ -5570,13 +5463,8 @@
             <w:pPr>
               <w:pStyle w:val="Standard"/>
             </w:pPr>
-            <w:proofErr w:type="spellStart"/>
-            <w:r>
-              <w:t>Timebreaker</w:t>
-            </w:r>
-            <w:proofErr w:type="spellEnd"/>
-            <w:r>
-              <w:t xml:space="preserve"> creature template</w:t>
+            <w:r>
+              <w:t>Timebreaker creature template</w:t>
             </w:r>
           </w:p>
         </w:tc>
@@ -6089,21 +5977,12 @@
       <w:r>
         <w:tab/>
       </w:r>
-      <w:proofErr w:type="spellStart"/>
       <w:r>
         <w:rPr>
           <w:bCs/>
           <w:i/>
         </w:rPr>
-        <w:t>spaaaace</w:t>
-      </w:r>
-      <w:proofErr w:type="spellEnd"/>
-      <w:r>
-        <w:rPr>
-          <w:bCs/>
-          <w:i/>
-        </w:rPr>
-        <w:t>!</w:t>
+        <w:t>spaaaace!</w:t>
       </w:r>
     </w:p>
     <w:p>
@@ -6167,15 +6046,7 @@
         <w:ind w:left="709" w:firstLine="709"/>
       </w:pPr>
       <w:r>
-        <w:t xml:space="preserve">your science mobile gets an air supply and can travel underwater, it can remain underwater 8 hours with 1 passenger, 4 hours with 2 passengers, or 2 hours with 4 passengers, the air supply takes 5 min to refresh above water. this innovation can be taken multiple times, each additional time provides an additional iteration of air capacity(with 1 passenger, taking it 2 times allows 16 hours, 3 times 24 hours, </w:t>
-      </w:r>
-      <w:proofErr w:type="spellStart"/>
-      <w:r>
-        <w:t>etc</w:t>
-      </w:r>
-      <w:proofErr w:type="spellEnd"/>
-      <w:r>
-        <w:t>, reduce as normal for multiple passengers)</w:t>
+        <w:t>your science mobile gets an air supply and can travel underwater, it can remain underwater 8 hours with 1 passenger, 4 hours with 2 passengers, or 2 hours with 4 passengers, the air supply takes 5 min to refresh above water. this innovation can be taken multiple times, each additional time provides an additional iteration of air capacity(with 1 passenger, taking it 2 times allows 16 hours, 3 times 24 hours, etc, reduce as normal for multiple passengers)</w:t>
       </w:r>
     </w:p>
     <w:p>
@@ -6504,15 +6375,7 @@
       </w:pPr>
       <w:r>
         <w:tab/>
-        <w:t xml:space="preserve">your disable device checks gain a bonus equal to your craft bonus to make the relevant device(you would add your craft mechanical bonus to disarm a mechanical trap, </w:t>
-      </w:r>
-      <w:proofErr w:type="spellStart"/>
-      <w:r>
-        <w:t>etc</w:t>
-      </w:r>
-      <w:proofErr w:type="spellEnd"/>
-      <w:r>
-        <w:t>)</w:t>
+        <w:t>your disable device checks gain a bonus equal to your craft bonus to make the relevant device(you would add your craft mechanical bonus to disarm a mechanical trap, etc)</w:t>
       </w:r>
     </w:p>
     <w:p>
@@ -6610,15 +6473,7 @@
               <w:pStyle w:val="Standard"/>
             </w:pPr>
             <w:r>
-              <w:t xml:space="preserve">total </w:t>
-            </w:r>
-            <w:proofErr w:type="spellStart"/>
-            <w:r>
-              <w:t>gp</w:t>
-            </w:r>
-            <w:proofErr w:type="spellEnd"/>
-            <w:r>
-              <w:t xml:space="preserve"> cost</w:t>
+              <w:t>total gp cost</w:t>
             </w:r>
           </w:p>
         </w:tc>
@@ -6959,15 +6814,7 @@
       </w:pPr>
       <w:r>
         <w:tab/>
-        <w:t xml:space="preserve">whenever you deal acid damage, you may spend 2 genius points to expend a dose of poison you have on you and apply it to the target of the acid damage, the poison must normally be administered thru touch or injury and its save DC is increased by half the amount of acid damage done(min+1) if the acid damage was </w:t>
-      </w:r>
-      <w:proofErr w:type="spellStart"/>
-      <w:r>
-        <w:t>aoe</w:t>
-      </w:r>
-      <w:proofErr w:type="spellEnd"/>
-      <w:r>
-        <w:t>, you may spend 2 genius points and a dose of poison for each target hit</w:t>
+        <w:t>whenever you deal acid damage, you may spend 2 genius points to expend a dose of poison you have on you and apply it to the target of the acid damage, the poison must normally be administered thru touch or injury and its save DC is increased by half the amount of acid damage done(min+1) if the acid damage was aoe, you may spend 2 genius points and a dose of poison for each target hit</w:t>
       </w:r>
     </w:p>
     <w:p>
@@ -7203,15 +7050,7 @@
         <w:t>and the</w:t>
       </w:r>
       <w:r>
-        <w:t xml:space="preserve"> resulting tool weighs half of the combined weight of the 2 original tools, and is worth half the combined </w:t>
-      </w:r>
-      <w:proofErr w:type="spellStart"/>
-      <w:r>
-        <w:t>gp</w:t>
-      </w:r>
-      <w:proofErr w:type="spellEnd"/>
-      <w:r>
-        <w:t xml:space="preserve"> value.</w:t>
+        <w:t xml:space="preserve"> resulting tool weighs half of the combined weight of the 2 original tools, and is worth half the combined gp value.</w:t>
       </w:r>
     </w:p>
     <w:p>
@@ -7246,15 +7085,7 @@
         <w:t>For</w:t>
       </w:r>
       <w:r>
-        <w:t xml:space="preserve"> the purpose of this list, gunsmithing, master alchemist, craft technological item, craft pharmaceutical, craft technological arms and armor, craft cybernetics and </w:t>
-      </w:r>
-      <w:proofErr w:type="spellStart"/>
-      <w:r>
-        <w:t>dragoncrafting</w:t>
-      </w:r>
-      <w:proofErr w:type="spellEnd"/>
-      <w:r>
-        <w:t xml:space="preserve"> are considered item creation feats</w:t>
+        <w:t xml:space="preserve"> the purpose of this list, gunsmithing, master alchemist, craft technological item, craft pharmaceutical, craft technological arms and armor, craft cybernetics and dragoncrafting are considered item creation feats</w:t>
       </w:r>
     </w:p>
     <w:p>
@@ -8080,15 +7911,7 @@
       </w:r>
       <w:r>
         <w:tab/>
-        <w:t xml:space="preserve">you can surpass normal tech designs, by expending 5 genius points at the start of each day when you begin to craft a technological item, you may increase the items base cost by 10%(round up) to select one numerical stat or value the piece of equipment has and increase it by 10%(min +1), this can be anything from AC bonus, max </w:t>
-      </w:r>
-      <w:proofErr w:type="spellStart"/>
-      <w:r>
-        <w:t>dex</w:t>
-      </w:r>
-      <w:proofErr w:type="spellEnd"/>
-      <w:r>
-        <w:t xml:space="preserve"> bonus, to max charges, to DC of an effect the item has, to hardness of the item or its hp, or even a weapon's damage. You may further increase the cost to increase more aspects, but increasing the same aspect has diminishing returns; increasing the same aspect by another 10% increases the cost by an additional 15% then by 20% for a third time, increasing the base cost by an additional 5% each additional time the same attribute is increased by another 10%, however increasing separate aspects by 10% will only increase the cost by 10% each(increasing 2 aspects by 10% will increase the base cost by 20% total)</w:t>
+        <w:t>you can surpass normal tech designs, by expending 5 genius points at the start of each day when you begin to craft a technological item, you may increase the items base cost by 10%(round up) to select one numerical stat or value the piece of equipment has and increase it by 10%(min +1), this can be anything from AC bonus, max dex bonus, to max charges, to DC of an effect the item has, to hardness of the item or its hp, or even a weapon's damage. You may further increase the cost to increase more aspects, but increasing the same aspect has diminishing returns; increasing the same aspect by another 10% increases the cost by an additional 15% then by 20% for a third time, increasing the base cost by an additional 5% each additional time the same attribute is increased by another 10%, however increasing separate aspects by 10% will only increase the cost by 10% each(increasing 2 aspects by 10% will increase the base cost by 20% total)</w:t>
       </w:r>
       <w:r>
         <w:t xml:space="preserve"> </w:t>
@@ -8182,15 +8005,7 @@
       </w:r>
       <w:r>
         <w:tab/>
-        <w:t xml:space="preserve">you can craft the powered armor technological artifact, doing so requires 15,000gp worth of materials, must be made in a military crafting lab and has a craft DC of 50. the suit may be fitted to an individual for an additional 1,000gp worth of materials and doing so removes the armor check penalty and raises the max </w:t>
-      </w:r>
-      <w:proofErr w:type="spellStart"/>
-      <w:r>
-        <w:t>dex</w:t>
-      </w:r>
-      <w:proofErr w:type="spellEnd"/>
-      <w:r>
-        <w:t xml:space="preserve"> bonus to +8 when worn by the tailored individual</w:t>
+        <w:t>you can craft the powered armor technological artifact, doing so requires 15,000gp worth of materials, must be made in a military crafting lab and has a craft DC of 50. the suit may be fitted to an individual for an additional 1,000gp worth of materials and doing so removes the armor check penalty and raises the max dex bonus to +8 when worn by the tailored individual</w:t>
       </w:r>
     </w:p>
     <w:p>
@@ -8342,15 +8157,7 @@
         <w:t>30</w:t>
       </w:r>
       <w:r>
-        <w:t xml:space="preserve">0%, you can better articulate and enhance the joints in armor, this reduces an armor’s armor check penalty by 2(min 0) and increases its max </w:t>
-      </w:r>
-      <w:proofErr w:type="spellStart"/>
-      <w:r>
-        <w:t>dex</w:t>
-      </w:r>
-      <w:proofErr w:type="spellEnd"/>
-      <w:r>
-        <w:t xml:space="preserve"> by 1</w:t>
+        <w:t>0%, you can better articulate and enhance the joints in armor, this reduces an armor’s armor check penalty by 2(min 0) and increases its max dex by 1</w:t>
       </w:r>
     </w:p>
     <w:p>
@@ -9542,11 +9349,9 @@
       <w:pPr>
         <w:pStyle w:val="Standard"/>
       </w:pPr>
-      <w:proofErr w:type="spellStart"/>
       <w:r>
         <w:t>asimar</w:t>
       </w:r>
-      <w:proofErr w:type="spellEnd"/>
       <w:r>
         <w:tab/>
       </w:r>
@@ -9559,11 +9364,9 @@
       <w:pPr>
         <w:pStyle w:val="Standard"/>
       </w:pPr>
-      <w:proofErr w:type="spellStart"/>
       <w:r>
         <w:t>tiefling</w:t>
       </w:r>
-      <w:proofErr w:type="spellEnd"/>
       <w:r>
         <w:tab/>
       </w:r>
@@ -9581,11 +9384,9 @@
       <w:pPr>
         <w:pStyle w:val="Standard"/>
       </w:pPr>
-      <w:proofErr w:type="spellStart"/>
       <w:r>
         <w:t>salarian</w:t>
       </w:r>
-      <w:proofErr w:type="spellEnd"/>
       <w:r>
         <w:tab/>
         <w:t>effective -1/2 DC to craft checks for purpose of base crafting time</w:t>
@@ -10022,57 +9823,63 @@
       <w:r>
         <w:t xml:space="preserve">-gave various science mobile upgrades stackable effects </w:t>
       </w:r>
+    </w:p>
+    <w:p>
+      <w:pPr>
+        <w:pStyle w:val="Standard"/>
+      </w:pPr>
+    </w:p>
+    <w:p>
+      <w:pPr>
+        <w:pStyle w:val="Standard"/>
+      </w:pPr>
+      <w:r>
+        <w:t>v0.2.2018.08.06.18.17</w:t>
+      </w:r>
+    </w:p>
+    <w:p>
+      <w:pPr>
+        <w:pStyle w:val="Standard"/>
+      </w:pPr>
+      <w:r>
+        <w:t>-added “built to last” upgrade option to science mobile</w:t>
+      </w:r>
+    </w:p>
+    <w:p>
+      <w:pPr>
+        <w:pStyle w:val="Standard"/>
+      </w:pPr>
+      <w:r>
+        <w:t>-formatting changes</w:t>
+      </w:r>
+    </w:p>
+    <w:p>
+      <w:pPr>
+        <w:pStyle w:val="Standard"/>
+      </w:pPr>
+    </w:p>
+    <w:p>
+      <w:pPr>
+        <w:pStyle w:val="Standard"/>
+      </w:pPr>
+      <w:r>
+        <w:t>v0.2.2018.06.10.16.42</w:t>
+      </w:r>
+    </w:p>
+    <w:p>
+      <w:pPr>
+        <w:pStyle w:val="Standard"/>
+      </w:pPr>
+      <w:r>
+        <w:t>-moved several innovations to tech advancements under mas</w:t>
+      </w:r>
+      <w:r>
+        <w:t>t</w:t>
+      </w:r>
       <w:bookmarkStart w:id="0" w:name="_GoBack"/>
       <w:bookmarkEnd w:id="0"/>
-    </w:p>
-    <w:p>
-      <w:pPr>
-        <w:pStyle w:val="Standard"/>
-      </w:pPr>
-    </w:p>
-    <w:p>
-      <w:pPr>
-        <w:pStyle w:val="Standard"/>
-      </w:pPr>
-      <w:r>
-        <w:t>v0.2.2018.08.06.18.17</w:t>
-      </w:r>
-    </w:p>
-    <w:p>
-      <w:pPr>
-        <w:pStyle w:val="Standard"/>
-      </w:pPr>
-      <w:r>
-        <w:t>-added “built to last” upgrade option to science mobile</w:t>
-      </w:r>
-    </w:p>
-    <w:p>
-      <w:pPr>
-        <w:pStyle w:val="Standard"/>
-      </w:pPr>
-      <w:r>
-        <w:t>-formatting changes</w:t>
-      </w:r>
-    </w:p>
-    <w:p>
-      <w:pPr>
-        <w:pStyle w:val="Standard"/>
-      </w:pPr>
-    </w:p>
-    <w:p>
-      <w:pPr>
-        <w:pStyle w:val="Standard"/>
-      </w:pPr>
-      <w:r>
-        <w:t>v0.2.2018.06.10.16.42</w:t>
-      </w:r>
-    </w:p>
-    <w:p>
-      <w:pPr>
-        <w:pStyle w:val="Standard"/>
-      </w:pPr>
-      <w:r>
-        <w:t>-moved several innovations to tech advancements under maser inventor</w:t>
+      <w:r>
+        <w:t>er inventor</w:t>
       </w:r>
     </w:p>
     <w:p>
@@ -10698,39 +10505,15 @@
         <w:pStyle w:val="Standard"/>
       </w:pPr>
       <w:r>
-        <w:t xml:space="preserve">-buffed “dye </w:t>
-      </w:r>
-      <w:proofErr w:type="spellStart"/>
-      <w:r>
-        <w:t>dye</w:t>
-      </w:r>
-      <w:proofErr w:type="spellEnd"/>
-      <w:r>
-        <w:t xml:space="preserve"> </w:t>
-      </w:r>
-      <w:proofErr w:type="spellStart"/>
-      <w:r>
-        <w:t>dye</w:t>
-      </w:r>
-      <w:proofErr w:type="spellEnd"/>
-      <w:r>
-        <w:t>” innovation</w:t>
-      </w:r>
-    </w:p>
-    <w:p>
-      <w:pPr>
-        <w:pStyle w:val="Standard"/>
-      </w:pPr>
-      <w:r>
-        <w:t xml:space="preserve">-adjusted wording on “my time space </w:t>
-      </w:r>
-      <w:proofErr w:type="spellStart"/>
-      <w:r>
-        <w:t>manip</w:t>
-      </w:r>
-      <w:proofErr w:type="spellEnd"/>
-      <w:r>
-        <w:t>--” innovation, effect unchanged</w:t>
+        <w:t>-buffed “dye dye dye” innovation</w:t>
+      </w:r>
+    </w:p>
+    <w:p>
+      <w:pPr>
+        <w:pStyle w:val="Standard"/>
+      </w:pPr>
+      <w:r>
+        <w:t>-adjusted wording on “my time space manip--” innovation, effect unchanged</w:t>
       </w:r>
     </w:p>
     <w:p>
@@ -11037,31 +10820,15 @@
         <w:pStyle w:val="Standard"/>
       </w:pPr>
       <w:r>
-        <w:t>-fixed “</w:t>
-      </w:r>
-      <w:proofErr w:type="spellStart"/>
-      <w:r>
-        <w:t>i</w:t>
-      </w:r>
-      <w:proofErr w:type="spellEnd"/>
-      <w:r>
-        <w:t xml:space="preserve"> built this town” innovation</w:t>
-      </w:r>
-    </w:p>
-    <w:p>
-      <w:pPr>
-        <w:pStyle w:val="Standard"/>
-      </w:pPr>
-      <w:r>
-        <w:t>-fixed “</w:t>
-      </w:r>
-      <w:proofErr w:type="spellStart"/>
-      <w:r>
-        <w:t>i</w:t>
-      </w:r>
-      <w:proofErr w:type="spellEnd"/>
-      <w:r>
-        <w:t xml:space="preserve"> can build anything!” innovation</w:t>
+        <w:t>-fixed “i built this town” innovation</w:t>
+      </w:r>
+    </w:p>
+    <w:p>
+      <w:pPr>
+        <w:pStyle w:val="Standard"/>
+      </w:pPr>
+      <w:r>
+        <w:t>-fixed “i can build anything!” innovation</w:t>
       </w:r>
     </w:p>
     <w:p>
@@ -11181,15 +10948,7 @@
         <w:pStyle w:val="Standard"/>
       </w:pPr>
       <w:r>
-        <w:t>-fixed a typo in “</w:t>
-      </w:r>
-      <w:proofErr w:type="spellStart"/>
-      <w:r>
-        <w:t>i</w:t>
-      </w:r>
-      <w:proofErr w:type="spellEnd"/>
-      <w:r>
-        <w:t xml:space="preserve"> built this town” innovation</w:t>
+        <w:t>-fixed a typo in “i built this town” innovation</w:t>
       </w:r>
     </w:p>
     <w:p>
@@ -11255,15 +11014,7 @@
         <w:pStyle w:val="Standard"/>
       </w:pPr>
       <w:r>
-        <w:t xml:space="preserve">-added “its </w:t>
-      </w:r>
-      <w:proofErr w:type="spellStart"/>
-      <w:r>
-        <w:t>gonna</w:t>
-      </w:r>
-      <w:proofErr w:type="spellEnd"/>
-      <w:r>
-        <w:t xml:space="preserve"> blow!” innovation</w:t>
+        <w:t>-added “its gonna blow!” innovation</w:t>
       </w:r>
     </w:p>
     <w:p>
@@ -11422,31 +11173,21 @@
         <w:pStyle w:val="Standard"/>
       </w:pPr>
       <w:r>
-        <w:t xml:space="preserve">changed format to </w:t>
-      </w:r>
-      <w:proofErr w:type="spellStart"/>
-      <w:r>
-        <w:t>odt</w:t>
-      </w:r>
-      <w:proofErr w:type="spellEnd"/>
-      <w:r>
-        <w:t xml:space="preserve"> from txt</w:t>
-      </w:r>
-    </w:p>
-    <w:p>
-      <w:pPr>
-        <w:pStyle w:val="Standard"/>
-      </w:pPr>
-    </w:p>
-    <w:p>
-      <w:pPr>
-        <w:pStyle w:val="Standard"/>
-      </w:pPr>
-      <w:proofErr w:type="spellStart"/>
+        <w:t>changed format to odt from txt</w:t>
+      </w:r>
+    </w:p>
+    <w:p>
+      <w:pPr>
+        <w:pStyle w:val="Standard"/>
+      </w:pPr>
+    </w:p>
+    <w:p>
+      <w:pPr>
+        <w:pStyle w:val="Standard"/>
+      </w:pPr>
       <w:r>
         <w:t>v.old</w:t>
       </w:r>
-      <w:proofErr w:type="spellEnd"/>
     </w:p>
     <w:p>
       <w:pPr>
@@ -11469,15 +11210,7 @@
         <w:pStyle w:val="Standard"/>
       </w:pPr>
       <w:r>
-        <w:t>-added clarifying text to "</w:t>
-      </w:r>
-      <w:proofErr w:type="spellStart"/>
-      <w:r>
-        <w:t>dont</w:t>
-      </w:r>
-      <w:proofErr w:type="spellEnd"/>
-      <w:r>
-        <w:t xml:space="preserve"> do drugs, except when you take all the drugs!"</w:t>
+        <w:t>-added clarifying text to "dont do drugs, except when you take all the drugs!"</w:t>
       </w:r>
     </w:p>
     <w:p>
@@ -11582,15 +11315,7 @@
       </w:pPr>
       <w:r>
         <w:lastRenderedPageBreak/>
-        <w:t>-added "</w:t>
-      </w:r>
-      <w:proofErr w:type="spellStart"/>
-      <w:r>
-        <w:t>spaaaace</w:t>
-      </w:r>
-      <w:proofErr w:type="spellEnd"/>
-      <w:r>
-        <w:t>!" innovation</w:t>
+        <w:t>-added "spaaaace!" innovation</w:t>
       </w:r>
     </w:p>
     <w:p>
@@ -11622,15 +11347,7 @@
         <w:pStyle w:val="Standard"/>
       </w:pPr>
       <w:r>
-        <w:t>-added "</w:t>
-      </w:r>
-      <w:proofErr w:type="spellStart"/>
-      <w:r>
-        <w:t>muwahaha</w:t>
-      </w:r>
-      <w:proofErr w:type="spellEnd"/>
-      <w:r>
-        <w:t>!" innovation</w:t>
+        <w:t>-added "muwahaha!" innovation</w:t>
       </w:r>
     </w:p>
     <w:p>
@@ -11654,31 +11371,15 @@
         <w:pStyle w:val="Standard"/>
       </w:pPr>
       <w:r>
-        <w:t>-added "</w:t>
-      </w:r>
-      <w:proofErr w:type="spellStart"/>
-      <w:r>
-        <w:t>i</w:t>
-      </w:r>
-      <w:proofErr w:type="spellEnd"/>
-      <w:r>
-        <w:t xml:space="preserve"> built this town" innovation</w:t>
-      </w:r>
-    </w:p>
-    <w:p>
-      <w:pPr>
-        <w:pStyle w:val="Standard"/>
-      </w:pPr>
-      <w:r>
-        <w:t>-added "</w:t>
-      </w:r>
-      <w:proofErr w:type="spellStart"/>
-      <w:r>
-        <w:t>i</w:t>
-      </w:r>
-      <w:proofErr w:type="spellEnd"/>
-      <w:r>
-        <w:t xml:space="preserve"> can build anything" innovation</w:t>
+        <w:t>-added "i built this town" innovation</w:t>
+      </w:r>
+    </w:p>
+    <w:p>
+      <w:pPr>
+        <w:pStyle w:val="Standard"/>
+      </w:pPr>
+      <w:r>
+        <w:t>-added "i can build anything" innovation</w:t>
       </w:r>
     </w:p>
     <w:p>
@@ -11789,7 +11490,7 @@
       </w:pPr>
     </w:pPrDefault>
   </w:docDefaults>
-  <w:latentStyles w:defLockedState="0" w:defUIPriority="99" w:defSemiHidden="0" w:defUnhideWhenUsed="0" w:defQFormat="0" w:count="377">
+  <w:latentStyles w:defLockedState="0" w:defUIPriority="99" w:defSemiHidden="0" w:defUnhideWhenUsed="0" w:defQFormat="0" w:count="376">
     <w:lsdException w:name="Normal" w:uiPriority="0" w:qFormat="1"/>
     <w:lsdException w:name="heading 1" w:uiPriority="9" w:qFormat="1"/>
     <w:lsdException w:name="heading 2" w:semiHidden="1" w:uiPriority="9" w:unhideWhenUsed="1" w:qFormat="1"/>
@@ -12166,7 +11867,6 @@
     <w:lsdException w:name="Hashtag" w:semiHidden="1" w:unhideWhenUsed="1"/>
     <w:lsdException w:name="Unresolved Mention" w:semiHidden="1" w:unhideWhenUsed="1"/>
     <w:lsdException w:name="Smart Link" w:semiHidden="1" w:unhideWhenUsed="1"/>
-    <w:lsdException w:name="Smart Link Error" w:semiHidden="1" w:unhideWhenUsed="1"/>
   </w:latentStyles>
   <w:style w:type="paragraph" w:default="1" w:styleId="Normal">
     <w:name w:val="Normal"/>
@@ -12596,7 +12296,7 @@
 </file>
 
 <file path=customXml/itemProps1.xml><?xml version="1.0" encoding="utf-8"?>
-<ds:datastoreItem xmlns:ds="http://schemas.openxmlformats.org/officeDocument/2006/customXml" ds:itemID="{511CE4FC-BA9D-47FC-9297-9BFAE5BBC7AF}">
+<ds:datastoreItem xmlns:ds="http://schemas.openxmlformats.org/officeDocument/2006/customXml" ds:itemID="{716B5448-BE78-4B81-80DF-953873DD93A1}">
   <ds:schemaRefs>
     <ds:schemaRef ds:uri="http://schemas.openxmlformats.org/officeDocument/2006/bibliography"/>
   </ds:schemaRefs>

</xml_diff>

<commit_message>
minor wording changes for clarity/consistency typo fixes
</commit_message>
<xml_diff>
--- a/pathfinder mad scientist class prototype.docx
+++ b/pathfinder mad scientist class prototype.docx
@@ -3290,7 +3290,13 @@
         <w:t>. B</w:t>
       </w:r>
       <w:r>
-        <w:t xml:space="preserve">y spending a point from his madness pool a mad scientist may lower the DC(or AC if an attack roll) for a roll by 1d4, like genius points, multiple points may be spent to reduce the DC by a further 1d4, however the mad scientist may not spend more madness points on a single roll than half his </w:t>
+        <w:t xml:space="preserve">y spending a point from his madness pool a mad scientist may lower the </w:t>
+      </w:r>
+      <w:r>
+        <w:t xml:space="preserve">base </w:t>
+      </w:r>
+      <w:r>
+        <w:t xml:space="preserve">DC(or AC if an attack roll) for a roll by 1d4, like genius points, multiple points may be spent to reduce the DC by a further 1d4, however the mad scientist may not spend more madness points on a single roll than half his </w:t>
       </w:r>
       <w:r>
         <w:t>charisma</w:t>
@@ -3311,6 +3317,18 @@
         <w:t xml:space="preserve"> also gains technologist and prodigy as bonus feats</w:t>
       </w:r>
       <w:r>
+        <w:t xml:space="preserve"> at 1</w:t>
+      </w:r>
+      <w:r>
+        <w:rPr>
+          <w:vertAlign w:val="superscript"/>
+        </w:rPr>
+        <w:t>st</w:t>
+      </w:r>
+      <w:r>
+        <w:t xml:space="preserve"> level</w:t>
+      </w:r>
+      <w:r>
         <w:t xml:space="preserve">. </w:t>
       </w:r>
       <w:r>
@@ -3477,298 +3495,621 @@
         <w:pStyle w:val="Standard"/>
       </w:pPr>
       <w:r>
+        <w:tab/>
+      </w:r>
+      <w:r>
+        <w:rPr>
+          <w:b/>
+          <w:bCs/>
+        </w:rPr>
+        <w:t>Adrenaline injection</w:t>
+      </w:r>
+    </w:p>
+    <w:p>
+      <w:pPr>
+        <w:pStyle w:val="Standard"/>
+      </w:pPr>
+      <w:r>
+        <w:tab/>
+        <w:t xml:space="preserve">by spending 2 genius points you can pull out a syringe and inject a target with pure adrenaline as a standard action, this forces them into a rage, as the barbarian class feature with the added benefit of fast healing 2 for its duration. </w:t>
+      </w:r>
+      <w:r>
+        <w:t>This</w:t>
+      </w:r>
+      <w:r>
+        <w:t xml:space="preserve"> rage lasts 4 rounds and the target is fatigued afterward. </w:t>
+      </w:r>
+      <w:r>
+        <w:t>Using</w:t>
+      </w:r>
+      <w:r>
+        <w:t xml:space="preserve"> this ability on a barbarian does not consume her rage rounds, however she gains the full bonuses as if she had entered rage herself, additionally she may spend rage rounds to maintain it when it would end</w:t>
+      </w:r>
+    </w:p>
+    <w:p>
+      <w:pPr>
+        <w:pStyle w:val="Standard"/>
+      </w:pPr>
+    </w:p>
+    <w:p>
+      <w:pPr>
+        <w:pStyle w:val="Standard"/>
+        <w:rPr>
+          <w:b/>
+        </w:rPr>
+      </w:pPr>
+      <w:r>
+        <w:tab/>
+      </w:r>
+      <w:r>
+        <w:rPr>
+          <w:b/>
+        </w:rPr>
+        <w:t>asinine assassination</w:t>
+      </w:r>
+    </w:p>
+    <w:p>
+      <w:pPr>
+        <w:pStyle w:val="Standard"/>
+      </w:pPr>
+      <w:r>
+        <w:tab/>
+        <w:t>you slowly walk up and attack your enemy, it’s so unexpected there’s nothing they can do, at least that’s what you think in your mind, what actually happens thematic</w:t>
+      </w:r>
+      <w:r>
+        <w:t>ally</w:t>
+      </w:r>
+      <w:r>
+        <w:t xml:space="preserve"> may vary(GM discretion) what does happen is you determine the DC to stealth up to a target unseen and you take that much sanity damage, but then can attack the target’s flat footed AC and do sneak attack damage as if your mad scientist levels were 2/3 as many rouge levels</w:t>
+      </w:r>
+      <w:r>
+        <w:t xml:space="preserve">. The target must be within </w:t>
+      </w:r>
+      <w:r>
+        <w:t xml:space="preserve">attack range within </w:t>
+      </w:r>
+      <w:r>
+        <w:t>1 move action of your current position. Using asinine assassination is a full round action.</w:t>
+      </w:r>
+    </w:p>
+    <w:p>
+      <w:pPr>
+        <w:pStyle w:val="Standard"/>
+      </w:pPr>
+    </w:p>
+    <w:p>
+      <w:pPr>
+        <w:pStyle w:val="Standard"/>
+      </w:pPr>
+      <w:r>
+        <w:tab/>
+      </w:r>
+      <w:r>
+        <w:rPr>
+          <w:b/>
+          <w:bCs/>
+        </w:rPr>
+        <w:t>behold!</w:t>
+      </w:r>
+    </w:p>
+    <w:p>
+      <w:pPr>
+        <w:pStyle w:val="Standard"/>
+      </w:pPr>
+      <w:r>
+        <w:tab/>
+        <w:t xml:space="preserve">you can reveal one of your creations in an overly dramatic fashion, doing so provides a bonus to impress people </w:t>
+      </w:r>
+      <w:r>
+        <w:t xml:space="preserve">via charisma based skill checks </w:t>
+      </w:r>
+      <w:r>
+        <w:t>equal to your level</w:t>
+      </w:r>
+      <w:r>
+        <w:t>. Additionally, NPCs you manage to impress with this ability gain +1 step improved attitude toward you</w:t>
+      </w:r>
+      <w:r>
+        <w:t>.</w:t>
+      </w:r>
+    </w:p>
+    <w:p>
+      <w:pPr>
+        <w:pStyle w:val="Standard"/>
+      </w:pPr>
+    </w:p>
+    <w:p>
+      <w:pPr>
+        <w:pStyle w:val="Standard"/>
+      </w:pPr>
+      <w:r>
+        <w:tab/>
+      </w:r>
+      <w:r>
+        <w:rPr>
+          <w:b/>
+          <w:bCs/>
+        </w:rPr>
+        <w:t>beyond repair? no such thing!</w:t>
+      </w:r>
+    </w:p>
+    <w:p>
+      <w:pPr>
+        <w:pStyle w:val="Standard"/>
+      </w:pPr>
+      <w:r>
+        <w:tab/>
+        <w:t xml:space="preserve">you can repair </w:t>
+      </w:r>
+      <w:r>
+        <w:t>destroyed items, by expending 30</w:t>
+      </w:r>
+      <w:r>
+        <w:t xml:space="preserve">% of the items material cost, you can restore the remains of the destroyed item to a broken state from which it can be repaired normally, the DC to do so is the same to make a normal repair check on the item, repairing destroyed items in this way </w:t>
+      </w:r>
+      <w:r>
+        <w:t>restores the lesser of the mad scientist’s intelligence score or half the items hp</w:t>
+      </w:r>
+    </w:p>
+    <w:p>
+      <w:pPr>
+        <w:pStyle w:val="Standard"/>
+      </w:pPr>
+    </w:p>
+    <w:p>
+      <w:pPr>
+        <w:pStyle w:val="Standard"/>
+      </w:pPr>
+      <w:r>
+        <w:tab/>
+      </w:r>
+      <w:r>
+        <w:rPr>
+          <w:b/>
+          <w:bCs/>
+        </w:rPr>
+        <w:t>bio-engineering</w:t>
+      </w:r>
+    </w:p>
+    <w:p>
+      <w:pPr>
+        <w:pStyle w:val="Standard"/>
+      </w:pPr>
+      <w:r>
+        <w:tab/>
+        <w:t>requires: knowledge engineering 5+, knowledge nature 8+, heal 4+</w:t>
+      </w:r>
+    </w:p>
+    <w:p>
+      <w:pPr>
+        <w:pStyle w:val="Standard"/>
+      </w:pPr>
+      <w:r>
+        <w:tab/>
+        <w:t>you have learned to augment living things, this allows you to apply eidolan evolutions onto others(or even yourself</w:t>
+      </w:r>
+      <w:r>
+        <w:t>)</w:t>
+      </w:r>
+      <w:r>
+        <w:t xml:space="preserve"> you can use up to your combined genius and madness point pools in evolution points</w:t>
+      </w:r>
+      <w:r>
+        <w:t xml:space="preserve"> and the effects last for 8 hours. the process of applying the evolution takes 10 minutes and requires a craft check DC 10 + 5 times</w:t>
+      </w:r>
+      <w:r>
+        <w:t xml:space="preserve"> the total evolution point cost</w:t>
+      </w:r>
+    </w:p>
+    <w:p>
+      <w:pPr>
+        <w:pStyle w:val="Standard"/>
+      </w:pPr>
+    </w:p>
+    <w:p>
+      <w:pPr>
+        <w:pStyle w:val="Standard"/>
+      </w:pPr>
+      <w:r>
+        <w:tab/>
+      </w:r>
+      <w:r>
+        <w:rPr>
+          <w:b/>
+          <w:bCs/>
+        </w:rPr>
+        <w:t>brilliant!</w:t>
+      </w:r>
+    </w:p>
+    <w:p>
+      <w:pPr>
+        <w:pStyle w:val="Standard"/>
+      </w:pPr>
+      <w:r>
+        <w:tab/>
+        <w:t>increases max genius pool by +2, may be taken multiple times, effect stacks</w:t>
+      </w:r>
+    </w:p>
+    <w:p>
+      <w:pPr>
+        <w:pStyle w:val="Standard"/>
+      </w:pPr>
+    </w:p>
+    <w:p>
+      <w:pPr>
+        <w:pStyle w:val="Standard"/>
+      </w:pPr>
+      <w:r>
+        <w:tab/>
+      </w:r>
+      <w:r>
+        <w:rPr>
+          <w:b/>
+          <w:bCs/>
+        </w:rPr>
+        <w:t>cardiac reset</w:t>
+      </w:r>
+    </w:p>
+    <w:p>
+      <w:pPr>
+        <w:pStyle w:val="Standard"/>
+      </w:pPr>
+      <w:r>
+        <w:tab/>
+        <w:t>requires: heal 6+</w:t>
+      </w:r>
+    </w:p>
+    <w:p>
+      <w:pPr>
+        <w:pStyle w:val="Standard"/>
+      </w:pPr>
+      <w:r>
+        <w:tab/>
+        <w:t>when a living being would die due to loss of hit point within half your normal movement, within 2 rounds you may spend a swift action to rush over to them, and then a full round action to resuscitate them by making a heal check DC 20 + target's total hit dice, this sets them into a stable condition 1 hp away from death. if you fail the check but are still within 1 round of the death you may expend another full round on your next turn to try again with a +2 circumstance bonus. Resuscitating the same individual more than once per day increase the DC cumulatively by +10 each time</w:t>
+      </w:r>
+    </w:p>
+    <w:p>
+      <w:pPr>
+        <w:pStyle w:val="Standard"/>
+      </w:pPr>
+    </w:p>
+    <w:p>
+      <w:pPr>
+        <w:pStyle w:val="Standard"/>
+      </w:pPr>
+      <w:r>
+        <w:tab/>
+      </w:r>
+      <w:r>
+        <w:rPr>
+          <w:b/>
+          <w:bCs/>
+        </w:rPr>
+        <w:t>chemical cooker</w:t>
+      </w:r>
+    </w:p>
+    <w:p>
+      <w:pPr>
+        <w:pStyle w:val="Standard"/>
+      </w:pPr>
+      <w:r>
+        <w:tab/>
+        <w:t>requires: brew potion feat</w:t>
+      </w:r>
+    </w:p>
+    <w:p>
+      <w:pPr>
+        <w:pStyle w:val="Standard"/>
+      </w:pPr>
+      <w:r>
+        <w:tab/>
+        <w:t xml:space="preserve">you can use craft(alchemy) to craft alchemist extracts, the DC to do so is 20 plus 5 times the </w:t>
+      </w:r>
+      <w:r>
         <w:lastRenderedPageBreak/>
-        <w:tab/>
-      </w:r>
-      <w:r>
-        <w:rPr>
-          <w:b/>
-          <w:bCs/>
-        </w:rPr>
-        <w:t>Adrenaline injection</w:t>
-      </w:r>
-    </w:p>
-    <w:p>
-      <w:pPr>
-        <w:pStyle w:val="Standard"/>
-      </w:pPr>
-      <w:r>
-        <w:tab/>
-        <w:t xml:space="preserve">by spending 2 genius points you can pull out a syringe and inject a target with pure adrenaline as a standard action, this forces them into a rage, as the barbarian class feature with the added benefit of fast healing 2 for its duration. </w:t>
-      </w:r>
-      <w:r>
-        <w:t>This</w:t>
-      </w:r>
-      <w:r>
-        <w:t xml:space="preserve"> rage lasts 4 rounds and the target is fatigued afterward. </w:t>
-      </w:r>
-      <w:r>
-        <w:t>Using</w:t>
-      </w:r>
-      <w:r>
-        <w:t xml:space="preserve"> this ability on a barbarian does not consume her rage rounds, however she gains the full bonuses as if she had entered rage herself, additionally she may spend rage rounds to maintain it when it would end</w:t>
-      </w:r>
-    </w:p>
-    <w:p>
-      <w:pPr>
-        <w:pStyle w:val="Standard"/>
-      </w:pPr>
-    </w:p>
-    <w:p>
-      <w:pPr>
-        <w:pStyle w:val="Standard"/>
-        <w:rPr>
-          <w:b/>
-        </w:rPr>
-      </w:pPr>
-      <w:r>
-        <w:tab/>
-      </w:r>
-      <w:r>
-        <w:rPr>
-          <w:b/>
-        </w:rPr>
-        <w:t>asinine assassination</w:t>
-      </w:r>
-    </w:p>
-    <w:p>
-      <w:pPr>
-        <w:pStyle w:val="Standard"/>
-      </w:pPr>
-      <w:r>
-        <w:tab/>
-        <w:t>you slowly walk up and attack your enemy, it’s so unexpected there’s nothing they can do, at least that’s what you think in your mind, what actually happens thematic</w:t>
-      </w:r>
-      <w:r>
-        <w:t>ally</w:t>
-      </w:r>
-      <w:r>
-        <w:t xml:space="preserve"> may vary(GM discretion) what does happen is you determine the DC to stealth up to a target unseen and you take that much sanity damage, but then can attack the target’s flat footed AC and do sneak attack damage as if your mad scientist levels were 2/3 as many rouge levels</w:t>
-      </w:r>
-      <w:r>
-        <w:t xml:space="preserve">. The target must be within </w:t>
-      </w:r>
-      <w:r>
-        <w:t xml:space="preserve">attack range within </w:t>
-      </w:r>
-      <w:r>
-        <w:t>1 move action of your current position. Using asinine assassination is a full round action.</w:t>
-      </w:r>
-    </w:p>
-    <w:p>
-      <w:pPr>
-        <w:pStyle w:val="Standard"/>
-      </w:pPr>
-    </w:p>
-    <w:p>
-      <w:pPr>
-        <w:pStyle w:val="Standard"/>
-      </w:pPr>
-      <w:r>
-        <w:tab/>
-      </w:r>
-      <w:r>
-        <w:rPr>
-          <w:b/>
-          <w:bCs/>
-        </w:rPr>
-        <w:t>behold!</w:t>
-      </w:r>
-    </w:p>
-    <w:p>
-      <w:pPr>
-        <w:pStyle w:val="Standard"/>
-      </w:pPr>
-      <w:r>
-        <w:tab/>
-        <w:t xml:space="preserve">you can reveal one of your creations in an overly dramatic fashion, doing so provides a bonus to impress people </w:t>
-      </w:r>
-      <w:r>
-        <w:t xml:space="preserve">via charisma based skill checks </w:t>
-      </w:r>
-      <w:r>
-        <w:t>equal to your level</w:t>
-      </w:r>
-      <w:r>
-        <w:t>. Additionally, NPCs you manage to impress with this ability gain +1 step improved attitude toward you</w:t>
-      </w:r>
-      <w:r>
-        <w:t>.</w:t>
-      </w:r>
-    </w:p>
-    <w:p>
-      <w:pPr>
-        <w:pStyle w:val="Standard"/>
-      </w:pPr>
-    </w:p>
-    <w:p>
-      <w:pPr>
-        <w:pStyle w:val="Standard"/>
-      </w:pPr>
-      <w:r>
-        <w:tab/>
-      </w:r>
-      <w:r>
-        <w:rPr>
-          <w:b/>
-          <w:bCs/>
-        </w:rPr>
-        <w:t>beyond repair? no such thing!</w:t>
-      </w:r>
-    </w:p>
-    <w:p>
-      <w:pPr>
-        <w:pStyle w:val="Standard"/>
-      </w:pPr>
-      <w:r>
-        <w:tab/>
-        <w:t xml:space="preserve">you can repair </w:t>
-      </w:r>
-      <w:r>
-        <w:t>destroyed items, by expending 30</w:t>
-      </w:r>
-      <w:r>
-        <w:t xml:space="preserve">% of the items material cost, you can restore the remains of the destroyed item to a broken state from which it can be repaired normally, the DC to do so is the same to make a normal repair check on the item, repairing destroyed items in this way </w:t>
-      </w:r>
-      <w:r>
-        <w:t>restores the lesser of the mad scientist’s intelligence score or half the items hp</w:t>
-      </w:r>
-    </w:p>
-    <w:p>
-      <w:pPr>
-        <w:pStyle w:val="Standard"/>
-      </w:pPr>
-    </w:p>
-    <w:p>
-      <w:pPr>
-        <w:pStyle w:val="Standard"/>
-      </w:pPr>
-      <w:r>
-        <w:tab/>
-      </w:r>
-      <w:r>
-        <w:rPr>
-          <w:b/>
-          <w:bCs/>
-        </w:rPr>
-        <w:t>bio-engineering</w:t>
-      </w:r>
-    </w:p>
-    <w:p>
-      <w:pPr>
-        <w:pStyle w:val="Standard"/>
-      </w:pPr>
-      <w:r>
-        <w:tab/>
-        <w:t>requires: knowledge engineering 5+, knowledge nature 8+, heal 4+</w:t>
-      </w:r>
-    </w:p>
-    <w:p>
-      <w:pPr>
-        <w:pStyle w:val="Standard"/>
-      </w:pPr>
-      <w:r>
-        <w:tab/>
-        <w:t>you have learned to augment living things, this allows you to apply eidolan evolutions onto others(or even yourself</w:t>
+        <w:t>extract level. You may craft up to 3 extracts per day. Chemical cooker may be taken additional times, each additional time increases the number of extracts you can make per day by 3</w:t>
+      </w:r>
+    </w:p>
+    <w:p>
+      <w:pPr>
+        <w:pStyle w:val="Standard"/>
+      </w:pPr>
+    </w:p>
+    <w:p>
+      <w:pPr>
+        <w:pStyle w:val="Standard"/>
+        <w:rPr>
+          <w:b/>
+          <w:bCs/>
+        </w:rPr>
+      </w:pPr>
+      <w:r>
+        <w:tab/>
+      </w:r>
+      <w:r>
+        <w:rPr>
+          <w:b/>
+          <w:bCs/>
+        </w:rPr>
+        <w:t>chemical reaction</w:t>
+      </w:r>
+    </w:p>
+    <w:p>
+      <w:pPr>
+        <w:pStyle w:val="Standard"/>
+      </w:pPr>
+      <w:r>
+        <w:tab/>
+        <w:t>requires: craft(alchemy) 6+</w:t>
+      </w:r>
+    </w:p>
+    <w:p>
+      <w:pPr>
+        <w:pStyle w:val="Standard"/>
+      </w:pPr>
+      <w:r>
+        <w:tab/>
+        <w:t>as a full round action you can mix miscellaneous items and components together to create a makeshift bomb of sorts. This bomb explodes on impact when thrown and deals either fire or acid damage in a 15ft radius. This explosion does 1d8 damage for every 50 gp worth of materials used to create it, the mad scientist may use up to 100gp worth of materials per rank in craft</w:t>
+      </w:r>
+      <w:r>
+        <w:t>(</w:t>
+      </w:r>
+      <w:r>
+        <w:t>alchemy</w:t>
       </w:r>
       <w:r>
         <w:t>)</w:t>
       </w:r>
       <w:r>
-        <w:t xml:space="preserve"> you can use up to your combined genius and madness point pools in evolution points</w:t>
-      </w:r>
-      <w:r>
-        <w:t xml:space="preserve"> and the effects last for 8 hours. the process of applying the evolution takes 10 minutes and requires a craft check DC 10 + 5 times</w:t>
-      </w:r>
-      <w:r>
-        <w:t xml:space="preserve"> the total evolution point cost</w:t>
-      </w:r>
-    </w:p>
-    <w:p>
-      <w:pPr>
-        <w:pStyle w:val="Standard"/>
-      </w:pPr>
-    </w:p>
-    <w:p>
-      <w:pPr>
-        <w:pStyle w:val="Standard"/>
-      </w:pPr>
-      <w:r>
-        <w:tab/>
-      </w:r>
-      <w:r>
-        <w:rPr>
-          <w:b/>
-          <w:bCs/>
-        </w:rPr>
-        <w:t>brilliant!</w:t>
-      </w:r>
-    </w:p>
-    <w:p>
-      <w:pPr>
-        <w:pStyle w:val="Standard"/>
-      </w:pPr>
-      <w:r>
-        <w:tab/>
-        <w:t>increases max genius pool by +2, may be taken multiple times, effect stacks</w:t>
-      </w:r>
-    </w:p>
-    <w:p>
-      <w:pPr>
-        <w:pStyle w:val="Standard"/>
-      </w:pPr>
-    </w:p>
-    <w:p>
-      <w:pPr>
-        <w:pStyle w:val="Standard"/>
-      </w:pPr>
-      <w:r>
-        <w:tab/>
-      </w:r>
-      <w:r>
-        <w:rPr>
-          <w:b/>
-          <w:bCs/>
-        </w:rPr>
-        <w:t>cardiac reset</w:t>
-      </w:r>
-    </w:p>
-    <w:p>
-      <w:pPr>
-        <w:pStyle w:val="Standard"/>
-      </w:pPr>
-      <w:r>
-        <w:tab/>
-        <w:t>requires: heal 6+</w:t>
-      </w:r>
-    </w:p>
-    <w:p>
-      <w:pPr>
-        <w:pStyle w:val="Standard"/>
-      </w:pPr>
-      <w:r>
-        <w:tab/>
-        <w:t>when a living being would die due to loss of hit point within half your normal movement, within 2 rounds you may spend a swift action to rush over to them, and then a full round action to resuscitate them by making a heal check DC 20 + target's total hit dice, this sets them into a stable condition 1 hp away from death. if you fail the check but are still within 1 round of the death you may expend another full round on your next turn to try again with a +2 circumstance bonus. Resuscitating the same individual more than once per day increase the DC cumulatively by +10 each time</w:t>
-      </w:r>
-    </w:p>
-    <w:p>
-      <w:pPr>
-        <w:pStyle w:val="Standard"/>
-      </w:pPr>
-    </w:p>
-    <w:p>
-      <w:pPr>
-        <w:pStyle w:val="Standard"/>
-      </w:pPr>
-      <w:r>
-        <w:tab/>
-      </w:r>
-      <w:r>
-        <w:rPr>
-          <w:b/>
-          <w:bCs/>
-        </w:rPr>
-        <w:t>chemical cooker</w:t>
+        <w:t xml:space="preserve"> to make this bomb. if any poison is used as materials, the explosion exposes its targets to all poisons used in creating the bomb</w:t>
+      </w:r>
+    </w:p>
+    <w:p>
+      <w:pPr>
+        <w:pStyle w:val="Standard"/>
+      </w:pPr>
+    </w:p>
+    <w:p>
+      <w:pPr>
+        <w:pStyle w:val="Standard"/>
+      </w:pPr>
+      <w:r>
+        <w:tab/>
+      </w:r>
+      <w:r>
+        <w:rPr>
+          <w:b/>
+          <w:bCs/>
+        </w:rPr>
+        <w:t>cybernetic conversion</w:t>
+      </w:r>
+    </w:p>
+    <w:p>
+      <w:pPr>
+        <w:pStyle w:val="Standard"/>
+      </w:pPr>
+      <w:r>
+        <w:tab/>
+        <w:t>requires: craft cybernetics feat, craft construct feat, knowledge engineering 10+, heal 10+</w:t>
+      </w:r>
+    </w:p>
+    <w:p>
+      <w:pPr>
+        <w:pStyle w:val="Standard"/>
+      </w:pPr>
+      <w:r>
+        <w:tab/>
+        <w:t>normally implanting cybernetics is limited by implant value, however you can overcome that limitation in a very unique way, when you want to implant beyond a subject's normal implant limit you may make a knowledge engineering and a heal check, both having a DC equal to 20 plus the subject's total hit dice, success on both checks successfully installs the implant and adds the half construct subtype to the subject, they become half construct half their normal race,</w:t>
+      </w:r>
+      <w:r>
+        <w:t xml:space="preserve"> this causes them to gain a +2 to saving throws against disease, poison, mind affecting effects, and effects that cause exhaustion or fatigue, they no longer need to breath, eat or sleep unless they want to gain some benefit from doing so, however they can no longer be raised or resurrected. A</w:t>
+      </w:r>
+      <w:r>
+        <w:t xml:space="preserve">fter this you may continue to install implants however if the subject's total implant value exceeds twice their normal implant limit they become a full construct, </w:t>
+      </w:r>
+      <w:r>
+        <w:t>losing</w:t>
+      </w:r>
+      <w:r>
+        <w:t xml:space="preserve"> their con score as well as any racial effects they had that didn't come from being a half construct, once the subject is a full construct they retain all their implants but any further implants becomes impossible</w:t>
+      </w:r>
+    </w:p>
+    <w:p>
+      <w:pPr>
+        <w:pStyle w:val="Standard"/>
+      </w:pPr>
+    </w:p>
+    <w:p>
+      <w:pPr>
+        <w:pStyle w:val="Standard"/>
+      </w:pPr>
+      <w:r>
+        <w:tab/>
+      </w:r>
+      <w:r>
+        <w:rPr>
+          <w:b/>
+          <w:bCs/>
+        </w:rPr>
+        <w:t>cyborg time!</w:t>
+      </w:r>
+    </w:p>
+    <w:p>
+      <w:pPr>
+        <w:pStyle w:val="Standard"/>
+      </w:pPr>
+      <w:r>
+        <w:tab/>
+        <w:t>requires: craft cybernetics feat</w:t>
+      </w:r>
+    </w:p>
+    <w:p>
+      <w:pPr>
+        <w:pStyle w:val="Standard"/>
+      </w:pPr>
+      <w:r>
+        <w:tab/>
+        <w:t>you add half your level to craft checks to make cybernetic implants and to the heal check to install them</w:t>
+      </w:r>
+    </w:p>
+    <w:p>
+      <w:pPr>
+        <w:pStyle w:val="Standard"/>
+      </w:pPr>
+    </w:p>
+    <w:p>
+      <w:pPr>
+        <w:pStyle w:val="Standard"/>
+      </w:pPr>
+      <w:r>
+        <w:tab/>
+      </w:r>
+      <w:r>
+        <w:rPr>
+          <w:b/>
+          <w:bCs/>
+        </w:rPr>
+        <w:t>divine inspiration</w:t>
+      </w:r>
+    </w:p>
+    <w:p>
+      <w:pPr>
+        <w:pStyle w:val="Standard"/>
+      </w:pPr>
+      <w:r>
+        <w:tab/>
+        <w:t xml:space="preserve">you gain access to the artifice cleric domain or one of its sub domains(chosen when this innovation is taken), you do not gain the associated spells, but the abilities treat your mad scientist level as cleric level for the purpose of their potency and duration. </w:t>
+      </w:r>
+      <w:r>
+        <w:t>These</w:t>
+      </w:r>
+      <w:r>
+        <w:t xml:space="preserve"> effects count as technological for all purposes</w:t>
+      </w:r>
+    </w:p>
+    <w:p>
+      <w:pPr>
+        <w:pStyle w:val="Standard"/>
+      </w:pPr>
+    </w:p>
+    <w:p>
+      <w:pPr>
+        <w:pStyle w:val="Standard"/>
+      </w:pPr>
+      <w:r>
+        <w:tab/>
+      </w:r>
+      <w:r>
+        <w:rPr>
+          <w:b/>
+          <w:bCs/>
+        </w:rPr>
+        <w:t>demolition man</w:t>
+      </w:r>
+    </w:p>
+    <w:p>
+      <w:pPr>
+        <w:pStyle w:val="Standard"/>
+      </w:pPr>
+      <w:r>
+        <w:tab/>
+        <w:t>requires: chemical cooker</w:t>
+      </w:r>
+    </w:p>
+    <w:p>
+      <w:pPr>
+        <w:pStyle w:val="Standard"/>
+      </w:pPr>
+      <w:r>
+        <w:tab/>
+        <w:t>you can craft alchemist bombs at DC 20 + 15 per effective alchemist discovery affecting it. Unlike normal alchemist bombs, these can be stored and then used later by anyone, however they only do their base damage unless you spend 2 genius points when you use them, then they treat your mad scientist levels as half as many alchemist levels</w:t>
+      </w:r>
+    </w:p>
+    <w:p>
+      <w:pPr>
+        <w:pStyle w:val="Standard"/>
+      </w:pPr>
+    </w:p>
+    <w:p>
+      <w:pPr>
+        <w:pStyle w:val="Standard"/>
+      </w:pPr>
+      <w:r>
+        <w:tab/>
+      </w:r>
+      <w:r>
+        <w:rPr>
+          <w:b/>
+          <w:bCs/>
+        </w:rPr>
+        <w:t>don't do drugs, except when you take all the drugs!</w:t>
+      </w:r>
+    </w:p>
+    <w:p>
+      <w:pPr>
+        <w:pStyle w:val="Standard"/>
+      </w:pPr>
+      <w:r>
+        <w:tab/>
+        <w:t>requires: craft pharmaceutical feat</w:t>
+      </w:r>
+    </w:p>
+    <w:p>
+      <w:pPr>
+        <w:pStyle w:val="Standard"/>
+      </w:pPr>
+      <w:r>
+        <w:tab/>
+        <w:t>you can bind or mix pharmaceuticals together so that multiple kinds may be taken simultaneously, combining 2 pharmaceuticals in this way takes a move action</w:t>
+      </w:r>
+    </w:p>
+    <w:p>
+      <w:pPr>
+        <w:pStyle w:val="Standard"/>
+      </w:pPr>
+    </w:p>
+    <w:p>
+      <w:pPr>
+        <w:pStyle w:val="Standard"/>
+      </w:pPr>
+      <w:r>
+        <w:tab/>
+      </w:r>
+      <w:r>
+        <w:rPr>
+          <w:b/>
+          <w:bCs/>
+        </w:rPr>
+        <w:t>dye dye dye!</w:t>
+      </w:r>
+    </w:p>
+    <w:p>
+      <w:pPr>
+        <w:pStyle w:val="Standard"/>
+      </w:pPr>
+      <w:r>
+        <w:tab/>
+        <w:t>by expending 2 genius points, you can pull out a vial of colored dye and toss it at someone as a swift action, this marks them and grants a +5 bonus to track them, it also causes them to incur a -2 penalty on all disguise checks</w:t>
+      </w:r>
+    </w:p>
+    <w:p>
+      <w:pPr>
+        <w:pStyle w:val="Standard"/>
+      </w:pPr>
+    </w:p>
+    <w:p>
+      <w:pPr>
+        <w:pStyle w:val="Standard"/>
+      </w:pPr>
+      <w:r>
+        <w:tab/>
+      </w:r>
+      <w:r>
+        <w:rPr>
+          <w:b/>
+          <w:bCs/>
+        </w:rPr>
+        <w:t>efficient brewery</w:t>
       </w:r>
     </w:p>
     <w:p>
@@ -3786,640 +4127,328 @@
       </w:pPr>
       <w:r>
         <w:tab/>
-        <w:t xml:space="preserve">you can use craft(alchemy) to craft alchemist extracts, the DC to do so is 20 plus 5 times the extract level. You may craft up to 3 extracts per day. Chemical cooker may be taken additional times, </w:t>
-      </w:r>
+        <w:t>you can brew 1 additional potion simultaneously per day, may be taken multiple times, each allowing an additional potion to be brewed</w:t>
+      </w:r>
+    </w:p>
+    <w:p>
+      <w:pPr>
+        <w:pStyle w:val="Standard"/>
+      </w:pPr>
+    </w:p>
+    <w:p>
+      <w:pPr>
+        <w:pStyle w:val="Standard"/>
+      </w:pPr>
+      <w:r>
+        <w:tab/>
+      </w:r>
+      <w:r>
+        <w:rPr>
+          <w:b/>
+          <w:bCs/>
+        </w:rPr>
+        <w:t>efficient repair</w:t>
+      </w:r>
+    </w:p>
+    <w:p>
+      <w:pPr>
+        <w:pStyle w:val="Standard"/>
+      </w:pPr>
+      <w:r>
+        <w:tab/>
+        <w:t xml:space="preserve">when you repair something you may either reduce the material cost by 50% or increase the amount you repair the item by 50% </w:t>
+      </w:r>
+    </w:p>
+    <w:p>
+      <w:pPr>
+        <w:pStyle w:val="Standard"/>
+      </w:pPr>
+    </w:p>
+    <w:p>
+      <w:pPr>
+        <w:pStyle w:val="Standard"/>
+      </w:pPr>
+      <w:r>
+        <w:tab/>
+      </w:r>
+      <w:r>
+        <w:rPr>
+          <w:b/>
+          <w:bCs/>
+        </w:rPr>
+        <w:t>electrician</w:t>
+      </w:r>
+    </w:p>
+    <w:p>
+      <w:pPr>
+        <w:pStyle w:val="Standard"/>
+      </w:pPr>
+      <w:r>
+        <w:tab/>
+        <w:t>requires: knowledge engineering 6+, laboratory</w:t>
+      </w:r>
+    </w:p>
+    <w:p>
+      <w:pPr>
+        <w:pStyle w:val="Standard"/>
+      </w:pPr>
+      <w:r>
+        <w:tab/>
+        <w:t xml:space="preserve">you've </w:t>
+      </w:r>
+      <w:r>
+        <w:t>fine-tuned</w:t>
+      </w:r>
+      <w:r>
+        <w:t xml:space="preserve"> the wiring in your lab, this reduces the necessary energy expenditure to progress in your technological labs by 25%, electrician may be taken 3 times, the second time increases the energy expenditure reduction to 50% and the third time increases it to 75%</w:t>
+      </w:r>
+    </w:p>
+    <w:p>
+      <w:pPr>
+        <w:pStyle w:val="Standard"/>
+      </w:pPr>
+    </w:p>
+    <w:p>
+      <w:pPr>
+        <w:pStyle w:val="Standard"/>
+      </w:pPr>
+      <w:r>
+        <w:tab/>
+      </w:r>
+      <w:r>
+        <w:rPr>
+          <w:b/>
+          <w:bCs/>
+        </w:rPr>
+        <w:t>evolution in a bottle</w:t>
+      </w:r>
+    </w:p>
+    <w:p>
+      <w:pPr>
+        <w:pStyle w:val="Standard"/>
+      </w:pPr>
+      <w:r>
+        <w:tab/>
+        <w:t>requires: bio-engineering</w:t>
+      </w:r>
+    </w:p>
+    <w:p>
+      <w:pPr>
+        <w:pStyle w:val="Standard"/>
+      </w:pPr>
+      <w:r>
+        <w:tab/>
+        <w:t xml:space="preserve">you can distill eidolon evolutions into serums, these serums may be injected with a med-lance. </w:t>
+      </w:r>
+      <w:r>
+        <w:t>Distilling</w:t>
+      </w:r>
+      <w:r>
+        <w:t xml:space="preserve"> an evolution is much like brewing a potion, using the evolution point cost as the spell level. </w:t>
+      </w:r>
+      <w:r>
+        <w:t>These serum</w:t>
+      </w:r>
+      <w:r>
+        <w:t xml:space="preserve"> effects last only 1 minute</w:t>
+      </w:r>
+    </w:p>
+    <w:p>
+      <w:pPr>
+        <w:pStyle w:val="Standard"/>
+      </w:pPr>
+    </w:p>
+    <w:p>
+      <w:pPr>
+        <w:pStyle w:val="Standard"/>
+      </w:pPr>
+      <w:r>
+        <w:tab/>
+      </w:r>
+      <w:r>
+        <w:rPr>
+          <w:b/>
+          <w:bCs/>
+        </w:rPr>
+        <w:t>expedience</w:t>
+      </w:r>
+    </w:p>
+    <w:p>
+      <w:pPr>
+        <w:pStyle w:val="Standard"/>
+      </w:pPr>
+      <w:r>
+        <w:tab/>
+        <w:t>requires: combat crafting</w:t>
+      </w:r>
+    </w:p>
+    <w:p>
+      <w:pPr>
+        <w:pStyle w:val="Standard"/>
+      </w:pPr>
+      <w:r>
+        <w:tab/>
+        <w:t xml:space="preserve">when crafting you may make a craft check every </w:t>
+      </w:r>
+      <w:r>
+        <w:t>h</w:t>
+      </w:r>
+      <w:r>
+        <w:t>our</w:t>
+      </w:r>
+      <w:r>
+        <w:t>,</w:t>
+      </w:r>
+      <w:r>
+        <w:t xml:space="preserve"> </w:t>
+      </w:r>
+      <w:r>
+        <w:t>add half of each result to your craft roll for the purpose of making progress that day</w:t>
+      </w:r>
+    </w:p>
+    <w:p>
+      <w:pPr>
+        <w:pStyle w:val="Standard"/>
+      </w:pPr>
+    </w:p>
+    <w:p>
+      <w:pPr>
+        <w:pStyle w:val="Standard"/>
+      </w:pPr>
+      <w:r>
+        <w:tab/>
+      </w:r>
+      <w:r>
+        <w:rPr>
+          <w:b/>
+          <w:bCs/>
+        </w:rPr>
+        <w:t>F@#king condos</w:t>
+      </w:r>
+    </w:p>
+    <w:p>
+      <w:pPr>
+        <w:pStyle w:val="Standard"/>
+      </w:pPr>
+      <w:r>
+        <w:tab/>
+        <w:t>requires: laboratory</w:t>
+      </w:r>
+    </w:p>
+    <w:p>
+      <w:pPr>
+        <w:pStyle w:val="Standard"/>
+      </w:pPr>
+      <w:r>
+        <w:tab/>
+        <w:t>adding additional living quarters to your laboratory costs half as much as normal, however they don't provided any additional bonuses from improved laboratory or count toward the limit on expansion bonuses</w:t>
+      </w:r>
+    </w:p>
+    <w:p>
+      <w:pPr>
+        <w:pStyle w:val="Standard"/>
+      </w:pPr>
+    </w:p>
+    <w:p>
+      <w:pPr>
+        <w:pStyle w:val="Standard"/>
+      </w:pPr>
+      <w:r>
+        <w:tab/>
+      </w:r>
+      <w:r>
+        <w:rPr>
+          <w:b/>
+          <w:bCs/>
+        </w:rPr>
+        <w:t>fixer</w:t>
+      </w:r>
+    </w:p>
+    <w:p>
+      <w:pPr>
+        <w:pStyle w:val="Standard"/>
+      </w:pPr>
+      <w:r>
+        <w:tab/>
+        <w:t>you are unusually adept at repairing things, the</w:t>
+      </w:r>
+      <w:r>
+        <w:t xml:space="preserve"> base</w:t>
+      </w:r>
+      <w:r>
+        <w:t xml:space="preserve"> DC for you to repair things is 4 less than normal, this innovation may be taken multiple times, each additional time further reduces the</w:t>
+      </w:r>
+      <w:r>
+        <w:t xml:space="preserve"> base</w:t>
+      </w:r>
+      <w:r>
+        <w:t xml:space="preserve"> DC to repair things by 4</w:t>
+      </w:r>
+    </w:p>
+    <w:p>
+      <w:pPr>
+        <w:pStyle w:val="Standard"/>
+      </w:pPr>
+    </w:p>
+    <w:p>
+      <w:pPr>
+        <w:pStyle w:val="Standard"/>
+      </w:pPr>
+      <w:r>
+        <w:tab/>
+      </w:r>
+      <w:r>
+        <w:rPr>
+          <w:b/>
+          <w:bCs/>
+        </w:rPr>
+        <w:t>fool! that will never work!</w:t>
+      </w:r>
+    </w:p>
+    <w:p>
+      <w:pPr>
+        <w:pStyle w:val="Standard"/>
+      </w:pPr>
+      <w:r>
+        <w:tab/>
+        <w:t>by expending 3 madness points you may make a ranged touch attack against an object within 30 feet, if successful, that object gains the broken condition</w:t>
+      </w:r>
+    </w:p>
+    <w:p>
+      <w:pPr>
+        <w:pStyle w:val="Standard"/>
+      </w:pPr>
+    </w:p>
+    <w:p>
+      <w:pPr>
+        <w:pStyle w:val="Standard"/>
+      </w:pPr>
+      <w:r>
+        <w:tab/>
+      </w:r>
+      <w:r>
+        <w:rPr>
+          <w:b/>
+          <w:bCs/>
+        </w:rPr>
+        <w:t>get the ax</w:t>
+      </w:r>
+    </w:p>
+    <w:p>
+      <w:pPr>
+        <w:pStyle w:val="Standard"/>
+      </w:pPr>
+      <w:r>
+        <w:tab/>
+        <w:t>requires: bio-engineering</w:t>
+      </w:r>
+    </w:p>
+    <w:p>
+      <w:pPr>
+        <w:pStyle w:val="Standard"/>
+      </w:pPr>
       <w:r>
         <w:lastRenderedPageBreak/>
-        <w:t>each additional time increases the number of extracts you can make per day by 3</w:t>
-      </w:r>
-    </w:p>
-    <w:p>
-      <w:pPr>
-        <w:pStyle w:val="Standard"/>
-      </w:pPr>
-    </w:p>
-    <w:p>
-      <w:pPr>
-        <w:pStyle w:val="Standard"/>
-        <w:rPr>
-          <w:b/>
-          <w:bCs/>
-        </w:rPr>
-      </w:pPr>
-      <w:r>
-        <w:tab/>
-      </w:r>
-      <w:r>
-        <w:rPr>
-          <w:b/>
-          <w:bCs/>
-        </w:rPr>
-        <w:t>chemical reaction</w:t>
-      </w:r>
-    </w:p>
-    <w:p>
-      <w:pPr>
-        <w:pStyle w:val="Standard"/>
-      </w:pPr>
-      <w:r>
-        <w:tab/>
-        <w:t>requires: craft(alchemy) 6+</w:t>
-      </w:r>
-    </w:p>
-    <w:p>
-      <w:pPr>
-        <w:pStyle w:val="Standard"/>
-      </w:pPr>
-      <w:r>
-        <w:tab/>
-        <w:t>as a full round action you can mix miscellaneous items and components together to create a makeshift bomb of sorts. This bomb explodes on impact when thrown and deals either fire or acid damage in a 15ft radius. This explosion does 1d8 damage for every 50 gp worth of materials used to create it, the mad scientist may use up to 100gp worth of materials per rank in craft alchemy to make this bomb. if any poison is used as materials, the explosion exposes its targets to all poisons used in creating the bomb</w:t>
-      </w:r>
-    </w:p>
-    <w:p>
-      <w:pPr>
-        <w:pStyle w:val="Standard"/>
-      </w:pPr>
-    </w:p>
-    <w:p>
-      <w:pPr>
-        <w:pStyle w:val="Standard"/>
-      </w:pPr>
-      <w:r>
-        <w:tab/>
-      </w:r>
-      <w:r>
-        <w:rPr>
-          <w:b/>
-          <w:bCs/>
-        </w:rPr>
-        <w:t>cybernetic conversion</w:t>
-      </w:r>
-    </w:p>
-    <w:p>
-      <w:pPr>
-        <w:pStyle w:val="Standard"/>
-      </w:pPr>
-      <w:r>
-        <w:tab/>
-        <w:t>requires: craft cybernetics feat, craft construct feat, knowledge engineering 10+, heal 10+</w:t>
-      </w:r>
-    </w:p>
-    <w:p>
-      <w:pPr>
-        <w:pStyle w:val="Standard"/>
-      </w:pPr>
-      <w:r>
-        <w:tab/>
-        <w:t>normally implanting cybernetics is limited by implant value, however you can overcome that limitation in a very unique way, when you want to implant beyond a subject's normal implant limit you may make a knowledge engineering and a heal check, both having a DC equal to 20 plus the subject's total hit dice, success on both checks successfully installs the implant and adds the half construct subtype to the subject, they become half construct half their normal race,</w:t>
-      </w:r>
-      <w:r>
-        <w:t xml:space="preserve"> this causes them to gain a +2 to saving throws against disease, poison, mind affecting effects, and effects that cause exhaustion or fatigue, they no longer need to breath, eat or sleep unless they want to gain some benefit from doing so, however they can no longer be raised or resurrected. A</w:t>
-      </w:r>
-      <w:r>
-        <w:t xml:space="preserve">fter this you may continue to install implants however if the subject's total implant value exceeds twice their normal implant limit they become a full construct, </w:t>
-      </w:r>
-      <w:r>
-        <w:t>losing</w:t>
-      </w:r>
-      <w:r>
-        <w:t xml:space="preserve"> their con score as well as any racial effects they had that didn't come from being a half construct, once the subject is a full construct they retain all their implants but any further implants becomes impossible</w:t>
-      </w:r>
-    </w:p>
-    <w:p>
-      <w:pPr>
-        <w:pStyle w:val="Standard"/>
-      </w:pPr>
-    </w:p>
-    <w:p>
-      <w:pPr>
-        <w:pStyle w:val="Standard"/>
-      </w:pPr>
-      <w:r>
-        <w:tab/>
-      </w:r>
-      <w:r>
-        <w:rPr>
-          <w:b/>
-          <w:bCs/>
-        </w:rPr>
-        <w:t>cyborg time!</w:t>
-      </w:r>
-    </w:p>
-    <w:p>
-      <w:pPr>
-        <w:pStyle w:val="Standard"/>
-      </w:pPr>
-      <w:r>
-        <w:tab/>
-        <w:t>requires: craft cybernetics feat</w:t>
-      </w:r>
-    </w:p>
-    <w:p>
-      <w:pPr>
-        <w:pStyle w:val="Standard"/>
-      </w:pPr>
-      <w:r>
-        <w:tab/>
-        <w:t>you add half your level to craft checks to make cybernetic implants and to the heal check to install them</w:t>
-      </w:r>
-    </w:p>
-    <w:p>
-      <w:pPr>
-        <w:pStyle w:val="Standard"/>
-      </w:pPr>
-    </w:p>
-    <w:p>
-      <w:pPr>
-        <w:pStyle w:val="Standard"/>
-      </w:pPr>
-      <w:r>
-        <w:tab/>
-      </w:r>
-      <w:r>
-        <w:rPr>
-          <w:b/>
-          <w:bCs/>
-        </w:rPr>
-        <w:t>divine inspiration</w:t>
-      </w:r>
-    </w:p>
-    <w:p>
-      <w:pPr>
-        <w:pStyle w:val="Standard"/>
-      </w:pPr>
-      <w:r>
-        <w:tab/>
-        <w:t xml:space="preserve">you gain access to the artifice cleric domain or one of its sub domains(chosen when this innovation is taken), you do not gain the associated spells, but the abilities treat your mad scientist level as cleric level for the purpose of their potency and duration. </w:t>
-      </w:r>
-      <w:r>
-        <w:t>These</w:t>
-      </w:r>
-      <w:r>
-        <w:t xml:space="preserve"> effects count as technological for all purposes</w:t>
-      </w:r>
-    </w:p>
-    <w:p>
-      <w:pPr>
-        <w:pStyle w:val="Standard"/>
-      </w:pPr>
-    </w:p>
-    <w:p>
-      <w:pPr>
-        <w:pStyle w:val="Standard"/>
-      </w:pPr>
-      <w:r>
-        <w:tab/>
-      </w:r>
-      <w:r>
-        <w:rPr>
-          <w:b/>
-          <w:bCs/>
-        </w:rPr>
-        <w:t>demolition man</w:t>
-      </w:r>
-    </w:p>
-    <w:p>
-      <w:pPr>
-        <w:pStyle w:val="Standard"/>
-      </w:pPr>
-      <w:r>
-        <w:tab/>
-        <w:t>requires: chemical cooker</w:t>
-      </w:r>
-    </w:p>
-    <w:p>
-      <w:pPr>
-        <w:pStyle w:val="Standard"/>
-      </w:pPr>
-      <w:r>
-        <w:tab/>
-        <w:t>you can craft alchemist bombs at DC 20 + 15 per effective alchemist discovery affecting it. Unlike normal alchemist bombs, these can be stored and then used later by anyone, however they only do their base damage unless you spend 2 genius points when you use them, then they treat your mad scientist levels as half as many alchemist levels</w:t>
-      </w:r>
-    </w:p>
-    <w:p>
-      <w:pPr>
-        <w:pStyle w:val="Standard"/>
-      </w:pPr>
-    </w:p>
-    <w:p>
-      <w:pPr>
-        <w:pStyle w:val="Standard"/>
-      </w:pPr>
-      <w:r>
-        <w:tab/>
-      </w:r>
-      <w:r>
-        <w:rPr>
-          <w:b/>
-          <w:bCs/>
-        </w:rPr>
-        <w:t>don't do drugs, except when you take all the drugs!</w:t>
-      </w:r>
-    </w:p>
-    <w:p>
-      <w:pPr>
-        <w:pStyle w:val="Standard"/>
-      </w:pPr>
-      <w:r>
-        <w:tab/>
-        <w:t>requires: craft pharmaceutical feat</w:t>
-      </w:r>
-    </w:p>
-    <w:p>
-      <w:pPr>
-        <w:pStyle w:val="Standard"/>
-      </w:pPr>
-      <w:r>
-        <w:tab/>
-        <w:t>you can bind or mix pharmaceuticals together so that multiple kinds may be taken simultaneously, combining 2 pharmaceuticals in this way takes a move action</w:t>
-      </w:r>
-    </w:p>
-    <w:p>
-      <w:pPr>
-        <w:pStyle w:val="Standard"/>
-      </w:pPr>
-    </w:p>
-    <w:p>
-      <w:pPr>
-        <w:pStyle w:val="Standard"/>
-      </w:pPr>
-      <w:r>
-        <w:lastRenderedPageBreak/>
-        <w:tab/>
-      </w:r>
-      <w:r>
-        <w:rPr>
-          <w:b/>
-          <w:bCs/>
-        </w:rPr>
-        <w:t>dye dye dye!</w:t>
-      </w:r>
-    </w:p>
-    <w:p>
-      <w:pPr>
-        <w:pStyle w:val="Standard"/>
-      </w:pPr>
-      <w:r>
-        <w:tab/>
-        <w:t>by expending 2 genius points, you can pull out a vial of colored dye and toss it at someone as a swift action, this marks them and grants a +5 bonus to track them, it also causes them to incur a -2 penalty on all disguise checks</w:t>
-      </w:r>
-    </w:p>
-    <w:p>
-      <w:pPr>
-        <w:pStyle w:val="Standard"/>
-      </w:pPr>
-    </w:p>
-    <w:p>
-      <w:pPr>
-        <w:pStyle w:val="Standard"/>
-      </w:pPr>
-      <w:r>
-        <w:tab/>
-      </w:r>
-      <w:r>
-        <w:rPr>
-          <w:b/>
-          <w:bCs/>
-        </w:rPr>
-        <w:t>efficient brewery</w:t>
-      </w:r>
-    </w:p>
-    <w:p>
-      <w:pPr>
-        <w:pStyle w:val="Standard"/>
-      </w:pPr>
-      <w:r>
-        <w:tab/>
-        <w:t>requires: brew potion feat</w:t>
-      </w:r>
-    </w:p>
-    <w:p>
-      <w:pPr>
-        <w:pStyle w:val="Standard"/>
-      </w:pPr>
-      <w:r>
-        <w:tab/>
-        <w:t>you can brew 1 additional potion simultaneously per day, may be taken multiple times, each allowing an additional potion to be brewed</w:t>
-      </w:r>
-    </w:p>
-    <w:p>
-      <w:pPr>
-        <w:pStyle w:val="Standard"/>
-      </w:pPr>
-    </w:p>
-    <w:p>
-      <w:pPr>
-        <w:pStyle w:val="Standard"/>
-      </w:pPr>
-      <w:r>
-        <w:tab/>
-      </w:r>
-      <w:r>
-        <w:rPr>
-          <w:b/>
-          <w:bCs/>
-        </w:rPr>
-        <w:t>efficient repair</w:t>
-      </w:r>
-    </w:p>
-    <w:p>
-      <w:pPr>
-        <w:pStyle w:val="Standard"/>
-      </w:pPr>
-      <w:r>
-        <w:tab/>
-        <w:t xml:space="preserve">when you repair something you may either reduce the material cost by 50% or increase the amount you repair the item by 50% </w:t>
-      </w:r>
-    </w:p>
-    <w:p>
-      <w:pPr>
-        <w:pStyle w:val="Standard"/>
-      </w:pPr>
-    </w:p>
-    <w:p>
-      <w:pPr>
-        <w:pStyle w:val="Standard"/>
-      </w:pPr>
-      <w:r>
-        <w:tab/>
-      </w:r>
-      <w:r>
-        <w:rPr>
-          <w:b/>
-          <w:bCs/>
-        </w:rPr>
-        <w:t>electrician</w:t>
-      </w:r>
-    </w:p>
-    <w:p>
-      <w:pPr>
-        <w:pStyle w:val="Standard"/>
-      </w:pPr>
-      <w:r>
-        <w:tab/>
-        <w:t>requires: knowledge engineering 6+, laboratory</w:t>
-      </w:r>
-    </w:p>
-    <w:p>
-      <w:pPr>
-        <w:pStyle w:val="Standard"/>
-      </w:pPr>
-      <w:r>
-        <w:tab/>
-        <w:t xml:space="preserve">you've </w:t>
-      </w:r>
-      <w:r>
-        <w:t>fine-tuned</w:t>
-      </w:r>
-      <w:r>
-        <w:t xml:space="preserve"> the wiring in your lab, this reduces the necessary energy expenditure to progress in your technological labs by 25%, electrician may be taken 3 times, the second time increases the energy expenditure reduction to 50% and the third time increases it to 75%</w:t>
-      </w:r>
-    </w:p>
-    <w:p>
-      <w:pPr>
-        <w:pStyle w:val="Standard"/>
-      </w:pPr>
-    </w:p>
-    <w:p>
-      <w:pPr>
-        <w:pStyle w:val="Standard"/>
-      </w:pPr>
-      <w:r>
-        <w:tab/>
-      </w:r>
-      <w:r>
-        <w:rPr>
-          <w:b/>
-          <w:bCs/>
-        </w:rPr>
-        <w:t>evolution in a bottle</w:t>
-      </w:r>
-    </w:p>
-    <w:p>
-      <w:pPr>
-        <w:pStyle w:val="Standard"/>
-      </w:pPr>
-      <w:r>
-        <w:tab/>
-        <w:t>requires: bio-engineering</w:t>
-      </w:r>
-    </w:p>
-    <w:p>
-      <w:pPr>
-        <w:pStyle w:val="Standard"/>
-      </w:pPr>
-      <w:r>
-        <w:tab/>
-        <w:t xml:space="preserve">you can distill eidolon evolutions into serums, these serums may be injected with a med-lance. </w:t>
-      </w:r>
-      <w:r>
-        <w:t>Distilling</w:t>
-      </w:r>
-      <w:r>
-        <w:t xml:space="preserve"> an evolution is much like brewing a potion, using the evolution point cost as the spell level. </w:t>
-      </w:r>
-      <w:r>
-        <w:t>These serum</w:t>
-      </w:r>
-      <w:r>
-        <w:t xml:space="preserve"> effects last only 1 minute</w:t>
-      </w:r>
-    </w:p>
-    <w:p>
-      <w:pPr>
-        <w:pStyle w:val="Standard"/>
-      </w:pPr>
-    </w:p>
-    <w:p>
-      <w:pPr>
-        <w:pStyle w:val="Standard"/>
-      </w:pPr>
-      <w:r>
-        <w:tab/>
-      </w:r>
-      <w:r>
-        <w:rPr>
-          <w:b/>
-          <w:bCs/>
-        </w:rPr>
-        <w:t>expedience</w:t>
-      </w:r>
-    </w:p>
-    <w:p>
-      <w:pPr>
-        <w:pStyle w:val="Standard"/>
-      </w:pPr>
-      <w:r>
-        <w:tab/>
-        <w:t>requires: combat crafting</w:t>
-      </w:r>
-    </w:p>
-    <w:p>
-      <w:pPr>
-        <w:pStyle w:val="Standard"/>
-      </w:pPr>
-      <w:r>
-        <w:tab/>
-        <w:t xml:space="preserve">when crafting you may make a craft check every </w:t>
-      </w:r>
-      <w:r>
-        <w:t>h</w:t>
-      </w:r>
-      <w:r>
-        <w:t>our</w:t>
-      </w:r>
-      <w:r>
-        <w:t>,</w:t>
-      </w:r>
-      <w:r>
-        <w:t xml:space="preserve"> </w:t>
-      </w:r>
-      <w:r>
-        <w:t>add half of each result to your craft roll for the purpose of making progress that day</w:t>
-      </w:r>
-    </w:p>
-    <w:p>
-      <w:pPr>
-        <w:pStyle w:val="Standard"/>
-      </w:pPr>
-    </w:p>
-    <w:p>
-      <w:pPr>
-        <w:pStyle w:val="Standard"/>
-      </w:pPr>
-      <w:r>
-        <w:tab/>
-      </w:r>
-      <w:r>
-        <w:rPr>
-          <w:b/>
-          <w:bCs/>
-        </w:rPr>
-        <w:t>F@#king condos</w:t>
-      </w:r>
-    </w:p>
-    <w:p>
-      <w:pPr>
-        <w:pStyle w:val="Standard"/>
-      </w:pPr>
-      <w:r>
-        <w:tab/>
-        <w:t>requires: laboratory</w:t>
-      </w:r>
-    </w:p>
-    <w:p>
-      <w:pPr>
-        <w:pStyle w:val="Standard"/>
-      </w:pPr>
-      <w:r>
-        <w:tab/>
-        <w:t>adding additional living quarters to your laboratory costs half as much as normal, however they don't provided any additional bonuses from improved laboratory or count toward the limit on expansion bonuses</w:t>
-      </w:r>
-    </w:p>
-    <w:p>
-      <w:pPr>
-        <w:pStyle w:val="Standard"/>
-      </w:pPr>
-    </w:p>
-    <w:p>
-      <w:pPr>
-        <w:pStyle w:val="Standard"/>
-      </w:pPr>
-      <w:r>
-        <w:tab/>
-      </w:r>
-      <w:r>
-        <w:rPr>
-          <w:b/>
-          <w:bCs/>
-        </w:rPr>
-        <w:t>fixer</w:t>
-      </w:r>
-    </w:p>
-    <w:p>
-      <w:pPr>
-        <w:pStyle w:val="Standard"/>
-      </w:pPr>
-      <w:r>
-        <w:tab/>
-        <w:t>you are unusually adept at repairing things, the</w:t>
-      </w:r>
-      <w:r>
-        <w:t xml:space="preserve"> base</w:t>
-      </w:r>
-      <w:r>
-        <w:t xml:space="preserve"> DC for you to repair things is 4 less than normal, this innovation may be taken multiple times, each additional time further reduces the</w:t>
-      </w:r>
-      <w:r>
-        <w:t xml:space="preserve"> base</w:t>
-      </w:r>
-      <w:r>
-        <w:t xml:space="preserve"> DC to repair things by 4</w:t>
-      </w:r>
-    </w:p>
-    <w:p>
-      <w:pPr>
-        <w:pStyle w:val="Standard"/>
-      </w:pPr>
-    </w:p>
-    <w:p>
-      <w:pPr>
-        <w:pStyle w:val="Standard"/>
-      </w:pPr>
-      <w:r>
-        <w:tab/>
-      </w:r>
-      <w:r>
-        <w:rPr>
-          <w:b/>
-          <w:bCs/>
-        </w:rPr>
-        <w:t>fool! that will never work!</w:t>
-      </w:r>
-    </w:p>
-    <w:p>
-      <w:pPr>
-        <w:pStyle w:val="Standard"/>
-      </w:pPr>
-      <w:r>
-        <w:tab/>
-        <w:t>by expending 3 madness points you may make a ranged touch attack against an object within 30 feet, if successful, that object gains the broken condition</w:t>
-      </w:r>
-    </w:p>
-    <w:p>
-      <w:pPr>
-        <w:pStyle w:val="Standard"/>
-      </w:pPr>
-    </w:p>
-    <w:p>
-      <w:pPr>
-        <w:pStyle w:val="Standard"/>
-      </w:pPr>
-      <w:r>
-        <w:tab/>
-      </w:r>
-      <w:r>
-        <w:rPr>
-          <w:b/>
-          <w:bCs/>
-        </w:rPr>
-        <w:t>get the ax</w:t>
-      </w:r>
-    </w:p>
-    <w:p>
-      <w:pPr>
-        <w:pStyle w:val="Standard"/>
-      </w:pPr>
-      <w:r>
-        <w:tab/>
-        <w:t>requires: bio-engineering</w:t>
-      </w:r>
-    </w:p>
-    <w:p>
-      <w:pPr>
-        <w:pStyle w:val="Standard"/>
-      </w:pPr>
-      <w:r>
         <w:tab/>
       </w:r>
       <w:r>
@@ -4539,7 +4568,11 @@
       </w:pPr>
       <w:r>
         <w:tab/>
-        <w:t>by expending a genius point, your bonuses to craft from ingenuity now also apply to a knowledge(engineering) check</w:t>
+      </w:r>
+      <w:bookmarkStart w:id="0" w:name="_GoBack"/>
+      <w:bookmarkEnd w:id="0"/>
+      <w:r>
+        <w:t>your bonuses to craft from ingenuity now also apply to a knowledge(engineering) check</w:t>
       </w:r>
     </w:p>
     <w:p>
@@ -5790,7 +5823,13 @@
         <w:t>3</w:t>
       </w:r>
       <w:r>
-        <w:t xml:space="preserve"> hit die and +</w:t>
+        <w:t xml:space="preserve"> hit di</w:t>
+      </w:r>
+      <w:r>
+        <w:t>c</w:t>
+      </w:r>
+      <w:r>
+        <w:t>e and +</w:t>
       </w:r>
       <w:r>
         <w:t>3</w:t>
@@ -9805,6 +9844,27 @@
         <w:pStyle w:val="Standard"/>
       </w:pPr>
       <w:r>
+        <w:t>v0.2.2019.12.14.15.12</w:t>
+      </w:r>
+    </w:p>
+    <w:p>
+      <w:pPr>
+        <w:pStyle w:val="Standard"/>
+      </w:pPr>
+      <w:r>
+        <w:t>-typo fixes</w:t>
+      </w:r>
+    </w:p>
+    <w:p>
+      <w:pPr>
+        <w:pStyle w:val="Standard"/>
+      </w:pPr>
+    </w:p>
+    <w:p>
+      <w:pPr>
+        <w:pStyle w:val="Standard"/>
+      </w:pPr>
+      <w:r>
         <w:t>v0.2.2019.09.30.21.26</w:t>
       </w:r>
     </w:p>
@@ -9876,8 +9936,6 @@
       <w:r>
         <w:t>t</w:t>
       </w:r>
-      <w:bookmarkStart w:id="0" w:name="_GoBack"/>
-      <w:bookmarkEnd w:id="0"/>
       <w:r>
         <w:t>er inventor</w:t>
       </w:r>
@@ -10162,6 +10220,7 @@
         <w:pStyle w:val="Standard"/>
       </w:pPr>
       <w:r>
+        <w:lastRenderedPageBreak/>
         <w:t>-buffed base ingenuity</w:t>
       </w:r>
     </w:p>
@@ -10186,378 +10245,378 @@
         <w:pStyle w:val="Standard"/>
       </w:pPr>
       <w:r>
+        <w:t>-added “stripped down design” mundane modification to combat crafting</w:t>
+      </w:r>
+    </w:p>
+    <w:p>
+      <w:pPr>
+        <w:pStyle w:val="Standard"/>
+      </w:pPr>
+      <w:r>
+        <w:t>-added “weighted striking points” mundane modification to combat crafting</w:t>
+      </w:r>
+    </w:p>
+    <w:p>
+      <w:pPr>
+        <w:pStyle w:val="Standard"/>
+      </w:pPr>
+    </w:p>
+    <w:p>
+      <w:pPr>
+        <w:pStyle w:val="Standard"/>
+      </w:pPr>
+      <w:r>
+        <w:t>v0.2.2018.05.14.20.02</w:t>
+      </w:r>
+    </w:p>
+    <w:p>
+      <w:pPr>
+        <w:pStyle w:val="Standard"/>
+      </w:pPr>
+      <w:r>
+        <w:t>-added “power bound” innovation</w:t>
+      </w:r>
+    </w:p>
+    <w:p>
+      <w:pPr>
+        <w:pStyle w:val="Standard"/>
+      </w:pPr>
+      <w:r>
+        <w:t>-buffed “it’s a trap!” innovation</w:t>
+      </w:r>
+    </w:p>
+    <w:p>
+      <w:pPr>
+        <w:pStyle w:val="Standard"/>
+      </w:pPr>
+      <w:r>
+        <w:t>-added “articulate control” mundane modification to combat crafting</w:t>
+      </w:r>
+    </w:p>
+    <w:p>
+      <w:pPr>
+        <w:pStyle w:val="Standard"/>
+      </w:pPr>
+      <w:r>
+        <w:t>-added “hollow point” mundane modification to combat crafting</w:t>
+      </w:r>
+    </w:p>
+    <w:p>
+      <w:pPr>
+        <w:pStyle w:val="Standard"/>
+      </w:pPr>
+      <w:r>
+        <w:t>-fixed minor typos</w:t>
+      </w:r>
+    </w:p>
+    <w:p>
+      <w:pPr>
+        <w:pStyle w:val="Standard"/>
+      </w:pPr>
+      <w:r>
+        <w:t>-updated overview table to include combat crafting iterations</w:t>
+      </w:r>
+    </w:p>
+    <w:p>
+      <w:pPr>
+        <w:pStyle w:val="Standard"/>
+      </w:pPr>
+    </w:p>
+    <w:p>
+      <w:pPr>
+        <w:pStyle w:val="Standard"/>
+      </w:pPr>
+      <w:r>
+        <w:t>v0.2.2018.03.30.10.09</w:t>
+      </w:r>
+    </w:p>
+    <w:p>
+      <w:pPr>
+        <w:pStyle w:val="Standard"/>
+      </w:pPr>
+      <w:r>
+        <w:t xml:space="preserve">-added </w:t>
+      </w:r>
+      <w:r>
+        <w:t>“</w:t>
+      </w:r>
+      <w:r>
+        <w:t>literal insanity</w:t>
+      </w:r>
+      <w:r>
+        <w:t>”</w:t>
+      </w:r>
+      <w:r>
+        <w:t xml:space="preserve"> innovation</w:t>
+      </w:r>
+    </w:p>
+    <w:p>
+      <w:pPr>
+        <w:pStyle w:val="Standard"/>
+      </w:pPr>
+      <w:r>
+        <w:t xml:space="preserve">-added </w:t>
+      </w:r>
+      <w:r>
+        <w:t>“</w:t>
+      </w:r>
+      <w:r>
+        <w:t>illogical argument</w:t>
+      </w:r>
+      <w:r>
+        <w:t>”</w:t>
+      </w:r>
+      <w:r>
+        <w:t xml:space="preserve"> innovation</w:t>
+      </w:r>
+    </w:p>
+    <w:p>
+      <w:pPr>
+        <w:pStyle w:val="Standard"/>
+      </w:pPr>
+      <w:r>
+        <w:t>-added “I have an idea” innovation</w:t>
+      </w:r>
+    </w:p>
+    <w:p>
+      <w:pPr>
+        <w:pStyle w:val="Standard"/>
+      </w:pPr>
+      <w:r>
+        <w:t>-added “utterly demented” innovation</w:t>
+      </w:r>
+    </w:p>
+    <w:p>
+      <w:pPr>
+        <w:pStyle w:val="Standard"/>
+      </w:pPr>
+      <w:r>
+        <w:t>-buffed “remote control” innovation</w:t>
+      </w:r>
+    </w:p>
+    <w:p>
+      <w:pPr>
+        <w:pStyle w:val="Standard"/>
+      </w:pPr>
+      <w:r>
+        <w:t>-added clarifying text to “quick! To the science mobile” innovation</w:t>
+      </w:r>
+    </w:p>
+    <w:p>
+      <w:pPr>
+        <w:pStyle w:val="Standard"/>
+      </w:pPr>
+      <w:r>
+        <w:t>-reworked mechanism innovation</w:t>
+      </w:r>
+    </w:p>
+    <w:p>
+      <w:pPr>
+        <w:pStyle w:val="Standard"/>
+      </w:pPr>
+      <w:r>
+        <w:t>-fixed a few minor formatting errors</w:t>
+      </w:r>
+    </w:p>
+    <w:p>
+      <w:pPr>
+        <w:pStyle w:val="Standard"/>
+      </w:pPr>
+    </w:p>
+    <w:p>
+      <w:pPr>
+        <w:pStyle w:val="Standard"/>
+      </w:pPr>
+      <w:r>
+        <w:t>v0.2.2018.03.29.21.15</w:t>
+      </w:r>
+    </w:p>
+    <w:p>
+      <w:pPr>
+        <w:pStyle w:val="Standard"/>
+      </w:pPr>
+      <w:r>
+        <w:t>-reduced genius point recovery rate</w:t>
+      </w:r>
+    </w:p>
+    <w:p>
+      <w:pPr>
+        <w:pStyle w:val="Standard"/>
+      </w:pPr>
+      <w:r>
+        <w:t>-changed madness point recovery method</w:t>
+      </w:r>
+    </w:p>
+    <w:p>
+      <w:pPr>
+        <w:pStyle w:val="Standard"/>
+      </w:pPr>
+      <w:r>
+        <w:t>-fixed a few minor formatting errors</w:t>
+      </w:r>
+    </w:p>
+    <w:p>
+      <w:pPr>
+        <w:pStyle w:val="Standard"/>
+      </w:pPr>
+    </w:p>
+    <w:p>
+      <w:pPr>
+        <w:pStyle w:val="Standard"/>
+      </w:pPr>
+      <w:r>
+        <w:t>v0.2.2018.02.22.18.22</w:t>
+      </w:r>
+    </w:p>
+    <w:p>
+      <w:pPr>
+        <w:pStyle w:val="Standard"/>
+      </w:pPr>
+      <w:r>
+        <w:t>-fixed typos</w:t>
+      </w:r>
+    </w:p>
+    <w:p>
+      <w:pPr>
+        <w:pStyle w:val="Standard"/>
+      </w:pPr>
+      <w:r>
+        <w:t>-changed file type</w:t>
+      </w:r>
+    </w:p>
+    <w:p>
+      <w:pPr>
+        <w:pStyle w:val="Standard"/>
+      </w:pPr>
+    </w:p>
+    <w:p>
+      <w:pPr>
+        <w:pStyle w:val="Standard"/>
+      </w:pPr>
+      <w:r>
+        <w:t>v0.2.2018.01.23.17.40</w:t>
+      </w:r>
+    </w:p>
+    <w:p>
+      <w:pPr>
+        <w:pStyle w:val="Standard"/>
+      </w:pPr>
+      <w:r>
+        <w:t>-reworked combat crafting and associated innovations</w:t>
+      </w:r>
+    </w:p>
+    <w:p>
+      <w:pPr>
+        <w:pStyle w:val="Standard"/>
+      </w:pPr>
+      <w:r>
+        <w:t>-re-scaled bonuses from ingenuity</w:t>
+      </w:r>
+    </w:p>
+    <w:p>
+      <w:pPr>
+        <w:pStyle w:val="Standard"/>
+      </w:pPr>
+    </w:p>
+    <w:p>
+      <w:pPr>
+        <w:pStyle w:val="Standard"/>
+      </w:pPr>
+      <w:r>
+        <w:t>v0.2.2017.07.09.17.22</w:t>
+      </w:r>
+    </w:p>
+    <w:p>
+      <w:pPr>
+        <w:pStyle w:val="Standard"/>
+      </w:pPr>
+      <w:r>
+        <w:t>-reduced base skill points</w:t>
+      </w:r>
+    </w:p>
+    <w:p>
+      <w:pPr>
+        <w:pStyle w:val="Standard"/>
+      </w:pPr>
+      <w:r>
+        <w:t>-reduced skill points from ingenuity</w:t>
+      </w:r>
+    </w:p>
+    <w:p>
+      <w:pPr>
+        <w:pStyle w:val="Standard"/>
+      </w:pPr>
+      <w:r>
+        <w:t>-re-balanced “cheapen” innovation</w:t>
+      </w:r>
+    </w:p>
+    <w:p>
+      <w:pPr>
+        <w:pStyle w:val="Standard"/>
+      </w:pPr>
+      <w:r>
+        <w:t>-added daily limit to “chemical cooker” innovation</w:t>
+      </w:r>
+    </w:p>
+    <w:p>
+      <w:pPr>
+        <w:pStyle w:val="Standard"/>
+      </w:pPr>
+      <w:r>
+        <w:t>-buffed “dye dye dye” innovation</w:t>
+      </w:r>
+    </w:p>
+    <w:p>
+      <w:pPr>
+        <w:pStyle w:val="Standard"/>
+      </w:pPr>
+      <w:r>
+        <w:t>-adjusted wording on “my time space manip--” innovation, effect unchanged</w:t>
+      </w:r>
+    </w:p>
+    <w:p>
+      <w:pPr>
+        <w:pStyle w:val="Standard"/>
+      </w:pPr>
+      <w:r>
+        <w:t>-changed “pill factory” innovation to reduce construction time instead of cost</w:t>
+      </w:r>
+    </w:p>
+    <w:p>
+      <w:pPr>
+        <w:pStyle w:val="Standard"/>
+      </w:pPr>
+      <w:r>
+        <w:t>-made combat crafting explicitly only usable in actual combat</w:t>
+      </w:r>
+    </w:p>
+    <w:p>
+      <w:pPr>
+        <w:pStyle w:val="Standard"/>
+      </w:pPr>
+      <w:r>
+        <w:t>-defined cost for expanding laboratory</w:t>
+      </w:r>
+    </w:p>
+    <w:p>
+      <w:pPr>
+        <w:pStyle w:val="Standard"/>
+      </w:pPr>
+      <w:r>
+        <w:t>-bold-ed titles</w:t>
+      </w:r>
+    </w:p>
+    <w:p>
+      <w:pPr>
+        <w:pStyle w:val="Standard"/>
+      </w:pPr>
+    </w:p>
+    <w:p>
+      <w:pPr>
+        <w:pStyle w:val="Standard"/>
+      </w:pPr>
+      <w:r>
         <w:lastRenderedPageBreak/>
-        <w:t>-added “stripped down design” mundane modification to combat crafting</w:t>
-      </w:r>
-    </w:p>
-    <w:p>
-      <w:pPr>
-        <w:pStyle w:val="Standard"/>
-      </w:pPr>
-      <w:r>
-        <w:t>-added “weighted striking points” mundane modification to combat crafting</w:t>
-      </w:r>
-    </w:p>
-    <w:p>
-      <w:pPr>
-        <w:pStyle w:val="Standard"/>
-      </w:pPr>
-    </w:p>
-    <w:p>
-      <w:pPr>
-        <w:pStyle w:val="Standard"/>
-      </w:pPr>
-      <w:r>
-        <w:t>v0.2.2018.05.14.20.02</w:t>
-      </w:r>
-    </w:p>
-    <w:p>
-      <w:pPr>
-        <w:pStyle w:val="Standard"/>
-      </w:pPr>
-      <w:r>
-        <w:t>-added “power bound” innovation</w:t>
-      </w:r>
-    </w:p>
-    <w:p>
-      <w:pPr>
-        <w:pStyle w:val="Standard"/>
-      </w:pPr>
-      <w:r>
-        <w:t>-buffed “it’s a trap!” innovation</w:t>
-      </w:r>
-    </w:p>
-    <w:p>
-      <w:pPr>
-        <w:pStyle w:val="Standard"/>
-      </w:pPr>
-      <w:r>
-        <w:t>-added “articulate control” mundane modification to combat crafting</w:t>
-      </w:r>
-    </w:p>
-    <w:p>
-      <w:pPr>
-        <w:pStyle w:val="Standard"/>
-      </w:pPr>
-      <w:r>
-        <w:t>-added “hollow point” mundane modification to combat crafting</w:t>
-      </w:r>
-    </w:p>
-    <w:p>
-      <w:pPr>
-        <w:pStyle w:val="Standard"/>
-      </w:pPr>
-      <w:r>
-        <w:t>-fixed minor typos</w:t>
-      </w:r>
-    </w:p>
-    <w:p>
-      <w:pPr>
-        <w:pStyle w:val="Standard"/>
-      </w:pPr>
-      <w:r>
-        <w:t>-updated overview table to include combat crafting iterations</w:t>
-      </w:r>
-    </w:p>
-    <w:p>
-      <w:pPr>
-        <w:pStyle w:val="Standard"/>
-      </w:pPr>
-    </w:p>
-    <w:p>
-      <w:pPr>
-        <w:pStyle w:val="Standard"/>
-      </w:pPr>
-      <w:r>
-        <w:t>v0.2.2018.03.30.10.09</w:t>
-      </w:r>
-    </w:p>
-    <w:p>
-      <w:pPr>
-        <w:pStyle w:val="Standard"/>
-      </w:pPr>
-      <w:r>
-        <w:t xml:space="preserve">-added </w:t>
-      </w:r>
-      <w:r>
-        <w:t>“</w:t>
-      </w:r>
-      <w:r>
-        <w:t>literal insanity</w:t>
-      </w:r>
-      <w:r>
-        <w:t>”</w:t>
-      </w:r>
-      <w:r>
-        <w:t xml:space="preserve"> innovation</w:t>
-      </w:r>
-    </w:p>
-    <w:p>
-      <w:pPr>
-        <w:pStyle w:val="Standard"/>
-      </w:pPr>
-      <w:r>
-        <w:t xml:space="preserve">-added </w:t>
-      </w:r>
-      <w:r>
-        <w:t>“</w:t>
-      </w:r>
-      <w:r>
-        <w:t>illogical argument</w:t>
-      </w:r>
-      <w:r>
-        <w:t>”</w:t>
-      </w:r>
-      <w:r>
-        <w:t xml:space="preserve"> innovation</w:t>
-      </w:r>
-    </w:p>
-    <w:p>
-      <w:pPr>
-        <w:pStyle w:val="Standard"/>
-      </w:pPr>
-      <w:r>
-        <w:t>-added “I have an idea” innovation</w:t>
-      </w:r>
-    </w:p>
-    <w:p>
-      <w:pPr>
-        <w:pStyle w:val="Standard"/>
-      </w:pPr>
-      <w:r>
-        <w:t>-added “utterly demented” innovation</w:t>
-      </w:r>
-    </w:p>
-    <w:p>
-      <w:pPr>
-        <w:pStyle w:val="Standard"/>
-      </w:pPr>
-      <w:r>
-        <w:t>-buffed “remote control” innovation</w:t>
-      </w:r>
-    </w:p>
-    <w:p>
-      <w:pPr>
-        <w:pStyle w:val="Standard"/>
-      </w:pPr>
-      <w:r>
-        <w:t>-added clarifying text to “quick! To the science mobile” innovation</w:t>
-      </w:r>
-    </w:p>
-    <w:p>
-      <w:pPr>
-        <w:pStyle w:val="Standard"/>
-      </w:pPr>
-      <w:r>
-        <w:t>-reworked mechanism innovation</w:t>
-      </w:r>
-    </w:p>
-    <w:p>
-      <w:pPr>
-        <w:pStyle w:val="Standard"/>
-      </w:pPr>
-      <w:r>
-        <w:t>-fixed a few minor formatting errors</w:t>
-      </w:r>
-    </w:p>
-    <w:p>
-      <w:pPr>
-        <w:pStyle w:val="Standard"/>
-      </w:pPr>
-    </w:p>
-    <w:p>
-      <w:pPr>
-        <w:pStyle w:val="Standard"/>
-      </w:pPr>
-      <w:r>
-        <w:t>v0.2.2018.03.29.21.15</w:t>
-      </w:r>
-    </w:p>
-    <w:p>
-      <w:pPr>
-        <w:pStyle w:val="Standard"/>
-      </w:pPr>
-      <w:r>
-        <w:t>-reduced genius point recovery rate</w:t>
-      </w:r>
-    </w:p>
-    <w:p>
-      <w:pPr>
-        <w:pStyle w:val="Standard"/>
-      </w:pPr>
-      <w:r>
-        <w:t>-changed madness point recovery method</w:t>
-      </w:r>
-    </w:p>
-    <w:p>
-      <w:pPr>
-        <w:pStyle w:val="Standard"/>
-      </w:pPr>
-      <w:r>
-        <w:t>-fixed a few minor formatting errors</w:t>
-      </w:r>
-    </w:p>
-    <w:p>
-      <w:pPr>
-        <w:pStyle w:val="Standard"/>
-      </w:pPr>
-    </w:p>
-    <w:p>
-      <w:pPr>
-        <w:pStyle w:val="Standard"/>
-      </w:pPr>
-      <w:r>
-        <w:t>v0.2.2018.02.22.18.22</w:t>
-      </w:r>
-    </w:p>
-    <w:p>
-      <w:pPr>
-        <w:pStyle w:val="Standard"/>
-      </w:pPr>
-      <w:r>
-        <w:t>-fixed typos</w:t>
-      </w:r>
-    </w:p>
-    <w:p>
-      <w:pPr>
-        <w:pStyle w:val="Standard"/>
-      </w:pPr>
-      <w:r>
-        <w:t>-changed file type</w:t>
-      </w:r>
-    </w:p>
-    <w:p>
-      <w:pPr>
-        <w:pStyle w:val="Standard"/>
-      </w:pPr>
-    </w:p>
-    <w:p>
-      <w:pPr>
-        <w:pStyle w:val="Standard"/>
-      </w:pPr>
-      <w:r>
-        <w:t>v0.2.2018.01.23.17.40</w:t>
-      </w:r>
-    </w:p>
-    <w:p>
-      <w:pPr>
-        <w:pStyle w:val="Standard"/>
-      </w:pPr>
-      <w:r>
-        <w:t>-reworked combat crafting and associated innovations</w:t>
-      </w:r>
-    </w:p>
-    <w:p>
-      <w:pPr>
-        <w:pStyle w:val="Standard"/>
-      </w:pPr>
-      <w:r>
-        <w:t>-re-scaled bonuses from ingenuity</w:t>
-      </w:r>
-    </w:p>
-    <w:p>
-      <w:pPr>
-        <w:pStyle w:val="Standard"/>
-      </w:pPr>
-    </w:p>
-    <w:p>
-      <w:pPr>
-        <w:pStyle w:val="Standard"/>
-      </w:pPr>
-      <w:r>
-        <w:t>v0.2.2017.07.09.17.22</w:t>
-      </w:r>
-    </w:p>
-    <w:p>
-      <w:pPr>
-        <w:pStyle w:val="Standard"/>
-      </w:pPr>
-      <w:r>
-        <w:t>-reduced base skill points</w:t>
-      </w:r>
-    </w:p>
-    <w:p>
-      <w:pPr>
-        <w:pStyle w:val="Standard"/>
-      </w:pPr>
-      <w:r>
-        <w:t>-reduced skill points from ingenuity</w:t>
-      </w:r>
-    </w:p>
-    <w:p>
-      <w:pPr>
-        <w:pStyle w:val="Standard"/>
-      </w:pPr>
-      <w:r>
-        <w:t>-re-balanced “cheapen” innovation</w:t>
-      </w:r>
-    </w:p>
-    <w:p>
-      <w:pPr>
-        <w:pStyle w:val="Standard"/>
-      </w:pPr>
-      <w:r>
-        <w:t>-added daily limit to “chemical cooker” innovation</w:t>
-      </w:r>
-    </w:p>
-    <w:p>
-      <w:pPr>
-        <w:pStyle w:val="Standard"/>
-      </w:pPr>
-      <w:r>
-        <w:t>-buffed “dye dye dye” innovation</w:t>
-      </w:r>
-    </w:p>
-    <w:p>
-      <w:pPr>
-        <w:pStyle w:val="Standard"/>
-      </w:pPr>
-      <w:r>
-        <w:t>-adjusted wording on “my time space manip--” innovation, effect unchanged</w:t>
-      </w:r>
-    </w:p>
-    <w:p>
-      <w:pPr>
-        <w:pStyle w:val="Standard"/>
-      </w:pPr>
-      <w:r>
-        <w:t>-changed “pill factory” innovation to reduce construction time instead of cost</w:t>
-      </w:r>
-    </w:p>
-    <w:p>
-      <w:pPr>
-        <w:pStyle w:val="Standard"/>
-      </w:pPr>
-      <w:r>
-        <w:t>-made combat crafting explicitly only usable in actual combat</w:t>
-      </w:r>
-    </w:p>
-    <w:p>
-      <w:pPr>
-        <w:pStyle w:val="Standard"/>
-      </w:pPr>
-      <w:r>
-        <w:t>-defined cost for expanding laboratory</w:t>
-      </w:r>
-    </w:p>
-    <w:p>
-      <w:pPr>
-        <w:pStyle w:val="Standard"/>
-      </w:pPr>
-      <w:r>
-        <w:t>-bold-ed titles</w:t>
-      </w:r>
-    </w:p>
-    <w:p>
-      <w:pPr>
-        <w:pStyle w:val="Standard"/>
-      </w:pPr>
-    </w:p>
-    <w:p>
-      <w:pPr>
-        <w:pStyle w:val="Standard"/>
-      </w:pPr>
-      <w:r>
         <w:t>v0.2.2017.06.17.23.05</w:t>
       </w:r>
     </w:p>
@@ -10579,345 +10638,345 @@
         <w:pStyle w:val="Standard"/>
       </w:pPr>
       <w:r>
+        <w:t>v0.2.2017.06.14.14.53</w:t>
+      </w:r>
+    </w:p>
+    <w:p>
+      <w:pPr>
+        <w:pStyle w:val="Standard"/>
+      </w:pPr>
+      <w:r>
+        <w:t>-added “robotic mass production” innovation</w:t>
+      </w:r>
+    </w:p>
+    <w:p>
+      <w:pPr>
+        <w:pStyle w:val="Standard"/>
+      </w:pPr>
+      <w:r>
+        <w:t>-added “cheapen” innovation</w:t>
+      </w:r>
+    </w:p>
+    <w:p>
+      <w:pPr>
+        <w:pStyle w:val="Standard"/>
+      </w:pPr>
+    </w:p>
+    <w:p>
+      <w:pPr>
+        <w:pStyle w:val="Standard"/>
+      </w:pPr>
+      <w:r>
+        <w:t>v0.2.2017.06.10.00.29</w:t>
+      </w:r>
+    </w:p>
+    <w:p>
+      <w:pPr>
+        <w:pStyle w:val="Standard"/>
+      </w:pPr>
+      <w:r>
+        <w:t>-added visionary feat</w:t>
+      </w:r>
+    </w:p>
+    <w:p>
+      <w:pPr>
+        <w:pStyle w:val="Standard"/>
+      </w:pPr>
+    </w:p>
+    <w:p>
+      <w:pPr>
+        <w:pStyle w:val="Standard"/>
+      </w:pPr>
+      <w:r>
+        <w:t>v0.2.2017.06.09.23.39</w:t>
+      </w:r>
+    </w:p>
+    <w:p>
+      <w:pPr>
+        <w:pStyle w:val="Standard"/>
+      </w:pPr>
+      <w:r>
+        <w:t>-added “cybernetic conversion” innovation</w:t>
+      </w:r>
+    </w:p>
+    <w:p>
+      <w:pPr>
+        <w:pStyle w:val="Standard"/>
+      </w:pPr>
+    </w:p>
+    <w:p>
+      <w:pPr>
+        <w:pStyle w:val="Standard"/>
+      </w:pPr>
+      <w:r>
+        <w:t>v0.2.2017.05.30.19.12</w:t>
+      </w:r>
+    </w:p>
+    <w:p>
+      <w:pPr>
+        <w:pStyle w:val="Standard"/>
+      </w:pPr>
+      <w:r>
+        <w:t>-added “auto-repair” innovation</w:t>
+      </w:r>
+    </w:p>
+    <w:p>
+      <w:pPr>
+        <w:pStyle w:val="Standard"/>
+      </w:pPr>
+      <w:r>
+        <w:t>-added “compact design” innovation</w:t>
+      </w:r>
+    </w:p>
+    <w:p>
+      <w:pPr>
+        <w:pStyle w:val="Standard"/>
+      </w:pPr>
+      <w:r>
+        <w:t>-added “non-intrusive implants” innovation</w:t>
+      </w:r>
+    </w:p>
+    <w:p>
+      <w:pPr>
+        <w:pStyle w:val="Standard"/>
+      </w:pPr>
+      <w:r>
+        <w:t>-adjusted “chemical cooker” innovation DC</w:t>
+      </w:r>
+    </w:p>
+    <w:p>
+      <w:pPr>
+        <w:pStyle w:val="Standard"/>
+      </w:pPr>
+      <w:r>
+        <w:t>-adjusted wording in “beyond repair? No such thing!” innovation, intended effect unchanged</w:t>
+      </w:r>
+    </w:p>
+    <w:p>
+      <w:pPr>
+        <w:pStyle w:val="Standard"/>
+      </w:pPr>
+      <w:r>
+        <w:t>-added addendum to “shield matrix” innovation</w:t>
+      </w:r>
+    </w:p>
+    <w:p>
+      <w:pPr>
+        <w:pStyle w:val="Standard"/>
+      </w:pPr>
+      <w:r>
+        <w:t>-added “bold new innovation” feat</w:t>
+      </w:r>
+    </w:p>
+    <w:p>
+      <w:pPr>
+        <w:pStyle w:val="Standard"/>
+      </w:pPr>
+    </w:p>
+    <w:p>
+      <w:pPr>
+        <w:pStyle w:val="Standard"/>
+      </w:pPr>
+      <w:r>
+        <w:t>v0.2.2017.05.27.17.54</w:t>
+      </w:r>
+    </w:p>
+    <w:p>
+      <w:pPr>
+        <w:pStyle w:val="Standard"/>
+      </w:pPr>
+      <w:r>
+        <w:t>-added more favored class bonuses</w:t>
+      </w:r>
+    </w:p>
+    <w:p>
+      <w:pPr>
+        <w:pStyle w:val="Standard"/>
+      </w:pPr>
+    </w:p>
+    <w:p>
+      <w:pPr>
+        <w:pStyle w:val="Standard"/>
+      </w:pPr>
+      <w:r>
+        <w:t>v0.2.2017.05.27.13.34</w:t>
+      </w:r>
+    </w:p>
+    <w:p>
+      <w:pPr>
+        <w:pStyle w:val="Standard"/>
+      </w:pPr>
+      <w:r>
+        <w:t>-added “nanite redesign” innovation</w:t>
+      </w:r>
+    </w:p>
+    <w:p>
+      <w:pPr>
+        <w:pStyle w:val="Standard"/>
+      </w:pPr>
+    </w:p>
+    <w:p>
+      <w:pPr>
+        <w:pStyle w:val="Standard"/>
+      </w:pPr>
+      <w:r>
+        <w:t>v0.2.2017.05.25.01.34</w:t>
+      </w:r>
+    </w:p>
+    <w:p>
+      <w:pPr>
+        <w:pStyle w:val="Standard"/>
+      </w:pPr>
+      <w:r>
+        <w:t>-added “superior design” innovation</w:t>
+      </w:r>
+    </w:p>
+    <w:p>
+      <w:pPr>
+        <w:pStyle w:val="Standard"/>
+      </w:pPr>
+    </w:p>
+    <w:p>
+      <w:pPr>
+        <w:pStyle w:val="Standard"/>
+      </w:pPr>
+      <w:r>
+        <w:t>v0.2.2017.05.21.13.31</w:t>
+      </w:r>
+    </w:p>
+    <w:p>
+      <w:pPr>
+        <w:pStyle w:val="Standard"/>
+      </w:pPr>
+      <w:r>
+        <w:t>-added “like clockwork” innovation</w:t>
+      </w:r>
+    </w:p>
+    <w:p>
+      <w:pPr>
+        <w:pStyle w:val="Standard"/>
+      </w:pPr>
+    </w:p>
+    <w:p>
+      <w:pPr>
+        <w:pStyle w:val="Standard"/>
+      </w:pPr>
+      <w:r>
+        <w:t>v0.2.2017.05.19.21.44</w:t>
+      </w:r>
+    </w:p>
+    <w:p>
+      <w:pPr>
+        <w:pStyle w:val="Standard"/>
+      </w:pPr>
+      <w:r>
+        <w:t>-fixed master inventor</w:t>
+      </w:r>
+    </w:p>
+    <w:p>
+      <w:pPr>
+        <w:pStyle w:val="Standard"/>
+      </w:pPr>
+      <w:r>
+        <w:t>-fixed “i built this town” innovation</w:t>
+      </w:r>
+    </w:p>
+    <w:p>
+      <w:pPr>
+        <w:pStyle w:val="Standard"/>
+      </w:pPr>
+      <w:r>
+        <w:t>-fixed “i can build anything!” innovation</w:t>
+      </w:r>
+    </w:p>
+    <w:p>
+      <w:pPr>
+        <w:pStyle w:val="Standard"/>
+      </w:pPr>
+    </w:p>
+    <w:p>
+      <w:pPr>
+        <w:pStyle w:val="Standard"/>
+      </w:pPr>
+      <w:r>
+        <w:t>v0.2.2017.05.17.14.23</w:t>
+      </w:r>
+    </w:p>
+    <w:p>
+      <w:pPr>
+        <w:pStyle w:val="Standard"/>
+      </w:pPr>
+      <w:r>
+        <w:t>-fixed the omission of “craft cybernetics” from the bonus feat list</w:t>
+      </w:r>
+    </w:p>
+    <w:p>
+      <w:pPr>
+        <w:pStyle w:val="Standard"/>
+      </w:pPr>
+      <w:r>
+        <w:t>-changed requirement of “cyborg time!” innovation</w:t>
+      </w:r>
+    </w:p>
+    <w:p>
+      <w:pPr>
+        <w:pStyle w:val="Standard"/>
+      </w:pPr>
+      <w:r>
+        <w:t>-added “ultimate plate” innovation</w:t>
+      </w:r>
+    </w:p>
+    <w:p>
+      <w:pPr>
+        <w:pStyle w:val="Standard"/>
+      </w:pPr>
+      <w:r>
+        <w:t>-added “power saver” innovation</w:t>
+      </w:r>
+    </w:p>
+    <w:p>
+      <w:pPr>
+        <w:pStyle w:val="Standard"/>
+      </w:pPr>
+      <w:r>
+        <w:t>-added “murderous intent” innovation</w:t>
+      </w:r>
+    </w:p>
+    <w:p>
+      <w:pPr>
+        <w:pStyle w:val="Standard"/>
+      </w:pPr>
+      <w:r>
+        <w:t>-added “shield matrix” innovation</w:t>
+      </w:r>
+    </w:p>
+    <w:p>
+      <w:pPr>
+        <w:pStyle w:val="Standard"/>
+      </w:pPr>
+    </w:p>
+    <w:p>
+      <w:pPr>
+        <w:pStyle w:val="Standard"/>
+      </w:pPr>
+      <w:r>
+        <w:t>v0.2.2017.05.12.16.10</w:t>
+      </w:r>
+    </w:p>
+    <w:p>
+      <w:pPr>
+        <w:pStyle w:val="Standard"/>
+      </w:pPr>
+      <w:r>
+        <w:t>-added “efficiency” innovation</w:t>
+      </w:r>
+    </w:p>
+    <w:p>
+      <w:pPr>
+        <w:pStyle w:val="Standard"/>
+      </w:pPr>
+      <w:r>
         <w:lastRenderedPageBreak/>
-        <w:t>v0.2.2017.06.14.14.53</w:t>
-      </w:r>
-    </w:p>
-    <w:p>
-      <w:pPr>
-        <w:pStyle w:val="Standard"/>
-      </w:pPr>
-      <w:r>
-        <w:t>-added “robotic mass production” innovation</w:t>
-      </w:r>
-    </w:p>
-    <w:p>
-      <w:pPr>
-        <w:pStyle w:val="Standard"/>
-      </w:pPr>
-      <w:r>
-        <w:t>-added “cheapen” innovation</w:t>
-      </w:r>
-    </w:p>
-    <w:p>
-      <w:pPr>
-        <w:pStyle w:val="Standard"/>
-      </w:pPr>
-    </w:p>
-    <w:p>
-      <w:pPr>
-        <w:pStyle w:val="Standard"/>
-      </w:pPr>
-      <w:r>
-        <w:t>v0.2.2017.06.10.00.29</w:t>
-      </w:r>
-    </w:p>
-    <w:p>
-      <w:pPr>
-        <w:pStyle w:val="Standard"/>
-      </w:pPr>
-      <w:r>
-        <w:t>-added visionary feat</w:t>
-      </w:r>
-    </w:p>
-    <w:p>
-      <w:pPr>
-        <w:pStyle w:val="Standard"/>
-      </w:pPr>
-    </w:p>
-    <w:p>
-      <w:pPr>
-        <w:pStyle w:val="Standard"/>
-      </w:pPr>
-      <w:r>
-        <w:t>v0.2.2017.06.09.23.39</w:t>
-      </w:r>
-    </w:p>
-    <w:p>
-      <w:pPr>
-        <w:pStyle w:val="Standard"/>
-      </w:pPr>
-      <w:r>
-        <w:t>-added “cybernetic conversion” innovation</w:t>
-      </w:r>
-    </w:p>
-    <w:p>
-      <w:pPr>
-        <w:pStyle w:val="Standard"/>
-      </w:pPr>
-    </w:p>
-    <w:p>
-      <w:pPr>
-        <w:pStyle w:val="Standard"/>
-      </w:pPr>
-      <w:r>
-        <w:t>v0.2.2017.05.30.19.12</w:t>
-      </w:r>
-    </w:p>
-    <w:p>
-      <w:pPr>
-        <w:pStyle w:val="Standard"/>
-      </w:pPr>
-      <w:r>
-        <w:t>-added “auto-repair” innovation</w:t>
-      </w:r>
-    </w:p>
-    <w:p>
-      <w:pPr>
-        <w:pStyle w:val="Standard"/>
-      </w:pPr>
-      <w:r>
-        <w:t>-added “compact design” innovation</w:t>
-      </w:r>
-    </w:p>
-    <w:p>
-      <w:pPr>
-        <w:pStyle w:val="Standard"/>
-      </w:pPr>
-      <w:r>
-        <w:t>-added “non-intrusive implants” innovation</w:t>
-      </w:r>
-    </w:p>
-    <w:p>
-      <w:pPr>
-        <w:pStyle w:val="Standard"/>
-      </w:pPr>
-      <w:r>
-        <w:t>-adjusted “chemical cooker” innovation DC</w:t>
-      </w:r>
-    </w:p>
-    <w:p>
-      <w:pPr>
-        <w:pStyle w:val="Standard"/>
-      </w:pPr>
-      <w:r>
-        <w:t>-adjusted wording in “beyond repair? No such thing!” innovation, intended effect unchanged</w:t>
-      </w:r>
-    </w:p>
-    <w:p>
-      <w:pPr>
-        <w:pStyle w:val="Standard"/>
-      </w:pPr>
-      <w:r>
-        <w:t>-added addendum to “shield matrix” innovation</w:t>
-      </w:r>
-    </w:p>
-    <w:p>
-      <w:pPr>
-        <w:pStyle w:val="Standard"/>
-      </w:pPr>
-      <w:r>
-        <w:t>-added “bold new innovation” feat</w:t>
-      </w:r>
-    </w:p>
-    <w:p>
-      <w:pPr>
-        <w:pStyle w:val="Standard"/>
-      </w:pPr>
-    </w:p>
-    <w:p>
-      <w:pPr>
-        <w:pStyle w:val="Standard"/>
-      </w:pPr>
-      <w:r>
-        <w:t>v0.2.2017.05.27.17.54</w:t>
-      </w:r>
-    </w:p>
-    <w:p>
-      <w:pPr>
-        <w:pStyle w:val="Standard"/>
-      </w:pPr>
-      <w:r>
-        <w:t>-added more favored class bonuses</w:t>
-      </w:r>
-    </w:p>
-    <w:p>
-      <w:pPr>
-        <w:pStyle w:val="Standard"/>
-      </w:pPr>
-    </w:p>
-    <w:p>
-      <w:pPr>
-        <w:pStyle w:val="Standard"/>
-      </w:pPr>
-      <w:r>
-        <w:t>v0.2.2017.05.27.13.34</w:t>
-      </w:r>
-    </w:p>
-    <w:p>
-      <w:pPr>
-        <w:pStyle w:val="Standard"/>
-      </w:pPr>
-      <w:r>
-        <w:t>-added “nanite redesign” innovation</w:t>
-      </w:r>
-    </w:p>
-    <w:p>
-      <w:pPr>
-        <w:pStyle w:val="Standard"/>
-      </w:pPr>
-    </w:p>
-    <w:p>
-      <w:pPr>
-        <w:pStyle w:val="Standard"/>
-      </w:pPr>
-      <w:r>
-        <w:t>v0.2.2017.05.25.01.34</w:t>
-      </w:r>
-    </w:p>
-    <w:p>
-      <w:pPr>
-        <w:pStyle w:val="Standard"/>
-      </w:pPr>
-      <w:r>
-        <w:t>-added “superior design” innovation</w:t>
-      </w:r>
-    </w:p>
-    <w:p>
-      <w:pPr>
-        <w:pStyle w:val="Standard"/>
-      </w:pPr>
-    </w:p>
-    <w:p>
-      <w:pPr>
-        <w:pStyle w:val="Standard"/>
-      </w:pPr>
-      <w:r>
-        <w:t>v0.2.2017.05.21.13.31</w:t>
-      </w:r>
-    </w:p>
-    <w:p>
-      <w:pPr>
-        <w:pStyle w:val="Standard"/>
-      </w:pPr>
-      <w:r>
-        <w:t>-added “like clockwork” innovation</w:t>
-      </w:r>
-    </w:p>
-    <w:p>
-      <w:pPr>
-        <w:pStyle w:val="Standard"/>
-      </w:pPr>
-    </w:p>
-    <w:p>
-      <w:pPr>
-        <w:pStyle w:val="Standard"/>
-      </w:pPr>
-      <w:r>
-        <w:t>v0.2.2017.05.19.21.44</w:t>
-      </w:r>
-    </w:p>
-    <w:p>
-      <w:pPr>
-        <w:pStyle w:val="Standard"/>
-      </w:pPr>
-      <w:r>
-        <w:t>-fixed master inventor</w:t>
-      </w:r>
-    </w:p>
-    <w:p>
-      <w:pPr>
-        <w:pStyle w:val="Standard"/>
-      </w:pPr>
-      <w:r>
-        <w:t>-fixed “i built this town” innovation</w:t>
-      </w:r>
-    </w:p>
-    <w:p>
-      <w:pPr>
-        <w:pStyle w:val="Standard"/>
-      </w:pPr>
-      <w:r>
-        <w:t>-fixed “i can build anything!” innovation</w:t>
-      </w:r>
-    </w:p>
-    <w:p>
-      <w:pPr>
-        <w:pStyle w:val="Standard"/>
-      </w:pPr>
-    </w:p>
-    <w:p>
-      <w:pPr>
-        <w:pStyle w:val="Standard"/>
-      </w:pPr>
-      <w:r>
-        <w:t>v0.2.2017.05.17.14.23</w:t>
-      </w:r>
-    </w:p>
-    <w:p>
-      <w:pPr>
-        <w:pStyle w:val="Standard"/>
-      </w:pPr>
-      <w:r>
-        <w:t>-fixed the omission of “craft cybernetics” from the bonus feat list</w:t>
-      </w:r>
-    </w:p>
-    <w:p>
-      <w:pPr>
-        <w:pStyle w:val="Standard"/>
-      </w:pPr>
-      <w:r>
-        <w:t>-changed requirement of “cyborg time!” innovation</w:t>
-      </w:r>
-    </w:p>
-    <w:p>
-      <w:pPr>
-        <w:pStyle w:val="Standard"/>
-      </w:pPr>
-      <w:r>
-        <w:t>-added “ultimate plate” innovation</w:t>
-      </w:r>
-    </w:p>
-    <w:p>
-      <w:pPr>
-        <w:pStyle w:val="Standard"/>
-      </w:pPr>
-      <w:r>
-        <w:t>-added “power saver” innovation</w:t>
-      </w:r>
-    </w:p>
-    <w:p>
-      <w:pPr>
-        <w:pStyle w:val="Standard"/>
-      </w:pPr>
-      <w:r>
-        <w:t>-added “murderous intent” innovation</w:t>
-      </w:r>
-    </w:p>
-    <w:p>
-      <w:pPr>
-        <w:pStyle w:val="Standard"/>
-      </w:pPr>
-      <w:r>
-        <w:t>-added “shield matrix” innovation</w:t>
-      </w:r>
-    </w:p>
-    <w:p>
-      <w:pPr>
-        <w:pStyle w:val="Standard"/>
-      </w:pPr>
-    </w:p>
-    <w:p>
-      <w:pPr>
-        <w:pStyle w:val="Standard"/>
-      </w:pPr>
-      <w:r>
-        <w:t>v0.2.2017.05.12.16.10</w:t>
-      </w:r>
-    </w:p>
-    <w:p>
-      <w:pPr>
-        <w:pStyle w:val="Standard"/>
-      </w:pPr>
-      <w:r>
-        <w:t>-added “efficiency” innovation</w:t>
-      </w:r>
-    </w:p>
-    <w:p>
-      <w:pPr>
-        <w:pStyle w:val="Standard"/>
-      </w:pPr>
-      <w:r>
         <w:t>-fixed various typos</w:t>
       </w:r>
     </w:p>
@@ -10939,357 +10998,357 @@
         <w:pStyle w:val="Standard"/>
       </w:pPr>
       <w:r>
+        <w:t>v0.2.2017.05.08.00.06</w:t>
+      </w:r>
+    </w:p>
+    <w:p>
+      <w:pPr>
+        <w:pStyle w:val="Standard"/>
+      </w:pPr>
+      <w:r>
+        <w:t>-fixed a typo in “i built this town” innovation</w:t>
+      </w:r>
+    </w:p>
+    <w:p>
+      <w:pPr>
+        <w:pStyle w:val="Standard"/>
+      </w:pPr>
+      <w:r>
+        <w:t>-fixed “demolition man” innovation so it actually does something</w:t>
+      </w:r>
+    </w:p>
+    <w:p>
+      <w:pPr>
+        <w:pStyle w:val="Standard"/>
+      </w:pPr>
+    </w:p>
+    <w:p>
+      <w:pPr>
+        <w:pStyle w:val="Standard"/>
+      </w:pPr>
+      <w:r>
+        <w:t>v0.2.2017.05.07.20.34</w:t>
+      </w:r>
+    </w:p>
+    <w:p>
+      <w:pPr>
+        <w:pStyle w:val="Standard"/>
+      </w:pPr>
+      <w:r>
+        <w:t>-added old section to change log for reference purposes</w:t>
+      </w:r>
+    </w:p>
+    <w:p>
+      <w:pPr>
+        <w:pStyle w:val="Standard"/>
+      </w:pPr>
+    </w:p>
+    <w:p>
+      <w:pPr>
+        <w:pStyle w:val="Standard"/>
+      </w:pPr>
+      <w:r>
+        <w:t>v0.2.2017.05.06.20.34</w:t>
+      </w:r>
+    </w:p>
+    <w:p>
+      <w:pPr>
+        <w:pStyle w:val="Standard"/>
+      </w:pPr>
+      <w:r>
+        <w:t>-added “demolition man” innovation</w:t>
+      </w:r>
+    </w:p>
+    <w:p>
+      <w:pPr>
+        <w:pStyle w:val="Standard"/>
+      </w:pPr>
+      <w:r>
+        <w:t>-added “hold this for me” innovation</w:t>
+      </w:r>
+    </w:p>
+    <w:p>
+      <w:pPr>
+        <w:pStyle w:val="Standard"/>
+      </w:pPr>
+      <w:r>
+        <w:t>-added “its gonna blow!” innovation</w:t>
+      </w:r>
+    </w:p>
+    <w:p>
+      <w:pPr>
+        <w:pStyle w:val="Standard"/>
+      </w:pPr>
+    </w:p>
+    <w:p>
+      <w:pPr>
+        <w:pStyle w:val="Standard"/>
+      </w:pPr>
+      <w:r>
+        <w:t>v0.2.2017.05.1.16.24</w:t>
+      </w:r>
+    </w:p>
+    <w:p>
+      <w:pPr>
+        <w:pStyle w:val="Standard"/>
+      </w:pPr>
+      <w:r>
+        <w:t>-added “temporal manipulator” innovation</w:t>
+      </w:r>
+    </w:p>
+    <w:p>
+      <w:pPr>
+        <w:pStyle w:val="Standard"/>
+      </w:pPr>
+    </w:p>
+    <w:p>
+      <w:pPr>
+        <w:pStyle w:val="Standard"/>
+      </w:pPr>
+      <w:r>
+        <w:t>v0.2.2017.05.1.00.24</w:t>
+      </w:r>
+    </w:p>
+    <w:p>
+      <w:pPr>
+        <w:pStyle w:val="Standard"/>
+      </w:pPr>
+      <w:r>
+        <w:t>-fixed formatting</w:t>
+      </w:r>
+    </w:p>
+    <w:p>
+      <w:pPr>
+        <w:pStyle w:val="Standard"/>
+      </w:pPr>
+      <w:r>
+        <w:t>-fixed spelling errors</w:t>
+      </w:r>
+    </w:p>
+    <w:p>
+      <w:pPr>
+        <w:pStyle w:val="Standard"/>
+      </w:pPr>
+      <w:r>
+        <w:t>-moved change log to last page</w:t>
+      </w:r>
+    </w:p>
+    <w:p>
+      <w:pPr>
+        <w:pStyle w:val="Standard"/>
+      </w:pPr>
+    </w:p>
+    <w:p>
+      <w:pPr>
+        <w:pStyle w:val="Standard"/>
+      </w:pPr>
+      <w:r>
+        <w:t>v0.2.2017.05.1.00.10</w:t>
+      </w:r>
+    </w:p>
+    <w:p>
+      <w:pPr>
+        <w:pStyle w:val="Standard"/>
+      </w:pPr>
+      <w:r>
+        <w:t>-added "evolution in a bottle" innovation</w:t>
+      </w:r>
+    </w:p>
+    <w:p>
+      <w:pPr>
+        <w:pStyle w:val="Standard"/>
+      </w:pPr>
+      <w:r>
+        <w:t>-added "can do attitude" innovation</w:t>
+      </w:r>
+    </w:p>
+    <w:p>
+      <w:pPr>
+        <w:pStyle w:val="Standard"/>
+      </w:pPr>
+      <w:r>
+        <w:t>-added "irregular weaponry" innovation</w:t>
+      </w:r>
+    </w:p>
+    <w:p>
+      <w:pPr>
+        <w:pStyle w:val="Standard"/>
+      </w:pPr>
+      <w:r>
+        <w:t>-added "reverse engineering" innovation</w:t>
+      </w:r>
+    </w:p>
+    <w:p>
+      <w:pPr>
+        <w:pStyle w:val="Standard"/>
+      </w:pPr>
+      <w:r>
+        <w:t>-added "sabotage" innovation</w:t>
+      </w:r>
+    </w:p>
+    <w:p>
+      <w:pPr>
+        <w:pStyle w:val="Standard"/>
+      </w:pPr>
+      <w:r>
+        <w:t>-added "beyond repair? no such thing!" innovation</w:t>
+      </w:r>
+    </w:p>
+    <w:p>
+      <w:pPr>
+        <w:pStyle w:val="Standard"/>
+      </w:pPr>
+      <w:r>
+        <w:t>-added "fixer" innovation</w:t>
+      </w:r>
+    </w:p>
+    <w:p>
+      <w:pPr>
+        <w:pStyle w:val="Standard"/>
+      </w:pPr>
+      <w:r>
+        <w:t>-added "efficient repair" innovation</w:t>
+      </w:r>
+    </w:p>
+    <w:p>
+      <w:pPr>
+        <w:pStyle w:val="Standard"/>
+      </w:pPr>
+      <w:r>
+        <w:t>-added armor/weapon proficiencies</w:t>
+      </w:r>
+    </w:p>
+    <w:p>
+      <w:pPr>
+        <w:pStyle w:val="Standard"/>
+      </w:pPr>
+      <w:r>
+        <w:t>-added "presentation" innovation</w:t>
+      </w:r>
+    </w:p>
+    <w:p>
+      <w:pPr>
+        <w:pStyle w:val="Standard"/>
+      </w:pPr>
+      <w:r>
+        <w:t>changed format to odt from txt</w:t>
+      </w:r>
+    </w:p>
+    <w:p>
+      <w:pPr>
+        <w:pStyle w:val="Standard"/>
+      </w:pPr>
+    </w:p>
+    <w:p>
+      <w:pPr>
+        <w:pStyle w:val="Standard"/>
+      </w:pPr>
+      <w:r>
+        <w:t>v.old</w:t>
+      </w:r>
+    </w:p>
+    <w:p>
+      <w:pPr>
+        <w:pStyle w:val="Standard"/>
+      </w:pPr>
+      <w:r>
+        <w:t>-added favored class bonuses</w:t>
+      </w:r>
+    </w:p>
+    <w:p>
+      <w:pPr>
+        <w:pStyle w:val="Standard"/>
+      </w:pPr>
+      <w:r>
+        <w:t>-buffed "electrician" innovation</w:t>
+      </w:r>
+    </w:p>
+    <w:p>
+      <w:pPr>
+        <w:pStyle w:val="Standard"/>
+      </w:pPr>
+      <w:r>
+        <w:t>-added clarifying text to "dont do drugs, except when you take all the drugs!"</w:t>
+      </w:r>
+    </w:p>
+    <w:p>
+      <w:pPr>
+        <w:pStyle w:val="Standard"/>
+      </w:pPr>
+      <w:r>
+        <w:t>-added additional text to "quick! to the science mobile!" innovation</w:t>
+      </w:r>
+    </w:p>
+    <w:p>
+      <w:pPr>
+        <w:pStyle w:val="Standard"/>
+      </w:pPr>
+      <w:r>
+        <w:t>-added "divine inspiration" innovation</w:t>
+      </w:r>
+    </w:p>
+    <w:p>
+      <w:pPr>
+        <w:pStyle w:val="Standard"/>
+      </w:pPr>
+      <w:r>
+        <w:t>-added "side car" innovation</w:t>
+      </w:r>
+    </w:p>
+    <w:p>
+      <w:pPr>
+        <w:pStyle w:val="Standard"/>
+      </w:pPr>
+      <w:r>
+        <w:t>-added "travel in style" innovation</w:t>
+      </w:r>
+    </w:p>
+    <w:p>
+      <w:pPr>
+        <w:pStyle w:val="Standard"/>
+      </w:pPr>
+      <w:r>
+        <w:t>-added "drink holders" innovation</w:t>
+      </w:r>
+    </w:p>
+    <w:p>
+      <w:pPr>
+        <w:pStyle w:val="Standard"/>
+      </w:pPr>
+      <w:r>
+        <w:t>-added "surgery" innovation</w:t>
+      </w:r>
+    </w:p>
+    <w:p>
+      <w:pPr>
+        <w:pStyle w:val="Standard"/>
+      </w:pPr>
+      <w:r>
+        <w:t>-added "amphibious!" innovation</w:t>
+      </w:r>
+    </w:p>
+    <w:p>
+      <w:pPr>
+        <w:pStyle w:val="Standard"/>
+      </w:pPr>
+      <w:r>
+        <w:t>-added "take to the air!" innovation</w:t>
+      </w:r>
+    </w:p>
+    <w:p>
+      <w:pPr>
+        <w:pStyle w:val="Standard"/>
+      </w:pPr>
+      <w:r>
+        <w:t>-added "full speed ahead" innovation</w:t>
+      </w:r>
+    </w:p>
+    <w:p>
+      <w:pPr>
+        <w:pStyle w:val="Standard"/>
+      </w:pPr>
+      <w:r>
         <w:lastRenderedPageBreak/>
-        <w:t>v0.2.2017.05.08.00.06</w:t>
-      </w:r>
-    </w:p>
-    <w:p>
-      <w:pPr>
-        <w:pStyle w:val="Standard"/>
-      </w:pPr>
-      <w:r>
-        <w:t>-fixed a typo in “i built this town” innovation</w:t>
-      </w:r>
-    </w:p>
-    <w:p>
-      <w:pPr>
-        <w:pStyle w:val="Standard"/>
-      </w:pPr>
-      <w:r>
-        <w:t>-fixed “demolition man” innovation so it actually does something</w:t>
-      </w:r>
-    </w:p>
-    <w:p>
-      <w:pPr>
-        <w:pStyle w:val="Standard"/>
-      </w:pPr>
-    </w:p>
-    <w:p>
-      <w:pPr>
-        <w:pStyle w:val="Standard"/>
-      </w:pPr>
-      <w:r>
-        <w:t>v0.2.2017.05.07.20.34</w:t>
-      </w:r>
-    </w:p>
-    <w:p>
-      <w:pPr>
-        <w:pStyle w:val="Standard"/>
-      </w:pPr>
-      <w:r>
-        <w:t>-added old section to change log for reference purposes</w:t>
-      </w:r>
-    </w:p>
-    <w:p>
-      <w:pPr>
-        <w:pStyle w:val="Standard"/>
-      </w:pPr>
-    </w:p>
-    <w:p>
-      <w:pPr>
-        <w:pStyle w:val="Standard"/>
-      </w:pPr>
-      <w:r>
-        <w:t>v0.2.2017.05.06.20.34</w:t>
-      </w:r>
-    </w:p>
-    <w:p>
-      <w:pPr>
-        <w:pStyle w:val="Standard"/>
-      </w:pPr>
-      <w:r>
-        <w:t>-added “demolition man” innovation</w:t>
-      </w:r>
-    </w:p>
-    <w:p>
-      <w:pPr>
-        <w:pStyle w:val="Standard"/>
-      </w:pPr>
-      <w:r>
-        <w:t>-added “hold this for me” innovation</w:t>
-      </w:r>
-    </w:p>
-    <w:p>
-      <w:pPr>
-        <w:pStyle w:val="Standard"/>
-      </w:pPr>
-      <w:r>
-        <w:t>-added “its gonna blow!” innovation</w:t>
-      </w:r>
-    </w:p>
-    <w:p>
-      <w:pPr>
-        <w:pStyle w:val="Standard"/>
-      </w:pPr>
-    </w:p>
-    <w:p>
-      <w:pPr>
-        <w:pStyle w:val="Standard"/>
-      </w:pPr>
-      <w:r>
-        <w:t>v0.2.2017.05.1.16.24</w:t>
-      </w:r>
-    </w:p>
-    <w:p>
-      <w:pPr>
-        <w:pStyle w:val="Standard"/>
-      </w:pPr>
-      <w:r>
-        <w:t>-added “temporal manipulator” innovation</w:t>
-      </w:r>
-    </w:p>
-    <w:p>
-      <w:pPr>
-        <w:pStyle w:val="Standard"/>
-      </w:pPr>
-    </w:p>
-    <w:p>
-      <w:pPr>
-        <w:pStyle w:val="Standard"/>
-      </w:pPr>
-      <w:r>
-        <w:t>v0.2.2017.05.1.00.24</w:t>
-      </w:r>
-    </w:p>
-    <w:p>
-      <w:pPr>
-        <w:pStyle w:val="Standard"/>
-      </w:pPr>
-      <w:r>
-        <w:t>-fixed formatting</w:t>
-      </w:r>
-    </w:p>
-    <w:p>
-      <w:pPr>
-        <w:pStyle w:val="Standard"/>
-      </w:pPr>
-      <w:r>
-        <w:t>-fixed spelling errors</w:t>
-      </w:r>
-    </w:p>
-    <w:p>
-      <w:pPr>
-        <w:pStyle w:val="Standard"/>
-      </w:pPr>
-      <w:r>
-        <w:t>-moved change log to last page</w:t>
-      </w:r>
-    </w:p>
-    <w:p>
-      <w:pPr>
-        <w:pStyle w:val="Standard"/>
-      </w:pPr>
-    </w:p>
-    <w:p>
-      <w:pPr>
-        <w:pStyle w:val="Standard"/>
-      </w:pPr>
-      <w:r>
-        <w:t>v0.2.2017.05.1.00.10</w:t>
-      </w:r>
-    </w:p>
-    <w:p>
-      <w:pPr>
-        <w:pStyle w:val="Standard"/>
-      </w:pPr>
-      <w:r>
-        <w:t>-added "evolution in a bottle" innovation</w:t>
-      </w:r>
-    </w:p>
-    <w:p>
-      <w:pPr>
-        <w:pStyle w:val="Standard"/>
-      </w:pPr>
-      <w:r>
-        <w:t>-added "can do attitude" innovation</w:t>
-      </w:r>
-    </w:p>
-    <w:p>
-      <w:pPr>
-        <w:pStyle w:val="Standard"/>
-      </w:pPr>
-      <w:r>
-        <w:t>-added "irregular weaponry" innovation</w:t>
-      </w:r>
-    </w:p>
-    <w:p>
-      <w:pPr>
-        <w:pStyle w:val="Standard"/>
-      </w:pPr>
-      <w:r>
-        <w:t>-added "reverse engineering" innovation</w:t>
-      </w:r>
-    </w:p>
-    <w:p>
-      <w:pPr>
-        <w:pStyle w:val="Standard"/>
-      </w:pPr>
-      <w:r>
-        <w:t>-added "sabotage" innovation</w:t>
-      </w:r>
-    </w:p>
-    <w:p>
-      <w:pPr>
-        <w:pStyle w:val="Standard"/>
-      </w:pPr>
-      <w:r>
-        <w:t>-added "beyond repair? no such thing!" innovation</w:t>
-      </w:r>
-    </w:p>
-    <w:p>
-      <w:pPr>
-        <w:pStyle w:val="Standard"/>
-      </w:pPr>
-      <w:r>
-        <w:t>-added "fixer" innovation</w:t>
-      </w:r>
-    </w:p>
-    <w:p>
-      <w:pPr>
-        <w:pStyle w:val="Standard"/>
-      </w:pPr>
-      <w:r>
-        <w:t>-added "efficient repair" innovation</w:t>
-      </w:r>
-    </w:p>
-    <w:p>
-      <w:pPr>
-        <w:pStyle w:val="Standard"/>
-      </w:pPr>
-      <w:r>
-        <w:t>-added armor/weapon proficiencies</w:t>
-      </w:r>
-    </w:p>
-    <w:p>
-      <w:pPr>
-        <w:pStyle w:val="Standard"/>
-      </w:pPr>
-      <w:r>
-        <w:t>-added "presentation" innovation</w:t>
-      </w:r>
-    </w:p>
-    <w:p>
-      <w:pPr>
-        <w:pStyle w:val="Standard"/>
-      </w:pPr>
-      <w:r>
-        <w:t>changed format to odt from txt</w:t>
-      </w:r>
-    </w:p>
-    <w:p>
-      <w:pPr>
-        <w:pStyle w:val="Standard"/>
-      </w:pPr>
-    </w:p>
-    <w:p>
-      <w:pPr>
-        <w:pStyle w:val="Standard"/>
-      </w:pPr>
-      <w:r>
-        <w:t>v.old</w:t>
-      </w:r>
-    </w:p>
-    <w:p>
-      <w:pPr>
-        <w:pStyle w:val="Standard"/>
-      </w:pPr>
-      <w:r>
-        <w:t>-added favored class bonuses</w:t>
-      </w:r>
-    </w:p>
-    <w:p>
-      <w:pPr>
-        <w:pStyle w:val="Standard"/>
-      </w:pPr>
-      <w:r>
-        <w:t>-buffed "electrician" innovation</w:t>
-      </w:r>
-    </w:p>
-    <w:p>
-      <w:pPr>
-        <w:pStyle w:val="Standard"/>
-      </w:pPr>
-      <w:r>
-        <w:t>-added clarifying text to "dont do drugs, except when you take all the drugs!"</w:t>
-      </w:r>
-    </w:p>
-    <w:p>
-      <w:pPr>
-        <w:pStyle w:val="Standard"/>
-      </w:pPr>
-      <w:r>
-        <w:t>-added additional text to "quick! to the science mobile!" innovation</w:t>
-      </w:r>
-    </w:p>
-    <w:p>
-      <w:pPr>
-        <w:pStyle w:val="Standard"/>
-      </w:pPr>
-      <w:r>
-        <w:t>-added "divine inspiration" innovation</w:t>
-      </w:r>
-    </w:p>
-    <w:p>
-      <w:pPr>
-        <w:pStyle w:val="Standard"/>
-      </w:pPr>
-      <w:r>
-        <w:t>-added "side car" innovation</w:t>
-      </w:r>
-    </w:p>
-    <w:p>
-      <w:pPr>
-        <w:pStyle w:val="Standard"/>
-      </w:pPr>
-      <w:r>
-        <w:t>-added "travel in style" innovation</w:t>
-      </w:r>
-    </w:p>
-    <w:p>
-      <w:pPr>
-        <w:pStyle w:val="Standard"/>
-      </w:pPr>
-      <w:r>
-        <w:t>-added "drink holders" innovation</w:t>
-      </w:r>
-    </w:p>
-    <w:p>
-      <w:pPr>
-        <w:pStyle w:val="Standard"/>
-      </w:pPr>
-      <w:r>
-        <w:t>-added "surgery" innovation</w:t>
-      </w:r>
-    </w:p>
-    <w:p>
-      <w:pPr>
-        <w:pStyle w:val="Standard"/>
-      </w:pPr>
-      <w:r>
-        <w:t>-added "amphibious!" innovation</w:t>
-      </w:r>
-    </w:p>
-    <w:p>
-      <w:pPr>
-        <w:pStyle w:val="Standard"/>
-      </w:pPr>
-      <w:r>
-        <w:t>-added "take to the air!" innovation</w:t>
-      </w:r>
-    </w:p>
-    <w:p>
-      <w:pPr>
-        <w:pStyle w:val="Standard"/>
-      </w:pPr>
-      <w:r>
-        <w:t>-added "full speed ahead" innovation</w:t>
-      </w:r>
-    </w:p>
-    <w:p>
-      <w:pPr>
-        <w:pStyle w:val="Standard"/>
-      </w:pPr>
-      <w:r>
         <w:t>-added "armor plating" innovation</w:t>
       </w:r>
     </w:p>
@@ -11314,7 +11373,6 @@
         <w:pStyle w:val="Standard"/>
       </w:pPr>
       <w:r>
-        <w:lastRenderedPageBreak/>
         <w:t>-added "spaaaace!" innovation</w:t>
       </w:r>
     </w:p>
@@ -12296,7 +12354,7 @@
 </file>
 
 <file path=customXml/itemProps1.xml><?xml version="1.0" encoding="utf-8"?>
-<ds:datastoreItem xmlns:ds="http://schemas.openxmlformats.org/officeDocument/2006/customXml" ds:itemID="{716B5448-BE78-4B81-80DF-953873DD93A1}">
+<ds:datastoreItem xmlns:ds="http://schemas.openxmlformats.org/officeDocument/2006/customXml" ds:itemID="{9B1C847A-2219-44A5-ADAF-1BE635F146D7}">
   <ds:schemaRefs>
     <ds:schemaRef ds:uri="http://schemas.openxmlformats.org/officeDocument/2006/bibliography"/>
   </ds:schemaRefs>

</xml_diff>

<commit_message>
rebalanced hollow point mundane modification
</commit_message>
<xml_diff>
--- a/pathfinder mad scientist class prototype.docx
+++ b/pathfinder mad scientist class prototype.docx
@@ -1,6 +1,6 @@
 
 <file path=word/document.xml><?xml version="1.0" encoding="utf-8"?>
-<w:document xmlns:wpc="http://schemas.microsoft.com/office/word/2010/wordprocessingCanvas" xmlns:cx="http://schemas.microsoft.com/office/drawing/2014/chartex" xmlns:cx1="http://schemas.microsoft.com/office/drawing/2015/9/8/chartex" xmlns:cx2="http://schemas.microsoft.com/office/drawing/2015/10/21/chartex" xmlns:cx3="http://schemas.microsoft.com/office/drawing/2016/5/9/chartex" xmlns:cx4="http://schemas.microsoft.com/office/drawing/2016/5/10/chartex" xmlns:cx5="http://schemas.microsoft.com/office/drawing/2016/5/11/chartex" xmlns:cx6="http://schemas.microsoft.com/office/drawing/2016/5/12/chartex" xmlns:cx7="http://schemas.microsoft.com/office/drawing/2016/5/13/chartex" xmlns:cx8="http://schemas.microsoft.com/office/drawing/2016/5/14/chartex" xmlns:mc="http://schemas.openxmlformats.org/markup-compatibility/2006" xmlns:aink="http://schemas.microsoft.com/office/drawing/2016/ink" xmlns:am3d="http://schemas.microsoft.com/office/drawing/2017/model3d" xmlns:o="urn:schemas-microsoft-com:office:office" xmlns:r="http://schemas.openxmlformats.org/officeDocument/2006/relationships" xmlns:m="http://schemas.openxmlformats.org/officeDocument/2006/math" xmlns:v="urn:schemas-microsoft-com:vml" xmlns:wp14="http://schemas.microsoft.com/office/word/2010/wordprocessingDrawing" xmlns:wp="http://schemas.openxmlformats.org/drawingml/2006/wordprocessingDrawing" xmlns:w10="urn:schemas-microsoft-com:office:word" xmlns:w="http://schemas.openxmlformats.org/wordprocessingml/2006/main" xmlns:w14="http://schemas.microsoft.com/office/word/2010/wordml" xmlns:w15="http://schemas.microsoft.com/office/word/2012/wordml" xmlns:w16cex="http://schemas.microsoft.com/office/word/2018/wordml/cex" xmlns:w16cid="http://schemas.microsoft.com/office/word/2016/wordml/cid" xmlns:w16="http://schemas.microsoft.com/office/word/2018/wordml" xmlns:w16sdtdh="http://schemas.microsoft.com/office/word/2020/wordml/sdtdatahash" xmlns:w16se="http://schemas.microsoft.com/office/word/2015/wordml/symex" xmlns:wpg="http://schemas.microsoft.com/office/word/2010/wordprocessingGroup" xmlns:wpi="http://schemas.microsoft.com/office/word/2010/wordprocessingInk" xmlns:wne="http://schemas.microsoft.com/office/word/2006/wordml" xmlns:wps="http://schemas.microsoft.com/office/word/2010/wordprocessingShape" mc:Ignorable="w14 w15 w16se w16cid w16 w16cex w16sdtdh wp14">
+<w:document xmlns:wpc="http://schemas.microsoft.com/office/word/2010/wordprocessingCanvas" xmlns:cx="http://schemas.microsoft.com/office/drawing/2014/chartex" xmlns:cx1="http://schemas.microsoft.com/office/drawing/2015/9/8/chartex" xmlns:cx2="http://schemas.microsoft.com/office/drawing/2015/10/21/chartex" xmlns:cx3="http://schemas.microsoft.com/office/drawing/2016/5/9/chartex" xmlns:cx4="http://schemas.microsoft.com/office/drawing/2016/5/10/chartex" xmlns:cx5="http://schemas.microsoft.com/office/drawing/2016/5/11/chartex" xmlns:cx6="http://schemas.microsoft.com/office/drawing/2016/5/12/chartex" xmlns:cx7="http://schemas.microsoft.com/office/drawing/2016/5/13/chartex" xmlns:cx8="http://schemas.microsoft.com/office/drawing/2016/5/14/chartex" xmlns:mc="http://schemas.openxmlformats.org/markup-compatibility/2006" xmlns:aink="http://schemas.microsoft.com/office/drawing/2016/ink" xmlns:am3d="http://schemas.microsoft.com/office/drawing/2017/model3d" xmlns:o="urn:schemas-microsoft-com:office:office" xmlns:oel="http://schemas.microsoft.com/office/2019/extlst" xmlns:r="http://schemas.openxmlformats.org/officeDocument/2006/relationships" xmlns:m="http://schemas.openxmlformats.org/officeDocument/2006/math" xmlns:v="urn:schemas-microsoft-com:vml" xmlns:wp14="http://schemas.microsoft.com/office/word/2010/wordprocessingDrawing" xmlns:wp="http://schemas.openxmlformats.org/drawingml/2006/wordprocessingDrawing" xmlns:w10="urn:schemas-microsoft-com:office:word" xmlns:w="http://schemas.openxmlformats.org/wordprocessingml/2006/main" xmlns:w14="http://schemas.microsoft.com/office/word/2010/wordml" xmlns:w15="http://schemas.microsoft.com/office/word/2012/wordml" xmlns:w16cex="http://schemas.microsoft.com/office/word/2018/wordml/cex" xmlns:w16cid="http://schemas.microsoft.com/office/word/2016/wordml/cid" xmlns:w16="http://schemas.microsoft.com/office/word/2018/wordml" xmlns:w16sdtdh="http://schemas.microsoft.com/office/word/2020/wordml/sdtdatahash" xmlns:w16se="http://schemas.microsoft.com/office/word/2015/wordml/symex" xmlns:wpg="http://schemas.microsoft.com/office/word/2010/wordprocessingGroup" xmlns:wpi="http://schemas.microsoft.com/office/word/2010/wordprocessingInk" xmlns:wne="http://schemas.microsoft.com/office/word/2006/wordml" xmlns:wps="http://schemas.microsoft.com/office/word/2010/wordprocessingShape" mc:Ignorable="w14 w15 w16se w16cid w16 w16cex w16sdtdh wp14">
   <w:body>
     <w:p>
       <w:pPr>
@@ -8410,7 +8410,6 @@
       </w:pPr>
       <w:r>
         <w:tab/>
-        <w:t xml:space="preserve">you’ve made your bullets disgustingly lethal, </w:t>
       </w:r>
       <w:r>
         <w:t>by increasing the craft time by 500%</w:t>
@@ -8419,10 +8418,16 @@
         <w:t xml:space="preserve"> per bullet you can make that bullet have a hollow point tip. Bullets </w:t>
       </w:r>
       <w:r>
-        <w:t xml:space="preserve">with hollow point tips inflict </w:t>
-      </w:r>
-      <w:r>
-        <w:t>6</w:t>
+        <w:t xml:space="preserve">with hollow point tips </w:t>
+      </w:r>
+      <w:r>
+        <w:t xml:space="preserve">are especially good against flesh but have reduced effectiveness against armored targets, they </w:t>
+      </w:r>
+      <w:r>
+        <w:t xml:space="preserve">inflict </w:t>
+      </w:r>
+      <w:r>
+        <w:t>24</w:t>
       </w:r>
       <w:r>
         <w:t xml:space="preserve"> bonus bleed damage(multiplied on a critical hit), however e</w:t>
@@ -8437,12 +8442,21 @@
         <w:t>s</w:t>
       </w:r>
       <w:r>
-        <w:t xml:space="preserve"> of AC from armor the ta</w:t>
+        <w:t xml:space="preserve"> of AC from armor </w:t>
+      </w:r>
+      <w:r>
+        <w:t xml:space="preserve">or natural armor </w:t>
+      </w:r>
+      <w:r>
+        <w:t>the ta</w:t>
       </w:r>
       <w:r>
         <w:t>rget has reduces this bleed by 1</w:t>
       </w:r>
       <w:r>
+        <w:t xml:space="preserve"> and damage reduction is twice as effective against bullets with hollow point tips</w:t>
+      </w:r>
+      <w:r>
         <w:t xml:space="preserve">. Additionally the DC to stop the bleed from hollow point tips by a heal check is increased by </w:t>
       </w:r>
       <w:r>
@@ -8726,314 +8740,317 @@
       </w:pPr>
       <w:r>
         <w:tab/>
-        <w:t xml:space="preserve">you’ve added extra material at key locations across the weapon so that hitting it at just the right angle or spot will do boosted damage, adding weighted striking points to a weapon increases the weight and material cost by 50% and increase the penalty to </w:t>
+        <w:t xml:space="preserve">you’ve added extra material at key locations across the weapon so that hitting it at just the right angle or spot will do boosted damage, adding weighted striking points to a weapon increases the weight </w:t>
+      </w:r>
+      <w:r>
+        <w:lastRenderedPageBreak/>
+        <w:t xml:space="preserve">and material cost by 50% and increase the penalty to </w:t>
       </w:r>
       <w:r>
         <w:t>offhand</w:t>
       </w:r>
       <w:r>
-        <w:t xml:space="preserve"> the weapon by 4, but if your attack roll </w:t>
+        <w:t xml:space="preserve"> the weapon by 4, but if your attack roll beats the target’s AC by at least 10, you gain an extra iteration of weapon dice damage(1d6 becomes 2d6, </w:t>
+      </w:r>
+      <w:r>
+        <w:t xml:space="preserve">1d8+1 becomes 2d8+1, </w:t>
+      </w:r>
+      <w:r>
+        <w:t>2d4 becomes 4d4, etc.)</w:t>
+      </w:r>
+      <w:r>
+        <w:t>. Damage that would be replicated on a critical hit, such as strength modifier and power attack, are not replicated by this effect</w:t>
+      </w:r>
+    </w:p>
+    <w:p>
+      <w:pPr>
+        <w:pStyle w:val="Standard"/>
+      </w:pPr>
+    </w:p>
+    <w:p>
+      <w:pPr>
+        <w:pStyle w:val="Standard"/>
+        <w:rPr>
+          <w:b/>
+          <w:bCs/>
+        </w:rPr>
+      </w:pPr>
+      <w:r>
+        <w:rPr>
+          <w:b/>
+          <w:bCs/>
+        </w:rPr>
+        <w:t>laboratory</w:t>
+      </w:r>
+    </w:p>
+    <w:p>
+      <w:pPr>
+        <w:pStyle w:val="Standard"/>
+      </w:pPr>
+      <w:r>
+        <w:t xml:space="preserve">at 6th level, you can designate one area as your laboratory, it has your equipment, research notes, and materials you need to be a mad scientist, while in your laboratory all dice you roll gain a +1 circumstance bonus, all knowledge checks except knowledge(arcane) have their DC reduced by 10, and you recover 1 madness point every time you consume a meal worth of food. </w:t>
+      </w:r>
+      <w:r>
+        <w:t>Others</w:t>
+      </w:r>
+      <w:r>
+        <w:t xml:space="preserve"> who enter your laboratory must make a DC 15 con check or become nauseated by fumes, additionally they must make a fortitude save every minute DC 15 + level or be afflicted by a random poison or disease, you are immune to these effects due to prolonged exposure. </w:t>
+      </w:r>
+      <w:r>
+        <w:t>Additionally</w:t>
+      </w:r>
+      <w:r>
+        <w:t xml:space="preserve"> your lab counts as a production lab with a generator capable of producing 50 charge each day for the purpose of building technological items. </w:t>
+      </w:r>
+      <w:r>
+        <w:t>If</w:t>
+      </w:r>
+      <w:r>
+        <w:t xml:space="preserve"> you wish to change or otherwise move the location of your laboratory, doing so takes 3 days and all bonuses are lost during the move. if you wish to pay the cost of doing so, you may manually construct new sections of y</w:t>
+      </w:r>
+      <w:r>
+        <w:t>our laboratory at 1000gp per 5x10x5</w:t>
+      </w:r>
+      <w:r>
+        <w:t>ft se</w:t>
+      </w:r>
+      <w:r>
+        <w:t>ction added; up to 2 rooms(15x10x15</w:t>
+      </w:r>
+      <w:r>
+        <w:t xml:space="preserve">ft area per room) can be added in this way per level beyond 6th, each additional room gained this way provides 2 benefits from the improved laboratory </w:t>
+      </w:r>
+      <w:r>
+        <w:t>feat</w:t>
+      </w:r>
+      <w:r>
+        <w:t>, you can increase the cost of the room by 50% for it to provide a 3rd benefit from improved laboratory. most laboratories have a base size similar to a small cottage, if you choose a larger structure for your base laboratory you may treat any additional rooms as manually constructed extra rooms(against your normal limit)</w:t>
+      </w:r>
+    </w:p>
+    <w:p>
+      <w:pPr>
+        <w:pStyle w:val="Standard"/>
+      </w:pPr>
+    </w:p>
+    <w:p>
+      <w:pPr>
+        <w:pStyle w:val="Standard"/>
+        <w:rPr>
+          <w:b/>
+          <w:bCs/>
+        </w:rPr>
+      </w:pPr>
+      <w:r>
+        <w:rPr>
+          <w:b/>
+          <w:bCs/>
+        </w:rPr>
+        <w:t>mad scientist laboratory</w:t>
+      </w:r>
+    </w:p>
+    <w:p>
+      <w:pPr>
+        <w:pStyle w:val="Standard"/>
+      </w:pPr>
+      <w:r>
+        <w:t>at 9th level, you can improve your laboratory to make it truly worthy of a mad scientist, you can make up to 3 knowledge(engineering) checks a day to modify your laboratory, these checks starts at DC 10 and go up based on the type of modifications you want to make, choosing the same modification multiple times stacks the benefit but also further increases the DC, the DC increase of a given bonus is listed in parenthesis next to it</w:t>
+      </w:r>
+    </w:p>
+    <w:p>
+      <w:pPr>
+        <w:pStyle w:val="Standard"/>
+      </w:pPr>
+      <w:r>
+        <w:tab/>
+        <w:t>-add a secret room(1)</w:t>
+      </w:r>
+    </w:p>
+    <w:p>
+      <w:pPr>
+        <w:pStyle w:val="Standard"/>
+      </w:pPr>
+      <w:r>
+        <w:tab/>
+        <w:t>-increase DC to find secret room by +2(2)</w:t>
+      </w:r>
+    </w:p>
+    <w:p>
+      <w:pPr>
+        <w:pStyle w:val="Standard"/>
+      </w:pPr>
+      <w:r>
+        <w:tab/>
+        <w:t>-add a lock to something(1)</w:t>
+      </w:r>
+    </w:p>
+    <w:p>
+      <w:pPr>
+        <w:pStyle w:val="Standard"/>
+      </w:pPr>
+      <w:r>
+        <w:tab/>
+        <w:t>-increase DC to pick a lock you have on something by +2(1)</w:t>
+      </w:r>
+    </w:p>
+    <w:p>
+      <w:pPr>
+        <w:pStyle w:val="Standard"/>
+      </w:pPr>
+      <w:r>
+        <w:tab/>
+        <w:t xml:space="preserve">-add 10 cubic </w:t>
+      </w:r>
+      <w:r>
+        <w:t>ft.</w:t>
+      </w:r>
+      <w:r>
+        <w:t xml:space="preserve"> of storage room(1)</w:t>
+      </w:r>
+    </w:p>
+    <w:p>
+      <w:pPr>
+        <w:pStyle w:val="Standard"/>
+      </w:pPr>
+      <w:r>
+        <w:tab/>
+        <w:t>-add a mechanical trap that only you can auto bypass(3)</w:t>
+      </w:r>
+    </w:p>
+    <w:p>
+      <w:pPr>
+        <w:pStyle w:val="Standard"/>
+      </w:pPr>
+      <w:r>
+        <w:tab/>
+        <w:t>-increase DC of all traps in lab by +2(2)</w:t>
+      </w:r>
+    </w:p>
+    <w:p>
+      <w:pPr>
+        <w:pStyle w:val="Standard"/>
+      </w:pPr>
+      <w:r>
+        <w:tab/>
+        <w:t>-+2 bonus to make constructs(3)</w:t>
+      </w:r>
+    </w:p>
+    <w:p>
+      <w:pPr>
+        <w:pStyle w:val="Standard"/>
+      </w:pPr>
+      <w:r>
+        <w:tab/>
+        <w:t>-+2 DC of fumes(1)</w:t>
+      </w:r>
+    </w:p>
+    <w:p>
+      <w:pPr>
+        <w:pStyle w:val="Standard"/>
+      </w:pPr>
+      <w:r>
+        <w:tab/>
+        <w:t>-+2 DC of ambient poison/disease(1)</w:t>
+      </w:r>
+    </w:p>
+    <w:p>
+      <w:pPr>
+        <w:pStyle w:val="Standard"/>
+      </w:pPr>
+      <w:r>
+        <w:tab/>
+        <w:t>-add storage area for test subjects(4)</w:t>
+      </w:r>
+    </w:p>
+    <w:p>
+      <w:pPr>
+        <w:pStyle w:val="Standard"/>
+      </w:pPr>
+      <w:r>
+        <w:tab/>
+        <w:t>-+1 horrid assistant(4)</w:t>
+      </w:r>
+    </w:p>
+    <w:p>
+      <w:pPr>
+        <w:pStyle w:val="Standard"/>
+      </w:pPr>
+      <w:r>
+        <w:tab/>
+        <w:t>-+1 competent assistant(10)</w:t>
+      </w:r>
+    </w:p>
+    <w:p>
+      <w:pPr>
+        <w:pStyle w:val="Standard"/>
+      </w:pPr>
+      <w:r>
+        <w:tab/>
+        <w:t>-+1 excellent assistant(15)</w:t>
+      </w:r>
+    </w:p>
+    <w:p>
+      <w:pPr>
+        <w:pStyle w:val="Standard"/>
+      </w:pPr>
+      <w:r>
+        <w:tab/>
+        <w:t>-+2 DC for others to navigate around your lab(1)</w:t>
+      </w:r>
+    </w:p>
+    <w:p>
+      <w:pPr>
+        <w:pStyle w:val="Standard"/>
+      </w:pPr>
+      <w:r>
+        <w:tab/>
+        <w:t>-+1 effective technology level inside lab(20)</w:t>
+      </w:r>
+    </w:p>
+    <w:p>
+      <w:pPr>
+        <w:pStyle w:val="Standard"/>
+      </w:pPr>
+      <w:r>
+        <w:tab/>
+        <w:t>-add a sealed room that contaminants/energy cannot escape from(17)</w:t>
+      </w:r>
+    </w:p>
+    <w:p>
+      <w:pPr>
+        <w:pStyle w:val="Standard"/>
+      </w:pPr>
+      <w:r>
+        <w:tab/>
+        <w:t>-add a rapid transit system to your lab that can transport up to 50lb(10)</w:t>
+      </w:r>
+    </w:p>
+    <w:p>
+      <w:pPr>
+        <w:pStyle w:val="Standard"/>
+      </w:pPr>
+      <w:r>
+        <w:tab/>
+        <w:t>-increase the maximum capacity of a rapid transit system by 10lb(2)</w:t>
+      </w:r>
+    </w:p>
+    <w:p>
+      <w:pPr>
+        <w:pStyle w:val="Standard"/>
+      </w:pPr>
+      <w:r>
+        <w:tab/>
+        <w:t xml:space="preserve">-add draft room, which lowers the DC of all knowledge engineering checks by 2 and provides a </w:t>
       </w:r>
       <w:r>
         <w:lastRenderedPageBreak/>
-        <w:t xml:space="preserve">beats the target’s AC by at least 10, you gain an extra iteration of weapon dice damage(1d6 becomes 2d6, </w:t>
-      </w:r>
-      <w:r>
-        <w:t xml:space="preserve">1d8+1 becomes 2d8+1, </w:t>
-      </w:r>
-      <w:r>
-        <w:t>2d4 becomes 4d4, etc.)</w:t>
-      </w:r>
-      <w:r>
-        <w:t>. Damage that would be replicated on a critical hit, such as strength modifier and power attack, are not replicated by this effect</w:t>
-      </w:r>
-    </w:p>
-    <w:p>
-      <w:pPr>
-        <w:pStyle w:val="Standard"/>
-      </w:pPr>
-    </w:p>
-    <w:p>
-      <w:pPr>
-        <w:pStyle w:val="Standard"/>
-        <w:rPr>
-          <w:b/>
-          <w:bCs/>
-        </w:rPr>
-      </w:pPr>
-      <w:r>
-        <w:rPr>
-          <w:b/>
-          <w:bCs/>
-        </w:rPr>
-        <w:t>laboratory</w:t>
-      </w:r>
-    </w:p>
-    <w:p>
-      <w:pPr>
-        <w:pStyle w:val="Standard"/>
-      </w:pPr>
-      <w:r>
-        <w:t xml:space="preserve">at 6th level, you can designate one area as your laboratory, it has your equipment, research notes, and materials you need to be a mad scientist, while in your laboratory all dice you roll gain a +1 circumstance bonus, all knowledge checks except knowledge(arcane) have their DC reduced by 10, and you recover 1 madness point every time you consume a meal worth of food. </w:t>
-      </w:r>
-      <w:r>
-        <w:t>Others</w:t>
-      </w:r>
-      <w:r>
-        <w:t xml:space="preserve"> who enter your laboratory must make a DC 15 con check or become nauseated by fumes, additionally they must make a fortitude save every minute DC 15 + level or be afflicted by a random poison or disease, you are immune to these effects due to prolonged exposure. </w:t>
-      </w:r>
-      <w:r>
-        <w:t>Additionally</w:t>
-      </w:r>
-      <w:r>
-        <w:t xml:space="preserve"> your lab counts as a production lab with a generator capable of producing 50 charge each day for the purpose of building technological items. </w:t>
-      </w:r>
-      <w:r>
-        <w:t>If</w:t>
-      </w:r>
-      <w:r>
-        <w:t xml:space="preserve"> you wish to change or otherwise move the location of your laboratory, doing so takes 3 days and all bonuses are lost during the move. if you wish to pay the cost of doing so, you may manually construct new sections of y</w:t>
-      </w:r>
-      <w:r>
-        <w:t>our laboratory at 1000gp per 5x10x5</w:t>
-      </w:r>
-      <w:r>
-        <w:t>ft se</w:t>
-      </w:r>
-      <w:r>
-        <w:t>ction added; up to 2 rooms(15x10x15</w:t>
-      </w:r>
-      <w:r>
-        <w:t xml:space="preserve">ft area per room) can be added in this way per level beyond 6th, each additional room gained this way provides 2 benefits from the improved laboratory </w:t>
-      </w:r>
-      <w:r>
-        <w:t>feat</w:t>
-      </w:r>
-      <w:r>
-        <w:t>, you can increase the cost of the room by 50% for it to provide a 3rd benefit from improved laboratory. most laboratories have a base size similar to a small cottage, if you choose a larger structure for your base laboratory you may treat any additional rooms as manually constructed extra rooms(against your normal limit)</w:t>
-      </w:r>
-    </w:p>
-    <w:p>
-      <w:pPr>
-        <w:pStyle w:val="Standard"/>
-      </w:pPr>
-    </w:p>
-    <w:p>
-      <w:pPr>
-        <w:pStyle w:val="Standard"/>
-        <w:rPr>
-          <w:b/>
-          <w:bCs/>
-        </w:rPr>
-      </w:pPr>
-      <w:r>
-        <w:rPr>
-          <w:b/>
-          <w:bCs/>
-        </w:rPr>
-        <w:t>mad scientist laboratory</w:t>
-      </w:r>
-    </w:p>
-    <w:p>
-      <w:pPr>
-        <w:pStyle w:val="Standard"/>
-      </w:pPr>
-      <w:r>
-        <w:t>at 9th level, you can improve your laboratory to make it truly worthy of a mad scientist, you can make up to 3 knowledge(engineering) checks a day to modify your laboratory, these checks starts at DC 10 and go up based on the type of modifications you want to make, choosing the same modification multiple times stacks the benefit but also further increases the DC, the DC increase of a given bonus is listed in parenthesis next to it</w:t>
-      </w:r>
-    </w:p>
-    <w:p>
-      <w:pPr>
-        <w:pStyle w:val="Standard"/>
-      </w:pPr>
-      <w:r>
-        <w:tab/>
-        <w:t>-add a secret room(1)</w:t>
-      </w:r>
-    </w:p>
-    <w:p>
-      <w:pPr>
-        <w:pStyle w:val="Standard"/>
-      </w:pPr>
-      <w:r>
-        <w:tab/>
-        <w:t>-increase DC to find secret room by +2(2)</w:t>
-      </w:r>
-    </w:p>
-    <w:p>
-      <w:pPr>
-        <w:pStyle w:val="Standard"/>
-      </w:pPr>
-      <w:r>
-        <w:tab/>
-        <w:t>-add a lock to something(1)</w:t>
-      </w:r>
-    </w:p>
-    <w:p>
-      <w:pPr>
-        <w:pStyle w:val="Standard"/>
-      </w:pPr>
-      <w:r>
-        <w:tab/>
-        <w:t>-increase DC to pick a lock you have on something by +2(1)</w:t>
-      </w:r>
-    </w:p>
-    <w:p>
-      <w:pPr>
-        <w:pStyle w:val="Standard"/>
-      </w:pPr>
-      <w:r>
-        <w:tab/>
-        <w:t xml:space="preserve">-add 10 cubic </w:t>
-      </w:r>
-      <w:r>
-        <w:t>ft.</w:t>
-      </w:r>
-      <w:r>
-        <w:t xml:space="preserve"> of storage room(1)</w:t>
-      </w:r>
-    </w:p>
-    <w:p>
-      <w:pPr>
-        <w:pStyle w:val="Standard"/>
-      </w:pPr>
-      <w:r>
-        <w:tab/>
-        <w:t>-add a mechanical trap that only you can auto bypass(3)</w:t>
-      </w:r>
-    </w:p>
-    <w:p>
-      <w:pPr>
-        <w:pStyle w:val="Standard"/>
-      </w:pPr>
-      <w:r>
-        <w:tab/>
-        <w:t>-increase DC of all traps in lab by +2(2)</w:t>
-      </w:r>
-    </w:p>
-    <w:p>
-      <w:pPr>
-        <w:pStyle w:val="Standard"/>
-      </w:pPr>
-      <w:r>
-        <w:tab/>
-        <w:t>-+2 bonus to make constructs(3)</w:t>
-      </w:r>
-    </w:p>
-    <w:p>
-      <w:pPr>
-        <w:pStyle w:val="Standard"/>
-      </w:pPr>
-      <w:r>
-        <w:tab/>
-        <w:t>-+2 DC of fumes(1)</w:t>
-      </w:r>
-    </w:p>
-    <w:p>
-      <w:pPr>
-        <w:pStyle w:val="Standard"/>
-      </w:pPr>
-      <w:r>
-        <w:tab/>
-        <w:t>-+2 DC of ambient poison/disease(1)</w:t>
-      </w:r>
-    </w:p>
-    <w:p>
-      <w:pPr>
-        <w:pStyle w:val="Standard"/>
-      </w:pPr>
-      <w:r>
-        <w:tab/>
-        <w:t>-add storage area for test subjects(4)</w:t>
-      </w:r>
-    </w:p>
-    <w:p>
-      <w:pPr>
-        <w:pStyle w:val="Standard"/>
-      </w:pPr>
-      <w:r>
-        <w:tab/>
-        <w:t>-+1 horrid assistant(4)</w:t>
-      </w:r>
-    </w:p>
-    <w:p>
-      <w:pPr>
-        <w:pStyle w:val="Standard"/>
-      </w:pPr>
-      <w:r>
-        <w:tab/>
-        <w:t>-+1 competent assistant(10)</w:t>
-      </w:r>
-    </w:p>
-    <w:p>
-      <w:pPr>
-        <w:pStyle w:val="Standard"/>
-      </w:pPr>
-      <w:r>
-        <w:tab/>
-        <w:t>-+1 excellent assistant(15)</w:t>
-      </w:r>
-    </w:p>
-    <w:p>
-      <w:pPr>
-        <w:pStyle w:val="Standard"/>
-      </w:pPr>
-      <w:r>
-        <w:tab/>
-        <w:t>-+2 DC for others to navigate around your lab(1)</w:t>
-      </w:r>
-    </w:p>
-    <w:p>
-      <w:pPr>
-        <w:pStyle w:val="Standard"/>
-      </w:pPr>
-      <w:r>
-        <w:tab/>
-        <w:t>-+1 effective technology level inside lab(20)</w:t>
-      </w:r>
-    </w:p>
-    <w:p>
-      <w:pPr>
-        <w:pStyle w:val="Standard"/>
-      </w:pPr>
-      <w:r>
-        <w:tab/>
-        <w:t>-add a sealed room that contaminants/energy cannot escape from(17)</w:t>
-      </w:r>
-    </w:p>
-    <w:p>
-      <w:pPr>
-        <w:pStyle w:val="Standard"/>
-      </w:pPr>
-      <w:r>
-        <w:tab/>
-        <w:t>-add a rapid transit system to your lab that can transport up to 50lb(10)</w:t>
-      </w:r>
-    </w:p>
-    <w:p>
-      <w:pPr>
-        <w:pStyle w:val="Standard"/>
-      </w:pPr>
-      <w:r>
-        <w:tab/>
-        <w:t>-increase the maximum capacity of a rapid transit system by 10lb(2)</w:t>
-      </w:r>
-    </w:p>
-    <w:p>
-      <w:pPr>
-        <w:pStyle w:val="Standard"/>
-      </w:pPr>
-      <w:r>
-        <w:tab/>
-        <w:t>-add draft room, which lowers the DC of all knowledge engineering checks by 2 and provides a +4 bonus to make schematics(8)</w:t>
-      </w:r>
-    </w:p>
-    <w:p>
-      <w:pPr>
-        <w:pStyle w:val="Standard"/>
-      </w:pPr>
-      <w:r>
-        <w:lastRenderedPageBreak/>
+        <w:t>+4 bonus to make schematics(8)</w:t>
+      </w:r>
+    </w:p>
+    <w:p>
+      <w:pPr>
+        <w:pStyle w:val="Standard"/>
+      </w:pPr>
+      <w:r>
         <w:tab/>
         <w:t>-add cold storage area, perishable items stored inside have triple the normal life span(7)</w:t>
       </w:r>
@@ -9762,11 +9779,6 @@
       <w:r>
         <w:t>double the total number of bonus technology levels you have</w:t>
       </w:r>
-    </w:p>
-    <w:p>
-      <w:pPr>
-        <w:pStyle w:val="Standard"/>
-      </w:pPr>
     </w:p>
     <w:p>
       <w:pPr>
@@ -9855,6 +9867,27 @@
         <w:pStyle w:val="Standard"/>
       </w:pPr>
       <w:r>
+        <w:t>v0.2.2023.04.13.17.06</w:t>
+      </w:r>
+    </w:p>
+    <w:p>
+      <w:pPr>
+        <w:pStyle w:val="Standard"/>
+      </w:pPr>
+      <w:r>
+        <w:t>-rebalanced hallow point combat crafting modification</w:t>
+      </w:r>
+    </w:p>
+    <w:p>
+      <w:pPr>
+        <w:pStyle w:val="Standard"/>
+      </w:pPr>
+    </w:p>
+    <w:p>
+      <w:pPr>
+        <w:pStyle w:val="Standard"/>
+      </w:pPr>
+      <w:r>
         <w:t>v0.2.2022.01.08.17.15</w:t>
       </w:r>
     </w:p>
@@ -10198,6 +10231,7 @@
         <w:pStyle w:val="Standard"/>
       </w:pPr>
       <w:r>
+        <w:lastRenderedPageBreak/>
         <w:t>-removed genius/madness point cost on out of combat actions</w:t>
       </w:r>
     </w:p>
@@ -10225,381 +10259,381 @@
         <w:pStyle w:val="Standard"/>
       </w:pPr>
       <w:r>
+        <w:t>v0.2.2018.05.16.17.28</w:t>
+      </w:r>
+    </w:p>
+    <w:p>
+      <w:pPr>
+        <w:pStyle w:val="Standard"/>
+      </w:pPr>
+      <w:r>
+        <w:t>-added “asinine assassination” innovation</w:t>
+      </w:r>
+    </w:p>
+    <w:p>
+      <w:pPr>
+        <w:pStyle w:val="Standard"/>
+      </w:pPr>
+      <w:r>
+        <w:t>-added “reliable fire arms” innovation</w:t>
+      </w:r>
+    </w:p>
+    <w:p>
+      <w:pPr>
+        <w:pStyle w:val="Standard"/>
+      </w:pPr>
+      <w:r>
+        <w:t>-added “scope” innovation</w:t>
+      </w:r>
+    </w:p>
+    <w:p>
+      <w:pPr>
+        <w:pStyle w:val="Standard"/>
+      </w:pPr>
+      <w:r>
+        <w:t>-added “vial of vile fluid” innovation</w:t>
+      </w:r>
+    </w:p>
+    <w:p>
+      <w:pPr>
+        <w:pStyle w:val="Standard"/>
+      </w:pPr>
+      <w:r>
+        <w:t>-added “vial of vile viral” innovation</w:t>
+      </w:r>
+    </w:p>
+    <w:p>
+      <w:pPr>
+        <w:pStyle w:val="Standard"/>
+      </w:pPr>
+      <w:r>
+        <w:t>-buffed base ingenuity</w:t>
+      </w:r>
+    </w:p>
+    <w:p>
+      <w:pPr>
+        <w:pStyle w:val="Standard"/>
+      </w:pPr>
+      <w:r>
+        <w:t>-added “shield flaps” mundane modification to combat crafting</w:t>
+      </w:r>
+    </w:p>
+    <w:p>
+      <w:pPr>
+        <w:pStyle w:val="Standard"/>
+      </w:pPr>
+      <w:r>
+        <w:t>-added “grooved barrel” mundane modification to combat crafting</w:t>
+      </w:r>
+    </w:p>
+    <w:p>
+      <w:pPr>
+        <w:pStyle w:val="Standard"/>
+      </w:pPr>
+      <w:r>
+        <w:t>-added “stripped down design” mundane modification to combat crafting</w:t>
+      </w:r>
+    </w:p>
+    <w:p>
+      <w:pPr>
+        <w:pStyle w:val="Standard"/>
+      </w:pPr>
+      <w:r>
+        <w:t>-added “weighted striking points” mundane modification to combat crafting</w:t>
+      </w:r>
+    </w:p>
+    <w:p>
+      <w:pPr>
+        <w:pStyle w:val="Standard"/>
+      </w:pPr>
+    </w:p>
+    <w:p>
+      <w:pPr>
+        <w:pStyle w:val="Standard"/>
+      </w:pPr>
+      <w:r>
+        <w:t>v0.2.2018.05.14.20.02</w:t>
+      </w:r>
+    </w:p>
+    <w:p>
+      <w:pPr>
+        <w:pStyle w:val="Standard"/>
+      </w:pPr>
+      <w:r>
+        <w:t>-added “power bound” innovation</w:t>
+      </w:r>
+    </w:p>
+    <w:p>
+      <w:pPr>
+        <w:pStyle w:val="Standard"/>
+      </w:pPr>
+      <w:r>
+        <w:t>-buffed “it’s a trap!” innovation</w:t>
+      </w:r>
+    </w:p>
+    <w:p>
+      <w:pPr>
+        <w:pStyle w:val="Standard"/>
+      </w:pPr>
+      <w:r>
+        <w:t>-added “articulate control” mundane modification to combat crafting</w:t>
+      </w:r>
+    </w:p>
+    <w:p>
+      <w:pPr>
+        <w:pStyle w:val="Standard"/>
+      </w:pPr>
+      <w:r>
+        <w:t>-added “hollow point” mundane modification to combat crafting</w:t>
+      </w:r>
+    </w:p>
+    <w:p>
+      <w:pPr>
+        <w:pStyle w:val="Standard"/>
+      </w:pPr>
+      <w:r>
+        <w:t>-fixed minor typos</w:t>
+      </w:r>
+    </w:p>
+    <w:p>
+      <w:pPr>
+        <w:pStyle w:val="Standard"/>
+      </w:pPr>
+      <w:r>
+        <w:t>-updated overview table to include combat crafting iterations</w:t>
+      </w:r>
+    </w:p>
+    <w:p>
+      <w:pPr>
+        <w:pStyle w:val="Standard"/>
+      </w:pPr>
+    </w:p>
+    <w:p>
+      <w:pPr>
+        <w:pStyle w:val="Standard"/>
+      </w:pPr>
+      <w:r>
+        <w:t>v0.2.2018.03.30.10.09</w:t>
+      </w:r>
+    </w:p>
+    <w:p>
+      <w:pPr>
+        <w:pStyle w:val="Standard"/>
+      </w:pPr>
+      <w:r>
+        <w:t xml:space="preserve">-added </w:t>
+      </w:r>
+      <w:r>
+        <w:t>“</w:t>
+      </w:r>
+      <w:r>
+        <w:t>literal insanity</w:t>
+      </w:r>
+      <w:r>
+        <w:t>”</w:t>
+      </w:r>
+      <w:r>
+        <w:t xml:space="preserve"> innovation</w:t>
+      </w:r>
+    </w:p>
+    <w:p>
+      <w:pPr>
+        <w:pStyle w:val="Standard"/>
+      </w:pPr>
+      <w:r>
+        <w:t xml:space="preserve">-added </w:t>
+      </w:r>
+      <w:r>
+        <w:t>“</w:t>
+      </w:r>
+      <w:r>
+        <w:t>illogical argument</w:t>
+      </w:r>
+      <w:r>
+        <w:t>”</w:t>
+      </w:r>
+      <w:r>
+        <w:t xml:space="preserve"> innovation</w:t>
+      </w:r>
+    </w:p>
+    <w:p>
+      <w:pPr>
+        <w:pStyle w:val="Standard"/>
+      </w:pPr>
+      <w:r>
+        <w:t>-added “I have an idea” innovation</w:t>
+      </w:r>
+    </w:p>
+    <w:p>
+      <w:pPr>
+        <w:pStyle w:val="Standard"/>
+      </w:pPr>
+      <w:r>
+        <w:t>-added “utterly demented” innovation</w:t>
+      </w:r>
+    </w:p>
+    <w:p>
+      <w:pPr>
+        <w:pStyle w:val="Standard"/>
+      </w:pPr>
+      <w:r>
+        <w:t>-buffed “remote control” innovation</w:t>
+      </w:r>
+    </w:p>
+    <w:p>
+      <w:pPr>
+        <w:pStyle w:val="Standard"/>
+      </w:pPr>
+      <w:r>
+        <w:t>-added clarifying text to “quick! To the science mobile” innovation</w:t>
+      </w:r>
+    </w:p>
+    <w:p>
+      <w:pPr>
+        <w:pStyle w:val="Standard"/>
+      </w:pPr>
+      <w:r>
+        <w:t>-reworked mechanism innovation</w:t>
+      </w:r>
+    </w:p>
+    <w:p>
+      <w:pPr>
+        <w:pStyle w:val="Standard"/>
+      </w:pPr>
+      <w:r>
+        <w:t>-fixed a few minor formatting errors</w:t>
+      </w:r>
+    </w:p>
+    <w:p>
+      <w:pPr>
+        <w:pStyle w:val="Standard"/>
+      </w:pPr>
+    </w:p>
+    <w:p>
+      <w:pPr>
+        <w:pStyle w:val="Standard"/>
+      </w:pPr>
+      <w:r>
+        <w:t>v0.2.2018.03.29.21.15</w:t>
+      </w:r>
+    </w:p>
+    <w:p>
+      <w:pPr>
+        <w:pStyle w:val="Standard"/>
+      </w:pPr>
+      <w:r>
+        <w:t>-reduced genius point recovery rate</w:t>
+      </w:r>
+    </w:p>
+    <w:p>
+      <w:pPr>
+        <w:pStyle w:val="Standard"/>
+      </w:pPr>
+      <w:r>
+        <w:t>-changed madness point recovery method</w:t>
+      </w:r>
+    </w:p>
+    <w:p>
+      <w:pPr>
+        <w:pStyle w:val="Standard"/>
+      </w:pPr>
+      <w:r>
+        <w:t>-fixed a few minor formatting errors</w:t>
+      </w:r>
+    </w:p>
+    <w:p>
+      <w:pPr>
+        <w:pStyle w:val="Standard"/>
+      </w:pPr>
+    </w:p>
+    <w:p>
+      <w:pPr>
+        <w:pStyle w:val="Standard"/>
+      </w:pPr>
+      <w:r>
+        <w:t>v0.2.2018.02.22.18.22</w:t>
+      </w:r>
+    </w:p>
+    <w:p>
+      <w:pPr>
+        <w:pStyle w:val="Standard"/>
+      </w:pPr>
+      <w:r>
+        <w:t>-fixed typos</w:t>
+      </w:r>
+    </w:p>
+    <w:p>
+      <w:pPr>
+        <w:pStyle w:val="Standard"/>
+      </w:pPr>
+      <w:r>
+        <w:t>-changed file type</w:t>
+      </w:r>
+    </w:p>
+    <w:p>
+      <w:pPr>
+        <w:pStyle w:val="Standard"/>
+      </w:pPr>
+    </w:p>
+    <w:p>
+      <w:pPr>
+        <w:pStyle w:val="Standard"/>
+      </w:pPr>
+      <w:r>
+        <w:t>v0.2.2018.01.23.17.40</w:t>
+      </w:r>
+    </w:p>
+    <w:p>
+      <w:pPr>
+        <w:pStyle w:val="Standard"/>
+      </w:pPr>
+      <w:r>
+        <w:t>-reworked combat crafting and associated innovations</w:t>
+      </w:r>
+    </w:p>
+    <w:p>
+      <w:pPr>
+        <w:pStyle w:val="Standard"/>
+      </w:pPr>
+      <w:r>
+        <w:t>-re-scaled bonuses from ingenuity</w:t>
+      </w:r>
+    </w:p>
+    <w:p>
+      <w:pPr>
+        <w:pStyle w:val="Standard"/>
+      </w:pPr>
+    </w:p>
+    <w:p>
+      <w:pPr>
+        <w:pStyle w:val="Standard"/>
+      </w:pPr>
+      <w:r>
+        <w:t>v0.2.2017.07.09.17.22</w:t>
+      </w:r>
+    </w:p>
+    <w:p>
+      <w:pPr>
+        <w:pStyle w:val="Standard"/>
+      </w:pPr>
+      <w:r>
+        <w:t>-reduced base skill points</w:t>
+      </w:r>
+    </w:p>
+    <w:p>
+      <w:pPr>
+        <w:pStyle w:val="Standard"/>
+      </w:pPr>
+      <w:r>
+        <w:t>-reduced skill points from ingenuity</w:t>
+      </w:r>
+    </w:p>
+    <w:p>
+      <w:pPr>
+        <w:pStyle w:val="Standard"/>
+      </w:pPr>
+      <w:r>
         <w:lastRenderedPageBreak/>
-        <w:t>v0.2.2018.05.16.17.28</w:t>
-      </w:r>
-    </w:p>
-    <w:p>
-      <w:pPr>
-        <w:pStyle w:val="Standard"/>
-      </w:pPr>
-      <w:r>
-        <w:t>-added “asinine assassination” innovation</w:t>
-      </w:r>
-    </w:p>
-    <w:p>
-      <w:pPr>
-        <w:pStyle w:val="Standard"/>
-      </w:pPr>
-      <w:r>
-        <w:t>-added “reliable fire arms” innovation</w:t>
-      </w:r>
-    </w:p>
-    <w:p>
-      <w:pPr>
-        <w:pStyle w:val="Standard"/>
-      </w:pPr>
-      <w:r>
-        <w:t>-added “scope” innovation</w:t>
-      </w:r>
-    </w:p>
-    <w:p>
-      <w:pPr>
-        <w:pStyle w:val="Standard"/>
-      </w:pPr>
-      <w:r>
-        <w:t>-added “vial of vile fluid” innovation</w:t>
-      </w:r>
-    </w:p>
-    <w:p>
-      <w:pPr>
-        <w:pStyle w:val="Standard"/>
-      </w:pPr>
-      <w:r>
-        <w:t>-added “vial of vile viral” innovation</w:t>
-      </w:r>
-    </w:p>
-    <w:p>
-      <w:pPr>
-        <w:pStyle w:val="Standard"/>
-      </w:pPr>
-      <w:r>
-        <w:t>-buffed base ingenuity</w:t>
-      </w:r>
-    </w:p>
-    <w:p>
-      <w:pPr>
-        <w:pStyle w:val="Standard"/>
-      </w:pPr>
-      <w:r>
-        <w:t>-added “shield flaps” mundane modification to combat crafting</w:t>
-      </w:r>
-    </w:p>
-    <w:p>
-      <w:pPr>
-        <w:pStyle w:val="Standard"/>
-      </w:pPr>
-      <w:r>
-        <w:t>-added “grooved barrel” mundane modification to combat crafting</w:t>
-      </w:r>
-    </w:p>
-    <w:p>
-      <w:pPr>
-        <w:pStyle w:val="Standard"/>
-      </w:pPr>
-      <w:r>
-        <w:t>-added “stripped down design” mundane modification to combat crafting</w:t>
-      </w:r>
-    </w:p>
-    <w:p>
-      <w:pPr>
-        <w:pStyle w:val="Standard"/>
-      </w:pPr>
-      <w:r>
-        <w:t>-added “weighted striking points” mundane modification to combat crafting</w:t>
-      </w:r>
-    </w:p>
-    <w:p>
-      <w:pPr>
-        <w:pStyle w:val="Standard"/>
-      </w:pPr>
-    </w:p>
-    <w:p>
-      <w:pPr>
-        <w:pStyle w:val="Standard"/>
-      </w:pPr>
-      <w:r>
-        <w:t>v0.2.2018.05.14.20.02</w:t>
-      </w:r>
-    </w:p>
-    <w:p>
-      <w:pPr>
-        <w:pStyle w:val="Standard"/>
-      </w:pPr>
-      <w:r>
-        <w:t>-added “power bound” innovation</w:t>
-      </w:r>
-    </w:p>
-    <w:p>
-      <w:pPr>
-        <w:pStyle w:val="Standard"/>
-      </w:pPr>
-      <w:r>
-        <w:t>-buffed “it’s a trap!” innovation</w:t>
-      </w:r>
-    </w:p>
-    <w:p>
-      <w:pPr>
-        <w:pStyle w:val="Standard"/>
-      </w:pPr>
-      <w:r>
-        <w:t>-added “articulate control” mundane modification to combat crafting</w:t>
-      </w:r>
-    </w:p>
-    <w:p>
-      <w:pPr>
-        <w:pStyle w:val="Standard"/>
-      </w:pPr>
-      <w:r>
-        <w:t>-added “hollow point” mundane modification to combat crafting</w:t>
-      </w:r>
-    </w:p>
-    <w:p>
-      <w:pPr>
-        <w:pStyle w:val="Standard"/>
-      </w:pPr>
-      <w:r>
-        <w:t>-fixed minor typos</w:t>
-      </w:r>
-    </w:p>
-    <w:p>
-      <w:pPr>
-        <w:pStyle w:val="Standard"/>
-      </w:pPr>
-      <w:r>
-        <w:t>-updated overview table to include combat crafting iterations</w:t>
-      </w:r>
-    </w:p>
-    <w:p>
-      <w:pPr>
-        <w:pStyle w:val="Standard"/>
-      </w:pPr>
-    </w:p>
-    <w:p>
-      <w:pPr>
-        <w:pStyle w:val="Standard"/>
-      </w:pPr>
-      <w:r>
-        <w:t>v0.2.2018.03.30.10.09</w:t>
-      </w:r>
-    </w:p>
-    <w:p>
-      <w:pPr>
-        <w:pStyle w:val="Standard"/>
-      </w:pPr>
-      <w:r>
-        <w:t xml:space="preserve">-added </w:t>
-      </w:r>
-      <w:r>
-        <w:t>“</w:t>
-      </w:r>
-      <w:r>
-        <w:t>literal insanity</w:t>
-      </w:r>
-      <w:r>
-        <w:t>”</w:t>
-      </w:r>
-      <w:r>
-        <w:t xml:space="preserve"> innovation</w:t>
-      </w:r>
-    </w:p>
-    <w:p>
-      <w:pPr>
-        <w:pStyle w:val="Standard"/>
-      </w:pPr>
-      <w:r>
-        <w:t xml:space="preserve">-added </w:t>
-      </w:r>
-      <w:r>
-        <w:t>“</w:t>
-      </w:r>
-      <w:r>
-        <w:t>illogical argument</w:t>
-      </w:r>
-      <w:r>
-        <w:t>”</w:t>
-      </w:r>
-      <w:r>
-        <w:t xml:space="preserve"> innovation</w:t>
-      </w:r>
-    </w:p>
-    <w:p>
-      <w:pPr>
-        <w:pStyle w:val="Standard"/>
-      </w:pPr>
-      <w:r>
-        <w:t>-added “I have an idea” innovation</w:t>
-      </w:r>
-    </w:p>
-    <w:p>
-      <w:pPr>
-        <w:pStyle w:val="Standard"/>
-      </w:pPr>
-      <w:r>
-        <w:t>-added “utterly demented” innovation</w:t>
-      </w:r>
-    </w:p>
-    <w:p>
-      <w:pPr>
-        <w:pStyle w:val="Standard"/>
-      </w:pPr>
-      <w:r>
-        <w:t>-buffed “remote control” innovation</w:t>
-      </w:r>
-    </w:p>
-    <w:p>
-      <w:pPr>
-        <w:pStyle w:val="Standard"/>
-      </w:pPr>
-      <w:r>
-        <w:t>-added clarifying text to “quick! To the science mobile” innovation</w:t>
-      </w:r>
-    </w:p>
-    <w:p>
-      <w:pPr>
-        <w:pStyle w:val="Standard"/>
-      </w:pPr>
-      <w:r>
-        <w:t>-reworked mechanism innovation</w:t>
-      </w:r>
-    </w:p>
-    <w:p>
-      <w:pPr>
-        <w:pStyle w:val="Standard"/>
-      </w:pPr>
-      <w:r>
-        <w:t>-fixed a few minor formatting errors</w:t>
-      </w:r>
-    </w:p>
-    <w:p>
-      <w:pPr>
-        <w:pStyle w:val="Standard"/>
-      </w:pPr>
-    </w:p>
-    <w:p>
-      <w:pPr>
-        <w:pStyle w:val="Standard"/>
-      </w:pPr>
-      <w:r>
-        <w:t>v0.2.2018.03.29.21.15</w:t>
-      </w:r>
-    </w:p>
-    <w:p>
-      <w:pPr>
-        <w:pStyle w:val="Standard"/>
-      </w:pPr>
-      <w:r>
-        <w:t>-reduced genius point recovery rate</w:t>
-      </w:r>
-    </w:p>
-    <w:p>
-      <w:pPr>
-        <w:pStyle w:val="Standard"/>
-      </w:pPr>
-      <w:r>
-        <w:t>-changed madness point recovery method</w:t>
-      </w:r>
-    </w:p>
-    <w:p>
-      <w:pPr>
-        <w:pStyle w:val="Standard"/>
-      </w:pPr>
-      <w:r>
-        <w:t>-fixed a few minor formatting errors</w:t>
-      </w:r>
-    </w:p>
-    <w:p>
-      <w:pPr>
-        <w:pStyle w:val="Standard"/>
-      </w:pPr>
-    </w:p>
-    <w:p>
-      <w:pPr>
-        <w:pStyle w:val="Standard"/>
-      </w:pPr>
-      <w:r>
-        <w:t>v0.2.2018.02.22.18.22</w:t>
-      </w:r>
-    </w:p>
-    <w:p>
-      <w:pPr>
-        <w:pStyle w:val="Standard"/>
-      </w:pPr>
-      <w:r>
-        <w:t>-fixed typos</w:t>
-      </w:r>
-    </w:p>
-    <w:p>
-      <w:pPr>
-        <w:pStyle w:val="Standard"/>
-      </w:pPr>
-      <w:r>
-        <w:t>-changed file type</w:t>
-      </w:r>
-    </w:p>
-    <w:p>
-      <w:pPr>
-        <w:pStyle w:val="Standard"/>
-      </w:pPr>
-    </w:p>
-    <w:p>
-      <w:pPr>
-        <w:pStyle w:val="Standard"/>
-      </w:pPr>
-      <w:r>
-        <w:t>v0.2.2018.01.23.17.40</w:t>
-      </w:r>
-    </w:p>
-    <w:p>
-      <w:pPr>
-        <w:pStyle w:val="Standard"/>
-      </w:pPr>
-      <w:r>
-        <w:t>-reworked combat crafting and associated innovations</w:t>
-      </w:r>
-    </w:p>
-    <w:p>
-      <w:pPr>
-        <w:pStyle w:val="Standard"/>
-      </w:pPr>
-      <w:r>
-        <w:t>-re-scaled bonuses from ingenuity</w:t>
-      </w:r>
-    </w:p>
-    <w:p>
-      <w:pPr>
-        <w:pStyle w:val="Standard"/>
-      </w:pPr>
-    </w:p>
-    <w:p>
-      <w:pPr>
-        <w:pStyle w:val="Standard"/>
-      </w:pPr>
-      <w:r>
-        <w:t>v0.2.2017.07.09.17.22</w:t>
-      </w:r>
-    </w:p>
-    <w:p>
-      <w:pPr>
-        <w:pStyle w:val="Standard"/>
-      </w:pPr>
-      <w:r>
-        <w:t>-reduced base skill points</w:t>
-      </w:r>
-    </w:p>
-    <w:p>
-      <w:pPr>
-        <w:pStyle w:val="Standard"/>
-      </w:pPr>
-      <w:r>
-        <w:t>-reduced skill points from ingenuity</w:t>
-      </w:r>
-    </w:p>
-    <w:p>
-      <w:pPr>
-        <w:pStyle w:val="Standard"/>
-      </w:pPr>
-      <w:r>
         <w:t>-re-balanced “cheapen” innovation</w:t>
       </w:r>
     </w:p>
@@ -10624,342 +10658,342 @@
         <w:pStyle w:val="Standard"/>
       </w:pPr>
       <w:r>
+        <w:t>-adjusted wording on “my time space manip--” innovation, effect unchanged</w:t>
+      </w:r>
+    </w:p>
+    <w:p>
+      <w:pPr>
+        <w:pStyle w:val="Standard"/>
+      </w:pPr>
+      <w:r>
+        <w:t>-changed “pill factory” innovation to reduce construction time instead of cost</w:t>
+      </w:r>
+    </w:p>
+    <w:p>
+      <w:pPr>
+        <w:pStyle w:val="Standard"/>
+      </w:pPr>
+      <w:r>
+        <w:t>-made combat crafting explicitly only usable in actual combat</w:t>
+      </w:r>
+    </w:p>
+    <w:p>
+      <w:pPr>
+        <w:pStyle w:val="Standard"/>
+      </w:pPr>
+      <w:r>
+        <w:t>-defined cost for expanding laboratory</w:t>
+      </w:r>
+    </w:p>
+    <w:p>
+      <w:pPr>
+        <w:pStyle w:val="Standard"/>
+      </w:pPr>
+      <w:r>
+        <w:t>-bold-ed titles</w:t>
+      </w:r>
+    </w:p>
+    <w:p>
+      <w:pPr>
+        <w:pStyle w:val="Standard"/>
+      </w:pPr>
+    </w:p>
+    <w:p>
+      <w:pPr>
+        <w:pStyle w:val="Standard"/>
+      </w:pPr>
+      <w:r>
+        <w:t>v0.2.2017.06.17.23.05</w:t>
+      </w:r>
+    </w:p>
+    <w:p>
+      <w:pPr>
+        <w:pStyle w:val="Standard"/>
+      </w:pPr>
+      <w:r>
+        <w:t>-added level requirement to “visionary” feat</w:t>
+      </w:r>
+    </w:p>
+    <w:p>
+      <w:pPr>
+        <w:pStyle w:val="Standard"/>
+      </w:pPr>
+    </w:p>
+    <w:p>
+      <w:pPr>
+        <w:pStyle w:val="Standard"/>
+      </w:pPr>
+      <w:r>
+        <w:t>v0.2.2017.06.14.14.53</w:t>
+      </w:r>
+    </w:p>
+    <w:p>
+      <w:pPr>
+        <w:pStyle w:val="Standard"/>
+      </w:pPr>
+      <w:r>
+        <w:t>-added “robotic mass production” innovation</w:t>
+      </w:r>
+    </w:p>
+    <w:p>
+      <w:pPr>
+        <w:pStyle w:val="Standard"/>
+      </w:pPr>
+      <w:r>
+        <w:t>-added “cheapen” innovation</w:t>
+      </w:r>
+    </w:p>
+    <w:p>
+      <w:pPr>
+        <w:pStyle w:val="Standard"/>
+      </w:pPr>
+    </w:p>
+    <w:p>
+      <w:pPr>
+        <w:pStyle w:val="Standard"/>
+      </w:pPr>
+      <w:r>
+        <w:t>v0.2.2017.06.10.00.29</w:t>
+      </w:r>
+    </w:p>
+    <w:p>
+      <w:pPr>
+        <w:pStyle w:val="Standard"/>
+      </w:pPr>
+      <w:r>
+        <w:t>-added visionary feat</w:t>
+      </w:r>
+    </w:p>
+    <w:p>
+      <w:pPr>
+        <w:pStyle w:val="Standard"/>
+      </w:pPr>
+    </w:p>
+    <w:p>
+      <w:pPr>
+        <w:pStyle w:val="Standard"/>
+      </w:pPr>
+      <w:r>
+        <w:t>v0.2.2017.06.09.23.39</w:t>
+      </w:r>
+    </w:p>
+    <w:p>
+      <w:pPr>
+        <w:pStyle w:val="Standard"/>
+      </w:pPr>
+      <w:r>
+        <w:t>-added “cybernetic conversion” innovation</w:t>
+      </w:r>
+    </w:p>
+    <w:p>
+      <w:pPr>
+        <w:pStyle w:val="Standard"/>
+      </w:pPr>
+    </w:p>
+    <w:p>
+      <w:pPr>
+        <w:pStyle w:val="Standard"/>
+      </w:pPr>
+      <w:r>
+        <w:t>v0.2.2017.05.30.19.12</w:t>
+      </w:r>
+    </w:p>
+    <w:p>
+      <w:pPr>
+        <w:pStyle w:val="Standard"/>
+      </w:pPr>
+      <w:r>
+        <w:t>-added “auto-repair” innovation</w:t>
+      </w:r>
+    </w:p>
+    <w:p>
+      <w:pPr>
+        <w:pStyle w:val="Standard"/>
+      </w:pPr>
+      <w:r>
+        <w:t>-added “compact design” innovation</w:t>
+      </w:r>
+    </w:p>
+    <w:p>
+      <w:pPr>
+        <w:pStyle w:val="Standard"/>
+      </w:pPr>
+      <w:r>
+        <w:t>-added “non-intrusive implants” innovation</w:t>
+      </w:r>
+    </w:p>
+    <w:p>
+      <w:pPr>
+        <w:pStyle w:val="Standard"/>
+      </w:pPr>
+      <w:r>
+        <w:t>-adjusted “chemical cooker” innovation DC</w:t>
+      </w:r>
+    </w:p>
+    <w:p>
+      <w:pPr>
+        <w:pStyle w:val="Standard"/>
+      </w:pPr>
+      <w:r>
+        <w:t>-adjusted wording in “beyond repair? No such thing!” innovation, intended effect unchanged</w:t>
+      </w:r>
+    </w:p>
+    <w:p>
+      <w:pPr>
+        <w:pStyle w:val="Standard"/>
+      </w:pPr>
+      <w:r>
+        <w:t>-added addendum to “shield matrix” innovation</w:t>
+      </w:r>
+    </w:p>
+    <w:p>
+      <w:pPr>
+        <w:pStyle w:val="Standard"/>
+      </w:pPr>
+      <w:r>
+        <w:t>-added “bold new innovation” feat</w:t>
+      </w:r>
+    </w:p>
+    <w:p>
+      <w:pPr>
+        <w:pStyle w:val="Standard"/>
+      </w:pPr>
+    </w:p>
+    <w:p>
+      <w:pPr>
+        <w:pStyle w:val="Standard"/>
+      </w:pPr>
+      <w:r>
+        <w:t>v0.2.2017.05.27.17.54</w:t>
+      </w:r>
+    </w:p>
+    <w:p>
+      <w:pPr>
+        <w:pStyle w:val="Standard"/>
+      </w:pPr>
+      <w:r>
+        <w:t>-added more favored class bonuses</w:t>
+      </w:r>
+    </w:p>
+    <w:p>
+      <w:pPr>
+        <w:pStyle w:val="Standard"/>
+      </w:pPr>
+    </w:p>
+    <w:p>
+      <w:pPr>
+        <w:pStyle w:val="Standard"/>
+      </w:pPr>
+      <w:r>
+        <w:t>v0.2.2017.05.27.13.34</w:t>
+      </w:r>
+    </w:p>
+    <w:p>
+      <w:pPr>
+        <w:pStyle w:val="Standard"/>
+      </w:pPr>
+      <w:r>
+        <w:t>-added “nanite redesign” innovation</w:t>
+      </w:r>
+    </w:p>
+    <w:p>
+      <w:pPr>
+        <w:pStyle w:val="Standard"/>
+      </w:pPr>
+    </w:p>
+    <w:p>
+      <w:pPr>
+        <w:pStyle w:val="Standard"/>
+      </w:pPr>
+      <w:r>
+        <w:t>v0.2.2017.05.25.01.34</w:t>
+      </w:r>
+    </w:p>
+    <w:p>
+      <w:pPr>
+        <w:pStyle w:val="Standard"/>
+      </w:pPr>
+      <w:r>
+        <w:t>-added “superior design” innovation</w:t>
+      </w:r>
+    </w:p>
+    <w:p>
+      <w:pPr>
+        <w:pStyle w:val="Standard"/>
+      </w:pPr>
+    </w:p>
+    <w:p>
+      <w:pPr>
+        <w:pStyle w:val="Standard"/>
+      </w:pPr>
+      <w:r>
+        <w:t>v0.2.2017.05.21.13.31</w:t>
+      </w:r>
+    </w:p>
+    <w:p>
+      <w:pPr>
+        <w:pStyle w:val="Standard"/>
+      </w:pPr>
+      <w:r>
+        <w:t>-added “like clockwork” innovation</w:t>
+      </w:r>
+    </w:p>
+    <w:p>
+      <w:pPr>
+        <w:pStyle w:val="Standard"/>
+      </w:pPr>
+    </w:p>
+    <w:p>
+      <w:pPr>
+        <w:pStyle w:val="Standard"/>
+      </w:pPr>
+      <w:r>
+        <w:t>v0.2.2017.05.19.21.44</w:t>
+      </w:r>
+    </w:p>
+    <w:p>
+      <w:pPr>
+        <w:pStyle w:val="Standard"/>
+      </w:pPr>
+      <w:r>
+        <w:t>-fixed master inventor</w:t>
+      </w:r>
+    </w:p>
+    <w:p>
+      <w:pPr>
+        <w:pStyle w:val="Standard"/>
+      </w:pPr>
+      <w:r>
+        <w:t>-fixed “i built this town” innovation</w:t>
+      </w:r>
+    </w:p>
+    <w:p>
+      <w:pPr>
+        <w:pStyle w:val="Standard"/>
+      </w:pPr>
+      <w:r>
+        <w:t>-fixed “i can build anything!” innovation</w:t>
+      </w:r>
+    </w:p>
+    <w:p>
+      <w:pPr>
+        <w:pStyle w:val="Standard"/>
+      </w:pPr>
+    </w:p>
+    <w:p>
+      <w:pPr>
+        <w:pStyle w:val="Standard"/>
+      </w:pPr>
+      <w:r>
+        <w:t>v0.2.2017.05.17.14.23</w:t>
+      </w:r>
+    </w:p>
+    <w:p>
+      <w:pPr>
+        <w:pStyle w:val="Standard"/>
+      </w:pPr>
+      <w:r>
         <w:lastRenderedPageBreak/>
-        <w:t>-adjusted wording on “my time space manip--” innovation, effect unchanged</w:t>
-      </w:r>
-    </w:p>
-    <w:p>
-      <w:pPr>
-        <w:pStyle w:val="Standard"/>
-      </w:pPr>
-      <w:r>
-        <w:t>-changed “pill factory” innovation to reduce construction time instead of cost</w:t>
-      </w:r>
-    </w:p>
-    <w:p>
-      <w:pPr>
-        <w:pStyle w:val="Standard"/>
-      </w:pPr>
-      <w:r>
-        <w:t>-made combat crafting explicitly only usable in actual combat</w:t>
-      </w:r>
-    </w:p>
-    <w:p>
-      <w:pPr>
-        <w:pStyle w:val="Standard"/>
-      </w:pPr>
-      <w:r>
-        <w:t>-defined cost for expanding laboratory</w:t>
-      </w:r>
-    </w:p>
-    <w:p>
-      <w:pPr>
-        <w:pStyle w:val="Standard"/>
-      </w:pPr>
-      <w:r>
-        <w:t>-bold-ed titles</w:t>
-      </w:r>
-    </w:p>
-    <w:p>
-      <w:pPr>
-        <w:pStyle w:val="Standard"/>
-      </w:pPr>
-    </w:p>
-    <w:p>
-      <w:pPr>
-        <w:pStyle w:val="Standard"/>
-      </w:pPr>
-      <w:r>
-        <w:t>v0.2.2017.06.17.23.05</w:t>
-      </w:r>
-    </w:p>
-    <w:p>
-      <w:pPr>
-        <w:pStyle w:val="Standard"/>
-      </w:pPr>
-      <w:r>
-        <w:t>-added level requirement to “visionary” feat</w:t>
-      </w:r>
-    </w:p>
-    <w:p>
-      <w:pPr>
-        <w:pStyle w:val="Standard"/>
-      </w:pPr>
-    </w:p>
-    <w:p>
-      <w:pPr>
-        <w:pStyle w:val="Standard"/>
-      </w:pPr>
-      <w:r>
-        <w:t>v0.2.2017.06.14.14.53</w:t>
-      </w:r>
-    </w:p>
-    <w:p>
-      <w:pPr>
-        <w:pStyle w:val="Standard"/>
-      </w:pPr>
-      <w:r>
-        <w:t>-added “robotic mass production” innovation</w:t>
-      </w:r>
-    </w:p>
-    <w:p>
-      <w:pPr>
-        <w:pStyle w:val="Standard"/>
-      </w:pPr>
-      <w:r>
-        <w:t>-added “cheapen” innovation</w:t>
-      </w:r>
-    </w:p>
-    <w:p>
-      <w:pPr>
-        <w:pStyle w:val="Standard"/>
-      </w:pPr>
-    </w:p>
-    <w:p>
-      <w:pPr>
-        <w:pStyle w:val="Standard"/>
-      </w:pPr>
-      <w:r>
-        <w:t>v0.2.2017.06.10.00.29</w:t>
-      </w:r>
-    </w:p>
-    <w:p>
-      <w:pPr>
-        <w:pStyle w:val="Standard"/>
-      </w:pPr>
-      <w:r>
-        <w:t>-added visionary feat</w:t>
-      </w:r>
-    </w:p>
-    <w:p>
-      <w:pPr>
-        <w:pStyle w:val="Standard"/>
-      </w:pPr>
-    </w:p>
-    <w:p>
-      <w:pPr>
-        <w:pStyle w:val="Standard"/>
-      </w:pPr>
-      <w:r>
-        <w:t>v0.2.2017.06.09.23.39</w:t>
-      </w:r>
-    </w:p>
-    <w:p>
-      <w:pPr>
-        <w:pStyle w:val="Standard"/>
-      </w:pPr>
-      <w:r>
-        <w:t>-added “cybernetic conversion” innovation</w:t>
-      </w:r>
-    </w:p>
-    <w:p>
-      <w:pPr>
-        <w:pStyle w:val="Standard"/>
-      </w:pPr>
-    </w:p>
-    <w:p>
-      <w:pPr>
-        <w:pStyle w:val="Standard"/>
-      </w:pPr>
-      <w:r>
-        <w:t>v0.2.2017.05.30.19.12</w:t>
-      </w:r>
-    </w:p>
-    <w:p>
-      <w:pPr>
-        <w:pStyle w:val="Standard"/>
-      </w:pPr>
-      <w:r>
-        <w:t>-added “auto-repair” innovation</w:t>
-      </w:r>
-    </w:p>
-    <w:p>
-      <w:pPr>
-        <w:pStyle w:val="Standard"/>
-      </w:pPr>
-      <w:r>
-        <w:t>-added “compact design” innovation</w:t>
-      </w:r>
-    </w:p>
-    <w:p>
-      <w:pPr>
-        <w:pStyle w:val="Standard"/>
-      </w:pPr>
-      <w:r>
-        <w:t>-added “non-intrusive implants” innovation</w:t>
-      </w:r>
-    </w:p>
-    <w:p>
-      <w:pPr>
-        <w:pStyle w:val="Standard"/>
-      </w:pPr>
-      <w:r>
-        <w:t>-adjusted “chemical cooker” innovation DC</w:t>
-      </w:r>
-    </w:p>
-    <w:p>
-      <w:pPr>
-        <w:pStyle w:val="Standard"/>
-      </w:pPr>
-      <w:r>
-        <w:t>-adjusted wording in “beyond repair? No such thing!” innovation, intended effect unchanged</w:t>
-      </w:r>
-    </w:p>
-    <w:p>
-      <w:pPr>
-        <w:pStyle w:val="Standard"/>
-      </w:pPr>
-      <w:r>
-        <w:t>-added addendum to “shield matrix” innovation</w:t>
-      </w:r>
-    </w:p>
-    <w:p>
-      <w:pPr>
-        <w:pStyle w:val="Standard"/>
-      </w:pPr>
-      <w:r>
-        <w:t>-added “bold new innovation” feat</w:t>
-      </w:r>
-    </w:p>
-    <w:p>
-      <w:pPr>
-        <w:pStyle w:val="Standard"/>
-      </w:pPr>
-    </w:p>
-    <w:p>
-      <w:pPr>
-        <w:pStyle w:val="Standard"/>
-      </w:pPr>
-      <w:r>
-        <w:t>v0.2.2017.05.27.17.54</w:t>
-      </w:r>
-    </w:p>
-    <w:p>
-      <w:pPr>
-        <w:pStyle w:val="Standard"/>
-      </w:pPr>
-      <w:r>
-        <w:t>-added more favored class bonuses</w:t>
-      </w:r>
-    </w:p>
-    <w:p>
-      <w:pPr>
-        <w:pStyle w:val="Standard"/>
-      </w:pPr>
-    </w:p>
-    <w:p>
-      <w:pPr>
-        <w:pStyle w:val="Standard"/>
-      </w:pPr>
-      <w:r>
-        <w:t>v0.2.2017.05.27.13.34</w:t>
-      </w:r>
-    </w:p>
-    <w:p>
-      <w:pPr>
-        <w:pStyle w:val="Standard"/>
-      </w:pPr>
-      <w:r>
-        <w:t>-added “nanite redesign” innovation</w:t>
-      </w:r>
-    </w:p>
-    <w:p>
-      <w:pPr>
-        <w:pStyle w:val="Standard"/>
-      </w:pPr>
-    </w:p>
-    <w:p>
-      <w:pPr>
-        <w:pStyle w:val="Standard"/>
-      </w:pPr>
-      <w:r>
-        <w:t>v0.2.2017.05.25.01.34</w:t>
-      </w:r>
-    </w:p>
-    <w:p>
-      <w:pPr>
-        <w:pStyle w:val="Standard"/>
-      </w:pPr>
-      <w:r>
-        <w:t>-added “superior design” innovation</w:t>
-      </w:r>
-    </w:p>
-    <w:p>
-      <w:pPr>
-        <w:pStyle w:val="Standard"/>
-      </w:pPr>
-    </w:p>
-    <w:p>
-      <w:pPr>
-        <w:pStyle w:val="Standard"/>
-      </w:pPr>
-      <w:r>
-        <w:t>v0.2.2017.05.21.13.31</w:t>
-      </w:r>
-    </w:p>
-    <w:p>
-      <w:pPr>
-        <w:pStyle w:val="Standard"/>
-      </w:pPr>
-      <w:r>
-        <w:t>-added “like clockwork” innovation</w:t>
-      </w:r>
-    </w:p>
-    <w:p>
-      <w:pPr>
-        <w:pStyle w:val="Standard"/>
-      </w:pPr>
-    </w:p>
-    <w:p>
-      <w:pPr>
-        <w:pStyle w:val="Standard"/>
-      </w:pPr>
-      <w:r>
-        <w:t>v0.2.2017.05.19.21.44</w:t>
-      </w:r>
-    </w:p>
-    <w:p>
-      <w:pPr>
-        <w:pStyle w:val="Standard"/>
-      </w:pPr>
-      <w:r>
-        <w:t>-fixed master inventor</w:t>
-      </w:r>
-    </w:p>
-    <w:p>
-      <w:pPr>
-        <w:pStyle w:val="Standard"/>
-      </w:pPr>
-      <w:r>
-        <w:t>-fixed “i built this town” innovation</w:t>
-      </w:r>
-    </w:p>
-    <w:p>
-      <w:pPr>
-        <w:pStyle w:val="Standard"/>
-      </w:pPr>
-      <w:r>
-        <w:t>-fixed “i can build anything!” innovation</w:t>
-      </w:r>
-    </w:p>
-    <w:p>
-      <w:pPr>
-        <w:pStyle w:val="Standard"/>
-      </w:pPr>
-    </w:p>
-    <w:p>
-      <w:pPr>
-        <w:pStyle w:val="Standard"/>
-      </w:pPr>
-      <w:r>
-        <w:t>v0.2.2017.05.17.14.23</w:t>
-      </w:r>
-    </w:p>
-    <w:p>
-      <w:pPr>
-        <w:pStyle w:val="Standard"/>
-      </w:pPr>
-      <w:r>
         <w:t>-fixed the omission of “craft cybernetics” from the bonus feat list</w:t>
       </w:r>
     </w:p>
@@ -10984,351 +11018,351 @@
         <w:pStyle w:val="Standard"/>
       </w:pPr>
       <w:r>
+        <w:t>-added “power saver” innovation</w:t>
+      </w:r>
+    </w:p>
+    <w:p>
+      <w:pPr>
+        <w:pStyle w:val="Standard"/>
+      </w:pPr>
+      <w:r>
+        <w:t>-added “murderous intent” innovation</w:t>
+      </w:r>
+    </w:p>
+    <w:p>
+      <w:pPr>
+        <w:pStyle w:val="Standard"/>
+      </w:pPr>
+      <w:r>
+        <w:t>-added “shield matrix” innovation</w:t>
+      </w:r>
+    </w:p>
+    <w:p>
+      <w:pPr>
+        <w:pStyle w:val="Standard"/>
+      </w:pPr>
+    </w:p>
+    <w:p>
+      <w:pPr>
+        <w:pStyle w:val="Standard"/>
+      </w:pPr>
+      <w:r>
+        <w:t>v0.2.2017.05.12.16.10</w:t>
+      </w:r>
+    </w:p>
+    <w:p>
+      <w:pPr>
+        <w:pStyle w:val="Standard"/>
+      </w:pPr>
+      <w:r>
+        <w:t>-added “efficiency” innovation</w:t>
+      </w:r>
+    </w:p>
+    <w:p>
+      <w:pPr>
+        <w:pStyle w:val="Standard"/>
+      </w:pPr>
+      <w:r>
+        <w:t>-fixed various typos</w:t>
+      </w:r>
+    </w:p>
+    <w:p>
+      <w:pPr>
+        <w:pStyle w:val="Standard"/>
+      </w:pPr>
+      <w:r>
+        <w:t>-added “grand inventor” class feature as capstone ability</w:t>
+      </w:r>
+    </w:p>
+    <w:p>
+      <w:pPr>
+        <w:pStyle w:val="Standard"/>
+      </w:pPr>
+    </w:p>
+    <w:p>
+      <w:pPr>
+        <w:pStyle w:val="Standard"/>
+      </w:pPr>
+      <w:r>
+        <w:t>v0.2.2017.05.08.00.06</w:t>
+      </w:r>
+    </w:p>
+    <w:p>
+      <w:pPr>
+        <w:pStyle w:val="Standard"/>
+      </w:pPr>
+      <w:r>
+        <w:t>-fixed a typo in “i built this town” innovation</w:t>
+      </w:r>
+    </w:p>
+    <w:p>
+      <w:pPr>
+        <w:pStyle w:val="Standard"/>
+      </w:pPr>
+      <w:r>
+        <w:t>-fixed “demolition man” innovation so it actually does something</w:t>
+      </w:r>
+    </w:p>
+    <w:p>
+      <w:pPr>
+        <w:pStyle w:val="Standard"/>
+      </w:pPr>
+    </w:p>
+    <w:p>
+      <w:pPr>
+        <w:pStyle w:val="Standard"/>
+      </w:pPr>
+      <w:r>
+        <w:t>v0.2.2017.05.07.20.34</w:t>
+      </w:r>
+    </w:p>
+    <w:p>
+      <w:pPr>
+        <w:pStyle w:val="Standard"/>
+      </w:pPr>
+      <w:r>
+        <w:t>-added old section to change log for reference purposes</w:t>
+      </w:r>
+    </w:p>
+    <w:p>
+      <w:pPr>
+        <w:pStyle w:val="Standard"/>
+      </w:pPr>
+    </w:p>
+    <w:p>
+      <w:pPr>
+        <w:pStyle w:val="Standard"/>
+      </w:pPr>
+      <w:r>
+        <w:t>v0.2.2017.05.06.20.34</w:t>
+      </w:r>
+    </w:p>
+    <w:p>
+      <w:pPr>
+        <w:pStyle w:val="Standard"/>
+      </w:pPr>
+      <w:r>
+        <w:t>-added “demolition man” innovation</w:t>
+      </w:r>
+    </w:p>
+    <w:p>
+      <w:pPr>
+        <w:pStyle w:val="Standard"/>
+      </w:pPr>
+      <w:r>
+        <w:t>-added “hold this for me” innovation</w:t>
+      </w:r>
+    </w:p>
+    <w:p>
+      <w:pPr>
+        <w:pStyle w:val="Standard"/>
+      </w:pPr>
+      <w:r>
+        <w:t>-added “its gonna blow!” innovation</w:t>
+      </w:r>
+    </w:p>
+    <w:p>
+      <w:pPr>
+        <w:pStyle w:val="Standard"/>
+      </w:pPr>
+    </w:p>
+    <w:p>
+      <w:pPr>
+        <w:pStyle w:val="Standard"/>
+      </w:pPr>
+      <w:r>
+        <w:t>v0.2.2017.05.1.16.24</w:t>
+      </w:r>
+    </w:p>
+    <w:p>
+      <w:pPr>
+        <w:pStyle w:val="Standard"/>
+      </w:pPr>
+      <w:r>
+        <w:t>-added “temporal manipulator” innovation</w:t>
+      </w:r>
+    </w:p>
+    <w:p>
+      <w:pPr>
+        <w:pStyle w:val="Standard"/>
+      </w:pPr>
+    </w:p>
+    <w:p>
+      <w:pPr>
+        <w:pStyle w:val="Standard"/>
+      </w:pPr>
+      <w:r>
+        <w:t>v0.2.2017.05.1.00.24</w:t>
+      </w:r>
+    </w:p>
+    <w:p>
+      <w:pPr>
+        <w:pStyle w:val="Standard"/>
+      </w:pPr>
+      <w:r>
+        <w:t>-fixed formatting</w:t>
+      </w:r>
+    </w:p>
+    <w:p>
+      <w:pPr>
+        <w:pStyle w:val="Standard"/>
+      </w:pPr>
+      <w:r>
+        <w:t>-fixed spelling errors</w:t>
+      </w:r>
+    </w:p>
+    <w:p>
+      <w:pPr>
+        <w:pStyle w:val="Standard"/>
+      </w:pPr>
+      <w:r>
+        <w:t>-moved change log to last page</w:t>
+      </w:r>
+    </w:p>
+    <w:p>
+      <w:pPr>
+        <w:pStyle w:val="Standard"/>
+      </w:pPr>
+    </w:p>
+    <w:p>
+      <w:pPr>
+        <w:pStyle w:val="Standard"/>
+      </w:pPr>
+      <w:r>
+        <w:t>v0.2.2017.05.1.00.10</w:t>
+      </w:r>
+    </w:p>
+    <w:p>
+      <w:pPr>
+        <w:pStyle w:val="Standard"/>
+      </w:pPr>
+      <w:r>
+        <w:t>-added "evolution in a bottle" innovation</w:t>
+      </w:r>
+    </w:p>
+    <w:p>
+      <w:pPr>
+        <w:pStyle w:val="Standard"/>
+      </w:pPr>
+      <w:r>
+        <w:t>-added "can do attitude" innovation</w:t>
+      </w:r>
+    </w:p>
+    <w:p>
+      <w:pPr>
+        <w:pStyle w:val="Standard"/>
+      </w:pPr>
+      <w:r>
+        <w:t>-added "irregular weaponry" innovation</w:t>
+      </w:r>
+    </w:p>
+    <w:p>
+      <w:pPr>
+        <w:pStyle w:val="Standard"/>
+      </w:pPr>
+      <w:r>
+        <w:t>-added "reverse engineering" innovation</w:t>
+      </w:r>
+    </w:p>
+    <w:p>
+      <w:pPr>
+        <w:pStyle w:val="Standard"/>
+      </w:pPr>
+      <w:r>
+        <w:t>-added "sabotage" innovation</w:t>
+      </w:r>
+    </w:p>
+    <w:p>
+      <w:pPr>
+        <w:pStyle w:val="Standard"/>
+      </w:pPr>
+      <w:r>
+        <w:t>-added "beyond repair? no such thing!" innovation</w:t>
+      </w:r>
+    </w:p>
+    <w:p>
+      <w:pPr>
+        <w:pStyle w:val="Standard"/>
+      </w:pPr>
+      <w:r>
+        <w:t>-added "fixer" innovation</w:t>
+      </w:r>
+    </w:p>
+    <w:p>
+      <w:pPr>
+        <w:pStyle w:val="Standard"/>
+      </w:pPr>
+      <w:r>
+        <w:t>-added "efficient repair" innovation</w:t>
+      </w:r>
+    </w:p>
+    <w:p>
+      <w:pPr>
+        <w:pStyle w:val="Standard"/>
+      </w:pPr>
+      <w:r>
+        <w:t>-added armor/weapon proficiencies</w:t>
+      </w:r>
+    </w:p>
+    <w:p>
+      <w:pPr>
+        <w:pStyle w:val="Standard"/>
+      </w:pPr>
+      <w:r>
+        <w:t>-added "presentation" innovation</w:t>
+      </w:r>
+    </w:p>
+    <w:p>
+      <w:pPr>
+        <w:pStyle w:val="Standard"/>
+      </w:pPr>
+      <w:r>
+        <w:t>changed format to odt from txt</w:t>
+      </w:r>
+    </w:p>
+    <w:p>
+      <w:pPr>
+        <w:pStyle w:val="Standard"/>
+      </w:pPr>
+    </w:p>
+    <w:p>
+      <w:pPr>
+        <w:pStyle w:val="Standard"/>
+      </w:pPr>
+      <w:r>
+        <w:t>v.old</w:t>
+      </w:r>
+    </w:p>
+    <w:p>
+      <w:pPr>
+        <w:pStyle w:val="Standard"/>
+      </w:pPr>
+      <w:r>
+        <w:t>-added favored class bonuses</w:t>
+      </w:r>
+    </w:p>
+    <w:p>
+      <w:pPr>
+        <w:pStyle w:val="Standard"/>
+      </w:pPr>
+      <w:r>
+        <w:t>-buffed "electrician" innovation</w:t>
+      </w:r>
+    </w:p>
+    <w:p>
+      <w:pPr>
+        <w:pStyle w:val="Standard"/>
+      </w:pPr>
+      <w:r>
+        <w:t>-added clarifying text to "dont do drugs, except when you take all the drugs!"</w:t>
+      </w:r>
+    </w:p>
+    <w:p>
+      <w:pPr>
+        <w:pStyle w:val="Standard"/>
+      </w:pPr>
+      <w:r>
         <w:lastRenderedPageBreak/>
-        <w:t>-added “power saver” innovation</w:t>
-      </w:r>
-    </w:p>
-    <w:p>
-      <w:pPr>
-        <w:pStyle w:val="Standard"/>
-      </w:pPr>
-      <w:r>
-        <w:t>-added “murderous intent” innovation</w:t>
-      </w:r>
-    </w:p>
-    <w:p>
-      <w:pPr>
-        <w:pStyle w:val="Standard"/>
-      </w:pPr>
-      <w:r>
-        <w:t>-added “shield matrix” innovation</w:t>
-      </w:r>
-    </w:p>
-    <w:p>
-      <w:pPr>
-        <w:pStyle w:val="Standard"/>
-      </w:pPr>
-    </w:p>
-    <w:p>
-      <w:pPr>
-        <w:pStyle w:val="Standard"/>
-      </w:pPr>
-      <w:r>
-        <w:t>v0.2.2017.05.12.16.10</w:t>
-      </w:r>
-    </w:p>
-    <w:p>
-      <w:pPr>
-        <w:pStyle w:val="Standard"/>
-      </w:pPr>
-      <w:r>
-        <w:t>-added “efficiency” innovation</w:t>
-      </w:r>
-    </w:p>
-    <w:p>
-      <w:pPr>
-        <w:pStyle w:val="Standard"/>
-      </w:pPr>
-      <w:r>
-        <w:t>-fixed various typos</w:t>
-      </w:r>
-    </w:p>
-    <w:p>
-      <w:pPr>
-        <w:pStyle w:val="Standard"/>
-      </w:pPr>
-      <w:r>
-        <w:t>-added “grand inventor” class feature as capstone ability</w:t>
-      </w:r>
-    </w:p>
-    <w:p>
-      <w:pPr>
-        <w:pStyle w:val="Standard"/>
-      </w:pPr>
-    </w:p>
-    <w:p>
-      <w:pPr>
-        <w:pStyle w:val="Standard"/>
-      </w:pPr>
-      <w:r>
-        <w:t>v0.2.2017.05.08.00.06</w:t>
-      </w:r>
-    </w:p>
-    <w:p>
-      <w:pPr>
-        <w:pStyle w:val="Standard"/>
-      </w:pPr>
-      <w:r>
-        <w:t>-fixed a typo in “i built this town” innovation</w:t>
-      </w:r>
-    </w:p>
-    <w:p>
-      <w:pPr>
-        <w:pStyle w:val="Standard"/>
-      </w:pPr>
-      <w:r>
-        <w:t>-fixed “demolition man” innovation so it actually does something</w:t>
-      </w:r>
-    </w:p>
-    <w:p>
-      <w:pPr>
-        <w:pStyle w:val="Standard"/>
-      </w:pPr>
-    </w:p>
-    <w:p>
-      <w:pPr>
-        <w:pStyle w:val="Standard"/>
-      </w:pPr>
-      <w:r>
-        <w:t>v0.2.2017.05.07.20.34</w:t>
-      </w:r>
-    </w:p>
-    <w:p>
-      <w:pPr>
-        <w:pStyle w:val="Standard"/>
-      </w:pPr>
-      <w:r>
-        <w:t>-added old section to change log for reference purposes</w:t>
-      </w:r>
-    </w:p>
-    <w:p>
-      <w:pPr>
-        <w:pStyle w:val="Standard"/>
-      </w:pPr>
-    </w:p>
-    <w:p>
-      <w:pPr>
-        <w:pStyle w:val="Standard"/>
-      </w:pPr>
-      <w:r>
-        <w:t>v0.2.2017.05.06.20.34</w:t>
-      </w:r>
-    </w:p>
-    <w:p>
-      <w:pPr>
-        <w:pStyle w:val="Standard"/>
-      </w:pPr>
-      <w:r>
-        <w:t>-added “demolition man” innovation</w:t>
-      </w:r>
-    </w:p>
-    <w:p>
-      <w:pPr>
-        <w:pStyle w:val="Standard"/>
-      </w:pPr>
-      <w:r>
-        <w:t>-added “hold this for me” innovation</w:t>
-      </w:r>
-    </w:p>
-    <w:p>
-      <w:pPr>
-        <w:pStyle w:val="Standard"/>
-      </w:pPr>
-      <w:r>
-        <w:t>-added “its gonna blow!” innovation</w:t>
-      </w:r>
-    </w:p>
-    <w:p>
-      <w:pPr>
-        <w:pStyle w:val="Standard"/>
-      </w:pPr>
-    </w:p>
-    <w:p>
-      <w:pPr>
-        <w:pStyle w:val="Standard"/>
-      </w:pPr>
-      <w:r>
-        <w:t>v0.2.2017.05.1.16.24</w:t>
-      </w:r>
-    </w:p>
-    <w:p>
-      <w:pPr>
-        <w:pStyle w:val="Standard"/>
-      </w:pPr>
-      <w:r>
-        <w:t>-added “temporal manipulator” innovation</w:t>
-      </w:r>
-    </w:p>
-    <w:p>
-      <w:pPr>
-        <w:pStyle w:val="Standard"/>
-      </w:pPr>
-    </w:p>
-    <w:p>
-      <w:pPr>
-        <w:pStyle w:val="Standard"/>
-      </w:pPr>
-      <w:r>
-        <w:t>v0.2.2017.05.1.00.24</w:t>
-      </w:r>
-    </w:p>
-    <w:p>
-      <w:pPr>
-        <w:pStyle w:val="Standard"/>
-      </w:pPr>
-      <w:r>
-        <w:t>-fixed formatting</w:t>
-      </w:r>
-    </w:p>
-    <w:p>
-      <w:pPr>
-        <w:pStyle w:val="Standard"/>
-      </w:pPr>
-      <w:r>
-        <w:t>-fixed spelling errors</w:t>
-      </w:r>
-    </w:p>
-    <w:p>
-      <w:pPr>
-        <w:pStyle w:val="Standard"/>
-      </w:pPr>
-      <w:r>
-        <w:t>-moved change log to last page</w:t>
-      </w:r>
-    </w:p>
-    <w:p>
-      <w:pPr>
-        <w:pStyle w:val="Standard"/>
-      </w:pPr>
-    </w:p>
-    <w:p>
-      <w:pPr>
-        <w:pStyle w:val="Standard"/>
-      </w:pPr>
-      <w:r>
-        <w:t>v0.2.2017.05.1.00.10</w:t>
-      </w:r>
-    </w:p>
-    <w:p>
-      <w:pPr>
-        <w:pStyle w:val="Standard"/>
-      </w:pPr>
-      <w:r>
-        <w:t>-added "evolution in a bottle" innovation</w:t>
-      </w:r>
-    </w:p>
-    <w:p>
-      <w:pPr>
-        <w:pStyle w:val="Standard"/>
-      </w:pPr>
-      <w:r>
-        <w:t>-added "can do attitude" innovation</w:t>
-      </w:r>
-    </w:p>
-    <w:p>
-      <w:pPr>
-        <w:pStyle w:val="Standard"/>
-      </w:pPr>
-      <w:r>
-        <w:t>-added "irregular weaponry" innovation</w:t>
-      </w:r>
-    </w:p>
-    <w:p>
-      <w:pPr>
-        <w:pStyle w:val="Standard"/>
-      </w:pPr>
-      <w:r>
-        <w:t>-added "reverse engineering" innovation</w:t>
-      </w:r>
-    </w:p>
-    <w:p>
-      <w:pPr>
-        <w:pStyle w:val="Standard"/>
-      </w:pPr>
-      <w:r>
-        <w:t>-added "sabotage" innovation</w:t>
-      </w:r>
-    </w:p>
-    <w:p>
-      <w:pPr>
-        <w:pStyle w:val="Standard"/>
-      </w:pPr>
-      <w:r>
-        <w:t>-added "beyond repair? no such thing!" innovation</w:t>
-      </w:r>
-    </w:p>
-    <w:p>
-      <w:pPr>
-        <w:pStyle w:val="Standard"/>
-      </w:pPr>
-      <w:r>
-        <w:t>-added "fixer" innovation</w:t>
-      </w:r>
-    </w:p>
-    <w:p>
-      <w:pPr>
-        <w:pStyle w:val="Standard"/>
-      </w:pPr>
-      <w:r>
-        <w:t>-added "efficient repair" innovation</w:t>
-      </w:r>
-    </w:p>
-    <w:p>
-      <w:pPr>
-        <w:pStyle w:val="Standard"/>
-      </w:pPr>
-      <w:r>
-        <w:t>-added armor/weapon proficiencies</w:t>
-      </w:r>
-    </w:p>
-    <w:p>
-      <w:pPr>
-        <w:pStyle w:val="Standard"/>
-      </w:pPr>
-      <w:r>
-        <w:t>-added "presentation" innovation</w:t>
-      </w:r>
-    </w:p>
-    <w:p>
-      <w:pPr>
-        <w:pStyle w:val="Standard"/>
-      </w:pPr>
-      <w:r>
-        <w:t>changed format to odt from txt</w:t>
-      </w:r>
-    </w:p>
-    <w:p>
-      <w:pPr>
-        <w:pStyle w:val="Standard"/>
-      </w:pPr>
-    </w:p>
-    <w:p>
-      <w:pPr>
-        <w:pStyle w:val="Standard"/>
-      </w:pPr>
-      <w:r>
-        <w:t>v.old</w:t>
-      </w:r>
-    </w:p>
-    <w:p>
-      <w:pPr>
-        <w:pStyle w:val="Standard"/>
-      </w:pPr>
-      <w:r>
-        <w:t>-added favored class bonuses</w:t>
-      </w:r>
-    </w:p>
-    <w:p>
-      <w:pPr>
-        <w:pStyle w:val="Standard"/>
-      </w:pPr>
-      <w:r>
-        <w:t>-buffed "electrician" innovation</w:t>
-      </w:r>
-    </w:p>
-    <w:p>
-      <w:pPr>
-        <w:pStyle w:val="Standard"/>
-      </w:pPr>
-      <w:r>
-        <w:t>-added clarifying text to "dont do drugs, except when you take all the drugs!"</w:t>
-      </w:r>
-    </w:p>
-    <w:p>
-      <w:pPr>
-        <w:pStyle w:val="Standard"/>
-      </w:pPr>
-      <w:r>
         <w:t>-added additional text to "quick! to the science mobile!" innovation</w:t>
       </w:r>
     </w:p>
@@ -11353,7 +11387,6 @@
         <w:pStyle w:val="Standard"/>
       </w:pPr>
       <w:r>
-        <w:lastRenderedPageBreak/>
         <w:t>-added "travel in style" innovation</w:t>
       </w:r>
     </w:p>
@@ -11540,7 +11573,7 @@
 </file>
 
 <file path=word/endnotes.xml><?xml version="1.0" encoding="utf-8"?>
-<w:endnotes xmlns:wpc="http://schemas.microsoft.com/office/word/2010/wordprocessingCanvas" xmlns:cx="http://schemas.microsoft.com/office/drawing/2014/chartex" xmlns:cx1="http://schemas.microsoft.com/office/drawing/2015/9/8/chartex" xmlns:cx2="http://schemas.microsoft.com/office/drawing/2015/10/21/chartex" xmlns:cx3="http://schemas.microsoft.com/office/drawing/2016/5/9/chartex" xmlns:cx4="http://schemas.microsoft.com/office/drawing/2016/5/10/chartex" xmlns:cx5="http://schemas.microsoft.com/office/drawing/2016/5/11/chartex" xmlns:cx6="http://schemas.microsoft.com/office/drawing/2016/5/12/chartex" xmlns:cx7="http://schemas.microsoft.com/office/drawing/2016/5/13/chartex" xmlns:cx8="http://schemas.microsoft.com/office/drawing/2016/5/14/chartex" xmlns:mc="http://schemas.openxmlformats.org/markup-compatibility/2006" xmlns:aink="http://schemas.microsoft.com/office/drawing/2016/ink" xmlns:am3d="http://schemas.microsoft.com/office/drawing/2017/model3d" xmlns:o="urn:schemas-microsoft-com:office:office" xmlns:r="http://schemas.openxmlformats.org/officeDocument/2006/relationships" xmlns:m="http://schemas.openxmlformats.org/officeDocument/2006/math" xmlns:v="urn:schemas-microsoft-com:vml" xmlns:wp14="http://schemas.microsoft.com/office/word/2010/wordprocessingDrawing" xmlns:wp="http://schemas.openxmlformats.org/drawingml/2006/wordprocessingDrawing" xmlns:w10="urn:schemas-microsoft-com:office:word" xmlns:w="http://schemas.openxmlformats.org/wordprocessingml/2006/main" xmlns:w14="http://schemas.microsoft.com/office/word/2010/wordml" xmlns:w15="http://schemas.microsoft.com/office/word/2012/wordml" xmlns:w16cex="http://schemas.microsoft.com/office/word/2018/wordml/cex" xmlns:w16cid="http://schemas.microsoft.com/office/word/2016/wordml/cid" xmlns:w16="http://schemas.microsoft.com/office/word/2018/wordml" xmlns:w16sdtdh="http://schemas.microsoft.com/office/word/2020/wordml/sdtdatahash" xmlns:w16se="http://schemas.microsoft.com/office/word/2015/wordml/symex" xmlns:wpg="http://schemas.microsoft.com/office/word/2010/wordprocessingGroup" xmlns:wpi="http://schemas.microsoft.com/office/word/2010/wordprocessingInk" xmlns:wne="http://schemas.microsoft.com/office/word/2006/wordml" xmlns:wps="http://schemas.microsoft.com/office/word/2010/wordprocessingShape" mc:Ignorable="w14 w15 w16se w16cid w16 w16cex w16sdtdh wp14">
+<w:endnotes xmlns:wpc="http://schemas.microsoft.com/office/word/2010/wordprocessingCanvas" xmlns:cx="http://schemas.microsoft.com/office/drawing/2014/chartex" xmlns:cx1="http://schemas.microsoft.com/office/drawing/2015/9/8/chartex" xmlns:cx2="http://schemas.microsoft.com/office/drawing/2015/10/21/chartex" xmlns:cx3="http://schemas.microsoft.com/office/drawing/2016/5/9/chartex" xmlns:cx4="http://schemas.microsoft.com/office/drawing/2016/5/10/chartex" xmlns:cx5="http://schemas.microsoft.com/office/drawing/2016/5/11/chartex" xmlns:cx6="http://schemas.microsoft.com/office/drawing/2016/5/12/chartex" xmlns:cx7="http://schemas.microsoft.com/office/drawing/2016/5/13/chartex" xmlns:cx8="http://schemas.microsoft.com/office/drawing/2016/5/14/chartex" xmlns:mc="http://schemas.openxmlformats.org/markup-compatibility/2006" xmlns:aink="http://schemas.microsoft.com/office/drawing/2016/ink" xmlns:am3d="http://schemas.microsoft.com/office/drawing/2017/model3d" xmlns:o="urn:schemas-microsoft-com:office:office" xmlns:oel="http://schemas.microsoft.com/office/2019/extlst" xmlns:r="http://schemas.openxmlformats.org/officeDocument/2006/relationships" xmlns:m="http://schemas.openxmlformats.org/officeDocument/2006/math" xmlns:v="urn:schemas-microsoft-com:vml" xmlns:wp14="http://schemas.microsoft.com/office/word/2010/wordprocessingDrawing" xmlns:wp="http://schemas.openxmlformats.org/drawingml/2006/wordprocessingDrawing" xmlns:w10="urn:schemas-microsoft-com:office:word" xmlns:w="http://schemas.openxmlformats.org/wordprocessingml/2006/main" xmlns:w14="http://schemas.microsoft.com/office/word/2010/wordml" xmlns:w15="http://schemas.microsoft.com/office/word/2012/wordml" xmlns:w16cex="http://schemas.microsoft.com/office/word/2018/wordml/cex" xmlns:w16cid="http://schemas.microsoft.com/office/word/2016/wordml/cid" xmlns:w16="http://schemas.microsoft.com/office/word/2018/wordml" xmlns:w16sdtdh="http://schemas.microsoft.com/office/word/2020/wordml/sdtdatahash" xmlns:w16se="http://schemas.microsoft.com/office/word/2015/wordml/symex" xmlns:wpg="http://schemas.microsoft.com/office/word/2010/wordprocessingGroup" xmlns:wpi="http://schemas.microsoft.com/office/word/2010/wordprocessingInk" xmlns:wne="http://schemas.microsoft.com/office/word/2006/wordml" xmlns:wps="http://schemas.microsoft.com/office/word/2010/wordprocessingShape" mc:Ignorable="w14 w15 w16se w16cid w16 w16cex w16sdtdh wp14">
   <w:endnote w:type="separator" w:id="-1">
     <w:p>
       <w:r>
@@ -11559,7 +11592,7 @@
 </file>
 
 <file path=word/footnotes.xml><?xml version="1.0" encoding="utf-8"?>
-<w:footnotes xmlns:wpc="http://schemas.microsoft.com/office/word/2010/wordprocessingCanvas" xmlns:cx="http://schemas.microsoft.com/office/drawing/2014/chartex" xmlns:cx1="http://schemas.microsoft.com/office/drawing/2015/9/8/chartex" xmlns:cx2="http://schemas.microsoft.com/office/drawing/2015/10/21/chartex" xmlns:cx3="http://schemas.microsoft.com/office/drawing/2016/5/9/chartex" xmlns:cx4="http://schemas.microsoft.com/office/drawing/2016/5/10/chartex" xmlns:cx5="http://schemas.microsoft.com/office/drawing/2016/5/11/chartex" xmlns:cx6="http://schemas.microsoft.com/office/drawing/2016/5/12/chartex" xmlns:cx7="http://schemas.microsoft.com/office/drawing/2016/5/13/chartex" xmlns:cx8="http://schemas.microsoft.com/office/drawing/2016/5/14/chartex" xmlns:mc="http://schemas.openxmlformats.org/markup-compatibility/2006" xmlns:aink="http://schemas.microsoft.com/office/drawing/2016/ink" xmlns:am3d="http://schemas.microsoft.com/office/drawing/2017/model3d" xmlns:o="urn:schemas-microsoft-com:office:office" xmlns:r="http://schemas.openxmlformats.org/officeDocument/2006/relationships" xmlns:m="http://schemas.openxmlformats.org/officeDocument/2006/math" xmlns:v="urn:schemas-microsoft-com:vml" xmlns:wp14="http://schemas.microsoft.com/office/word/2010/wordprocessingDrawing" xmlns:wp="http://schemas.openxmlformats.org/drawingml/2006/wordprocessingDrawing" xmlns:w10="urn:schemas-microsoft-com:office:word" xmlns:w="http://schemas.openxmlformats.org/wordprocessingml/2006/main" xmlns:w14="http://schemas.microsoft.com/office/word/2010/wordml" xmlns:w15="http://schemas.microsoft.com/office/word/2012/wordml" xmlns:w16cex="http://schemas.microsoft.com/office/word/2018/wordml/cex" xmlns:w16cid="http://schemas.microsoft.com/office/word/2016/wordml/cid" xmlns:w16="http://schemas.microsoft.com/office/word/2018/wordml" xmlns:w16sdtdh="http://schemas.microsoft.com/office/word/2020/wordml/sdtdatahash" xmlns:w16se="http://schemas.microsoft.com/office/word/2015/wordml/symex" xmlns:wpg="http://schemas.microsoft.com/office/word/2010/wordprocessingGroup" xmlns:wpi="http://schemas.microsoft.com/office/word/2010/wordprocessingInk" xmlns:wne="http://schemas.microsoft.com/office/word/2006/wordml" xmlns:wps="http://schemas.microsoft.com/office/word/2010/wordprocessingShape" mc:Ignorable="w14 w15 w16se w16cid w16 w16cex w16sdtdh wp14">
+<w:footnotes xmlns:wpc="http://schemas.microsoft.com/office/word/2010/wordprocessingCanvas" xmlns:cx="http://schemas.microsoft.com/office/drawing/2014/chartex" xmlns:cx1="http://schemas.microsoft.com/office/drawing/2015/9/8/chartex" xmlns:cx2="http://schemas.microsoft.com/office/drawing/2015/10/21/chartex" xmlns:cx3="http://schemas.microsoft.com/office/drawing/2016/5/9/chartex" xmlns:cx4="http://schemas.microsoft.com/office/drawing/2016/5/10/chartex" xmlns:cx5="http://schemas.microsoft.com/office/drawing/2016/5/11/chartex" xmlns:cx6="http://schemas.microsoft.com/office/drawing/2016/5/12/chartex" xmlns:cx7="http://schemas.microsoft.com/office/drawing/2016/5/13/chartex" xmlns:cx8="http://schemas.microsoft.com/office/drawing/2016/5/14/chartex" xmlns:mc="http://schemas.openxmlformats.org/markup-compatibility/2006" xmlns:aink="http://schemas.microsoft.com/office/drawing/2016/ink" xmlns:am3d="http://schemas.microsoft.com/office/drawing/2017/model3d" xmlns:o="urn:schemas-microsoft-com:office:office" xmlns:oel="http://schemas.microsoft.com/office/2019/extlst" xmlns:r="http://schemas.openxmlformats.org/officeDocument/2006/relationships" xmlns:m="http://schemas.openxmlformats.org/officeDocument/2006/math" xmlns:v="urn:schemas-microsoft-com:vml" xmlns:wp14="http://schemas.microsoft.com/office/word/2010/wordprocessingDrawing" xmlns:wp="http://schemas.openxmlformats.org/drawingml/2006/wordprocessingDrawing" xmlns:w10="urn:schemas-microsoft-com:office:word" xmlns:w="http://schemas.openxmlformats.org/wordprocessingml/2006/main" xmlns:w14="http://schemas.microsoft.com/office/word/2010/wordml" xmlns:w15="http://schemas.microsoft.com/office/word/2012/wordml" xmlns:w16cex="http://schemas.microsoft.com/office/word/2018/wordml/cex" xmlns:w16cid="http://schemas.microsoft.com/office/word/2016/wordml/cid" xmlns:w16="http://schemas.microsoft.com/office/word/2018/wordml" xmlns:w16sdtdh="http://schemas.microsoft.com/office/word/2020/wordml/sdtdatahash" xmlns:w16se="http://schemas.microsoft.com/office/word/2015/wordml/symex" xmlns:wpg="http://schemas.microsoft.com/office/word/2010/wordprocessingGroup" xmlns:wpi="http://schemas.microsoft.com/office/word/2010/wordprocessingInk" xmlns:wne="http://schemas.microsoft.com/office/word/2006/wordml" xmlns:wps="http://schemas.microsoft.com/office/word/2010/wordprocessingShape" mc:Ignorable="w14 w15 w16se w16cid w16 w16cex w16sdtdh wp14">
   <w:footnote w:type="separator" w:id="-1">
     <w:p>
       <w:r>

</xml_diff>